<commit_message>
atualização e comentários na ficha executiva
</commit_message>
<xml_diff>
--- a/01_indicadores/01_carga_profissionais/07_Ficha de indicadores - carga de profissionais.docx
+++ b/01_indicadores/01_carga_profissionais/07_Ficha de indicadores - carga de profissionais.docx
@@ -1,6 +1,6 @@
 
 <file path=word/document.xml><?xml version="1.0" encoding="utf-8"?>
-<w:document xmlns:wpc="http://schemas.microsoft.com/office/word/2010/wordprocessingCanvas" xmlns:cx="http://schemas.microsoft.com/office/drawing/2014/chartex" xmlns:cx1="http://schemas.microsoft.com/office/drawing/2015/9/8/chartex" xmlns:cx2="http://schemas.microsoft.com/office/drawing/2015/10/21/chartex" xmlns:cx3="http://schemas.microsoft.com/office/drawing/2016/5/9/chartex" xmlns:cx4="http://schemas.microsoft.com/office/drawing/2016/5/10/chartex" xmlns:cx5="http://schemas.microsoft.com/office/drawing/2016/5/11/chartex" xmlns:cx6="http://schemas.microsoft.com/office/drawing/2016/5/12/chartex" xmlns:cx7="http://schemas.microsoft.com/office/drawing/2016/5/13/chartex" xmlns:cx8="http://schemas.microsoft.com/office/drawing/2016/5/14/chartex" xmlns:mc="http://schemas.openxmlformats.org/markup-compatibility/2006" xmlns:aink="http://schemas.microsoft.com/office/drawing/2016/ink" xmlns:am3d="http://schemas.microsoft.com/office/drawing/2017/model3d" xmlns:o="urn:schemas-microsoft-com:office:office" xmlns:oel="http://schemas.microsoft.com/office/2019/extlst" xmlns:r="http://schemas.openxmlformats.org/officeDocument/2006/relationships" xmlns:m="http://schemas.openxmlformats.org/officeDocument/2006/math" xmlns:v="urn:schemas-microsoft-com:vml" xmlns:wp14="http://schemas.microsoft.com/office/word/2010/wordprocessingDrawing" xmlns:wp="http://schemas.openxmlformats.org/drawingml/2006/wordprocessingDrawing" xmlns:w10="urn:schemas-microsoft-com:office:word" xmlns:w="http://schemas.openxmlformats.org/wordprocessingml/2006/main" xmlns:w14="http://schemas.microsoft.com/office/word/2010/wordml" xmlns:w15="http://schemas.microsoft.com/office/word/2012/wordml" xmlns:w16cex="http://schemas.microsoft.com/office/word/2018/wordml/cex" xmlns:w16cid="http://schemas.microsoft.com/office/word/2016/wordml/cid" xmlns:w16="http://schemas.microsoft.com/office/word/2018/wordml" xmlns:w16sdtdh="http://schemas.microsoft.com/office/word/2020/wordml/sdtdatahash" xmlns:w16se="http://schemas.microsoft.com/office/word/2015/wordml/symex" xmlns:wpg="http://schemas.microsoft.com/office/word/2010/wordprocessingGroup" xmlns:wpi="http://schemas.microsoft.com/office/word/2010/wordprocessingInk" xmlns:wne="http://schemas.microsoft.com/office/word/2006/wordml" xmlns:wps="http://schemas.microsoft.com/office/word/2010/wordprocessingShape" mc:Ignorable="w14 w15 w16se w16cid w16 w16cex w16sdtdh wp14">
+<w:document xmlns:wpc="http://schemas.microsoft.com/office/word/2010/wordprocessingCanvas" xmlns:cx="http://schemas.microsoft.com/office/drawing/2014/chartex" xmlns:cx1="http://schemas.microsoft.com/office/drawing/2015/9/8/chartex" xmlns:cx2="http://schemas.microsoft.com/office/drawing/2015/10/21/chartex" xmlns:cx3="http://schemas.microsoft.com/office/drawing/2016/5/9/chartex" xmlns:cx4="http://schemas.microsoft.com/office/drawing/2016/5/10/chartex" xmlns:cx5="http://schemas.microsoft.com/office/drawing/2016/5/11/chartex" xmlns:cx6="http://schemas.microsoft.com/office/drawing/2016/5/12/chartex" xmlns:cx7="http://schemas.microsoft.com/office/drawing/2016/5/13/chartex" xmlns:cx8="http://schemas.microsoft.com/office/drawing/2016/5/14/chartex" xmlns:mc="http://schemas.openxmlformats.org/markup-compatibility/2006" xmlns:aink="http://schemas.microsoft.com/office/drawing/2016/ink" xmlns:am3d="http://schemas.microsoft.com/office/drawing/2017/model3d" xmlns:o="urn:schemas-microsoft-com:office:office" xmlns:r="http://schemas.openxmlformats.org/officeDocument/2006/relationships" xmlns:m="http://schemas.openxmlformats.org/officeDocument/2006/math" xmlns:v="urn:schemas-microsoft-com:vml" xmlns:wp14="http://schemas.microsoft.com/office/word/2010/wordprocessingDrawing" xmlns:wp="http://schemas.openxmlformats.org/drawingml/2006/wordprocessingDrawing" xmlns:w10="urn:schemas-microsoft-com:office:word" xmlns:w="http://schemas.openxmlformats.org/wordprocessingml/2006/main" xmlns:w14="http://schemas.microsoft.com/office/word/2010/wordml" xmlns:w15="http://schemas.microsoft.com/office/word/2012/wordml" xmlns:w16cex="http://schemas.microsoft.com/office/word/2018/wordml/cex" xmlns:w16cid="http://schemas.microsoft.com/office/word/2016/wordml/cid" xmlns:w16="http://schemas.microsoft.com/office/word/2018/wordml" xmlns:w16sdtdh="http://schemas.microsoft.com/office/word/2020/wordml/sdtdatahash" xmlns:w16se="http://schemas.microsoft.com/office/word/2015/wordml/symex" xmlns:wpg="http://schemas.microsoft.com/office/word/2010/wordprocessingGroup" xmlns:wpi="http://schemas.microsoft.com/office/word/2010/wordprocessingInk" xmlns:wne="http://schemas.microsoft.com/office/word/2006/wordml" xmlns:wps="http://schemas.microsoft.com/office/word/2010/wordprocessingShape" mc:Ignorable="w14 w15 w16se w16cid w16 w16cex w16sdtdh wp14">
   <w:body>
     <w:p>
       <w:pPr>
@@ -688,7 +688,7 @@
           <w:szCs w:val="30"/>
         </w:rPr>
         <w:lastRenderedPageBreak/>
-        <w:t>Carga horária média de profissionais da saúde</w:t>
+        <w:t>CARGA HORÁRIA MÉDIA DE PROFISSIONAIS DA SAÚDE</w:t>
       </w:r>
       <w:r>
         <w:rPr>
@@ -741,7 +741,7 @@
         <w:pStyle w:val="Pretext"/>
       </w:pPr>
       <w:r>
-        <w:t>Novembro</w:t>
+        <w:t>Dezembro</w:t>
       </w:r>
       <w:r>
         <w:t>, 2024</w:t>
@@ -1692,6 +1692,7 @@
         <w:jc w:val="center"/>
       </w:pPr>
     </w:p>
+    <w:p/>
     <w:p/>
     <w:p>
       <w:pPr>
@@ -1718,6 +1719,7 @@
           <w:docPartUnique/>
         </w:docPartObj>
       </w:sdtPr>
+      <w:sdtEndPr/>
       <w:sdtContent>
         <w:p>
           <w:pPr>
@@ -1744,10 +1746,10 @@
           <w:pPr>
             <w:pStyle w:val="Sumrio1"/>
             <w:tabs>
-              <w:tab w:val="right" w:leader="dot" w:pos="8494"/>
+              <w:tab w:val="right" w:leader="dot" w:pos="9062"/>
             </w:tabs>
             <w:rPr>
-              <w:rFonts w:ascii="Exo" w:eastAsiaTheme="minorEastAsia" w:hAnsi="Exo"/>
+              <w:rFonts w:eastAsiaTheme="minorEastAsia"/>
               <w:noProof/>
               <w:kern w:val="0"/>
               <w:lang w:eastAsia="pt-BR"/>
@@ -1763,18 +1765,19 @@
           <w:r>
             <w:fldChar w:fldCharType="separate"/>
           </w:r>
-          <w:hyperlink w:anchor="_Toc181700707" w:history="1">
+          <w:hyperlink w:anchor="_Toc184289812" w:history="1">
             <w:r>
               <w:rPr>
                 <w:rStyle w:val="Hyperlink"/>
                 <w:rFonts w:ascii="Exo" w:hAnsi="Exo"/>
+                <w:b/>
+                <w:bCs/>
                 <w:noProof/>
               </w:rPr>
               <w:t>Introdução</w:t>
             </w:r>
             <w:r>
               <w:rPr>
-                <w:rFonts w:ascii="Exo" w:hAnsi="Exo"/>
                 <w:noProof/>
                 <w:webHidden/>
               </w:rPr>
@@ -1782,7 +1785,6 @@
             </w:r>
             <w:r>
               <w:rPr>
-                <w:rFonts w:ascii="Exo" w:hAnsi="Exo"/>
                 <w:noProof/>
                 <w:webHidden/>
               </w:rPr>
@@ -1790,22 +1792,19 @@
             </w:r>
             <w:r>
               <w:rPr>
-                <w:rFonts w:ascii="Exo" w:hAnsi="Exo"/>
                 <w:noProof/>
                 <w:webHidden/>
               </w:rPr>
-              <w:instrText xml:space="preserve"> PAGEREF _Toc181700707 \h </w:instrText>
-            </w:r>
-            <w:r>
-              <w:rPr>
-                <w:rFonts w:ascii="Exo" w:hAnsi="Exo"/>
+              <w:instrText xml:space="preserve"> PAGEREF _Toc184289812 \h </w:instrText>
+            </w:r>
+            <w:r>
+              <w:rPr>
                 <w:noProof/>
                 <w:webHidden/>
               </w:rPr>
             </w:r>
             <w:r>
               <w:rPr>
-                <w:rFonts w:ascii="Exo" w:hAnsi="Exo"/>
                 <w:noProof/>
                 <w:webHidden/>
               </w:rPr>
@@ -1813,7 +1812,6 @@
             </w:r>
             <w:r>
               <w:rPr>
-                <w:rFonts w:ascii="Exo" w:hAnsi="Exo"/>
                 <w:noProof/>
                 <w:webHidden/>
               </w:rPr>
@@ -1821,7 +1819,6 @@
             </w:r>
             <w:r>
               <w:rPr>
-                <w:rFonts w:ascii="Exo" w:hAnsi="Exo"/>
                 <w:noProof/>
                 <w:webHidden/>
               </w:rPr>
@@ -1833,28 +1830,29 @@
           <w:pPr>
             <w:pStyle w:val="Sumrio1"/>
             <w:tabs>
-              <w:tab w:val="right" w:leader="dot" w:pos="8494"/>
+              <w:tab w:val="right" w:leader="dot" w:pos="9062"/>
             </w:tabs>
             <w:rPr>
-              <w:rFonts w:ascii="Exo" w:eastAsiaTheme="minorEastAsia" w:hAnsi="Exo"/>
+              <w:rFonts w:eastAsiaTheme="minorEastAsia"/>
               <w:noProof/>
               <w:kern w:val="0"/>
               <w:lang w:eastAsia="pt-BR"/>
               <w14:ligatures w14:val="none"/>
             </w:rPr>
           </w:pPr>
-          <w:hyperlink w:anchor="_Toc181700708" w:history="1">
+          <w:hyperlink w:anchor="_Toc184289813" w:history="1">
             <w:r>
               <w:rPr>
                 <w:rStyle w:val="Hyperlink"/>
                 <w:rFonts w:ascii="Exo" w:hAnsi="Exo"/>
+                <w:b/>
+                <w:bCs/>
                 <w:noProof/>
               </w:rPr>
               <w:t>Ficha de indicador</w:t>
             </w:r>
             <w:r>
               <w:rPr>
-                <w:rFonts w:ascii="Exo" w:hAnsi="Exo"/>
                 <w:noProof/>
                 <w:webHidden/>
               </w:rPr>
@@ -1862,7 +1860,6 @@
             </w:r>
             <w:r>
               <w:rPr>
-                <w:rFonts w:ascii="Exo" w:hAnsi="Exo"/>
                 <w:noProof/>
                 <w:webHidden/>
               </w:rPr>
@@ -1870,22 +1867,19 @@
             </w:r>
             <w:r>
               <w:rPr>
-                <w:rFonts w:ascii="Exo" w:hAnsi="Exo"/>
                 <w:noProof/>
                 <w:webHidden/>
               </w:rPr>
-              <w:instrText xml:space="preserve"> PAGEREF _Toc181700708 \h </w:instrText>
-            </w:r>
-            <w:r>
-              <w:rPr>
-                <w:rFonts w:ascii="Exo" w:hAnsi="Exo"/>
+              <w:instrText xml:space="preserve"> PAGEREF _Toc184289813 \h </w:instrText>
+            </w:r>
+            <w:r>
+              <w:rPr>
                 <w:noProof/>
                 <w:webHidden/>
               </w:rPr>
             </w:r>
             <w:r>
               <w:rPr>
-                <w:rFonts w:ascii="Exo" w:hAnsi="Exo"/>
                 <w:noProof/>
                 <w:webHidden/>
               </w:rPr>
@@ -1893,7 +1887,6 @@
             </w:r>
             <w:r>
               <w:rPr>
-                <w:rFonts w:ascii="Exo" w:hAnsi="Exo"/>
                 <w:noProof/>
                 <w:webHidden/>
               </w:rPr>
@@ -1901,7 +1894,6 @@
             </w:r>
             <w:r>
               <w:rPr>
-                <w:rFonts w:ascii="Exo" w:hAnsi="Exo"/>
                 <w:noProof/>
                 <w:webHidden/>
               </w:rPr>
@@ -1913,28 +1905,29 @@
           <w:pPr>
             <w:pStyle w:val="Sumrio1"/>
             <w:tabs>
-              <w:tab w:val="right" w:leader="dot" w:pos="8494"/>
+              <w:tab w:val="right" w:leader="dot" w:pos="9062"/>
             </w:tabs>
             <w:rPr>
-              <w:rFonts w:ascii="Exo" w:eastAsiaTheme="minorEastAsia" w:hAnsi="Exo"/>
+              <w:rFonts w:eastAsiaTheme="minorEastAsia"/>
               <w:noProof/>
               <w:kern w:val="0"/>
               <w:lang w:eastAsia="pt-BR"/>
               <w14:ligatures w14:val="none"/>
             </w:rPr>
           </w:pPr>
-          <w:hyperlink w:anchor="_Toc181700709" w:history="1">
+          <w:hyperlink w:anchor="_Toc184289814" w:history="1">
             <w:r>
               <w:rPr>
                 <w:rStyle w:val="Hyperlink"/>
                 <w:rFonts w:ascii="Exo" w:hAnsi="Exo"/>
+                <w:b/>
+                <w:bCs/>
                 <w:noProof/>
               </w:rPr>
               <w:t>Exemplo de aplicação</w:t>
             </w:r>
             <w:r>
               <w:rPr>
-                <w:rFonts w:ascii="Exo" w:hAnsi="Exo"/>
                 <w:noProof/>
                 <w:webHidden/>
               </w:rPr>
@@ -1942,7 +1935,6 @@
             </w:r>
             <w:r>
               <w:rPr>
-                <w:rFonts w:ascii="Exo" w:hAnsi="Exo"/>
                 <w:noProof/>
                 <w:webHidden/>
               </w:rPr>
@@ -1950,22 +1942,19 @@
             </w:r>
             <w:r>
               <w:rPr>
-                <w:rFonts w:ascii="Exo" w:hAnsi="Exo"/>
                 <w:noProof/>
                 <w:webHidden/>
               </w:rPr>
-              <w:instrText xml:space="preserve"> PAGEREF _Toc181700709 \h </w:instrText>
-            </w:r>
-            <w:r>
-              <w:rPr>
-                <w:rFonts w:ascii="Exo" w:hAnsi="Exo"/>
+              <w:instrText xml:space="preserve"> PAGEREF _Toc184289814 \h </w:instrText>
+            </w:r>
+            <w:r>
+              <w:rPr>
                 <w:noProof/>
                 <w:webHidden/>
               </w:rPr>
             </w:r>
             <w:r>
               <w:rPr>
-                <w:rFonts w:ascii="Exo" w:hAnsi="Exo"/>
                 <w:noProof/>
                 <w:webHidden/>
               </w:rPr>
@@ -1973,7 +1962,6 @@
             </w:r>
             <w:r>
               <w:rPr>
-                <w:rFonts w:ascii="Exo" w:hAnsi="Exo"/>
                 <w:noProof/>
                 <w:webHidden/>
               </w:rPr>
@@ -1981,7 +1969,6 @@
             </w:r>
             <w:r>
               <w:rPr>
-                <w:rFonts w:ascii="Exo" w:hAnsi="Exo"/>
                 <w:noProof/>
                 <w:webHidden/>
               </w:rPr>
@@ -1993,28 +1980,29 @@
           <w:pPr>
             <w:pStyle w:val="Sumrio1"/>
             <w:tabs>
-              <w:tab w:val="right" w:leader="dot" w:pos="8494"/>
+              <w:tab w:val="right" w:leader="dot" w:pos="9062"/>
             </w:tabs>
             <w:rPr>
-              <w:rFonts w:ascii="Exo" w:eastAsiaTheme="minorEastAsia" w:hAnsi="Exo"/>
+              <w:rFonts w:eastAsiaTheme="minorEastAsia"/>
               <w:noProof/>
               <w:kern w:val="0"/>
               <w:lang w:eastAsia="pt-BR"/>
               <w14:ligatures w14:val="none"/>
             </w:rPr>
           </w:pPr>
-          <w:hyperlink w:anchor="_Toc181700710" w:history="1">
+          <w:hyperlink w:anchor="_Toc184289815" w:history="1">
             <w:r>
               <w:rPr>
                 <w:rStyle w:val="Hyperlink"/>
                 <w:rFonts w:ascii="Exo" w:hAnsi="Exo"/>
+                <w:b/>
+                <w:bCs/>
                 <w:noProof/>
               </w:rPr>
               <w:t>Referências</w:t>
             </w:r>
             <w:r>
               <w:rPr>
-                <w:rFonts w:ascii="Exo" w:hAnsi="Exo"/>
                 <w:noProof/>
                 <w:webHidden/>
               </w:rPr>
@@ -2022,7 +2010,6 @@
             </w:r>
             <w:r>
               <w:rPr>
-                <w:rFonts w:ascii="Exo" w:hAnsi="Exo"/>
                 <w:noProof/>
                 <w:webHidden/>
               </w:rPr>
@@ -2030,22 +2017,19 @@
             </w:r>
             <w:r>
               <w:rPr>
-                <w:rFonts w:ascii="Exo" w:hAnsi="Exo"/>
                 <w:noProof/>
                 <w:webHidden/>
               </w:rPr>
-              <w:instrText xml:space="preserve"> PAGEREF _Toc181700710 \h </w:instrText>
-            </w:r>
-            <w:r>
-              <w:rPr>
-                <w:rFonts w:ascii="Exo" w:hAnsi="Exo"/>
+              <w:instrText xml:space="preserve"> PAGEREF _Toc184289815 \h </w:instrText>
+            </w:r>
+            <w:r>
+              <w:rPr>
                 <w:noProof/>
                 <w:webHidden/>
               </w:rPr>
             </w:r>
             <w:r>
               <w:rPr>
-                <w:rFonts w:ascii="Exo" w:hAnsi="Exo"/>
                 <w:noProof/>
                 <w:webHidden/>
               </w:rPr>
@@ -2053,7 +2037,6 @@
             </w:r>
             <w:r>
               <w:rPr>
-                <w:rFonts w:ascii="Exo" w:hAnsi="Exo"/>
                 <w:noProof/>
                 <w:webHidden/>
               </w:rPr>
@@ -2061,7 +2044,6 @@
             </w:r>
             <w:r>
               <w:rPr>
-                <w:rFonts w:ascii="Exo" w:hAnsi="Exo"/>
                 <w:noProof/>
                 <w:webHidden/>
               </w:rPr>
@@ -2078,89 +2060,47 @@
     </w:sdt>
     <w:p>
       <w:pPr>
+        <w:rPr>
+          <w:rFonts w:ascii="Exo" w:eastAsiaTheme="majorEastAsia" w:hAnsi="Exo" w:cstheme="majorBidi"/>
+          <w:b/>
+          <w:bCs/>
+          <w:sz w:val="32"/>
+          <w:szCs w:val="32"/>
+        </w:rPr>
+      </w:pPr>
+      <w:r>
+        <w:rPr>
+          <w:rFonts w:ascii="Exo" w:hAnsi="Exo"/>
+          <w:b/>
+          <w:bCs/>
+        </w:rPr>
+        <w:br w:type="page"/>
+      </w:r>
+    </w:p>
+    <w:p>
+      <w:pPr>
         <w:pStyle w:val="Ttulo1"/>
+        <w:spacing w:after="200" w:line="360" w:lineRule="auto"/>
         <w:jc w:val="center"/>
         <w:rPr>
-          <w:rFonts w:ascii="Montserrat" w:hAnsi="Montserrat"/>
+          <w:rFonts w:ascii="Exo" w:hAnsi="Exo"/>
           <w:b/>
           <w:bCs/>
           <w:color w:val="auto"/>
         </w:rPr>
       </w:pPr>
-    </w:p>
-    <w:p>
-      <w:pPr>
-        <w:pStyle w:val="Ttulo1"/>
-        <w:jc w:val="center"/>
-        <w:rPr>
-          <w:rFonts w:ascii="Montserrat" w:hAnsi="Montserrat"/>
+      <w:bookmarkStart w:id="0" w:name="_Toc184289812"/>
+      <w:r>
+        <w:rPr>
+          <w:rFonts w:ascii="Exo" w:hAnsi="Exo"/>
           <w:b/>
           <w:bCs/>
           <w:color w:val="auto"/>
         </w:rPr>
-      </w:pPr>
-    </w:p>
-    <w:p>
-      <w:pPr>
-        <w:pStyle w:val="Ttulo1"/>
-        <w:jc w:val="center"/>
-        <w:rPr>
-          <w:rFonts w:ascii="Montserrat" w:hAnsi="Montserrat"/>
-          <w:b/>
-          <w:bCs/>
-          <w:color w:val="auto"/>
-        </w:rPr>
-      </w:pPr>
-    </w:p>
-    <w:p/>
-    <w:p/>
-    <w:p/>
-    <w:p/>
-    <w:p/>
-    <w:p/>
-    <w:p/>
-    <w:p/>
-    <w:p/>
-    <w:p/>
-    <w:p/>
-    <w:p/>
-    <w:p/>
-    <w:p/>
-    <w:p/>
-    <w:p/>
-    <w:p/>
-    <w:p/>
-    <w:p>
-      <w:pPr>
-        <w:pStyle w:val="Ttulo1"/>
-        <w:jc w:val="center"/>
-        <w:rPr>
-          <w:rFonts w:ascii="Montserrat" w:hAnsi="Montserrat"/>
-          <w:b/>
-          <w:bCs/>
-          <w:color w:val="auto"/>
-        </w:rPr>
-      </w:pPr>
-      <w:bookmarkStart w:id="0" w:name="_Toc181700707"/>
-      <w:r>
-        <w:rPr>
-          <w:rFonts w:ascii="Montserrat" w:hAnsi="Montserrat"/>
-          <w:b/>
-          <w:bCs/>
-          <w:color w:val="auto"/>
-        </w:rPr>
         <w:lastRenderedPageBreak/>
         <w:t>Introdução</w:t>
       </w:r>
       <w:bookmarkEnd w:id="0"/>
-    </w:p>
-    <w:p>
-      <w:pPr>
-        <w:ind w:left="-1701"/>
-        <w:rPr>
-          <w:rFonts w:ascii="Montserrat" w:hAnsi="Montserrat"/>
-        </w:rPr>
-      </w:pPr>
     </w:p>
     <w:p>
       <w:pPr>
@@ -2303,6 +2243,7 @@
             <w:docPart w:val="DefaultPlaceholder_-1854013440"/>
           </w:placeholder>
         </w:sdtPr>
+        <w:sdtEndPr/>
         <w:sdtContent>
           <w:r>
             <w:rPr>
@@ -2360,6 +2301,7 @@
             <w:docPart w:val="DefaultPlaceholder_-1854013440"/>
           </w:placeholder>
         </w:sdtPr>
+        <w:sdtEndPr/>
         <w:sdtContent>
           <w:r>
             <w:rPr>
@@ -2412,6 +2354,7 @@
             <w:docPart w:val="DefaultPlaceholder_-1854013440"/>
           </w:placeholder>
         </w:sdtPr>
+        <w:sdtEndPr/>
         <w:sdtContent>
           <w:r>
             <w:rPr>
@@ -2479,7 +2422,7 @@
           <w:sz w:val="20"/>
           <w:szCs w:val="20"/>
         </w:rPr>
-        <w:t>a) r</w:t>
+        <w:t>a) remuneração média de profissionais da saúde por Unidade da Federação</w:t>
       </w:r>
       <w:r>
         <w:rPr>
@@ -2487,7 +2430,7 @@
           <w:sz w:val="20"/>
           <w:szCs w:val="20"/>
         </w:rPr>
-        <w:t>emuneração média de profissionais da saúde por Unidade da Federação</w:t>
+        <w:t>; b)</w:t>
       </w:r>
       <w:r>
         <w:rPr>
@@ -2495,7 +2438,7 @@
           <w:sz w:val="20"/>
           <w:szCs w:val="20"/>
         </w:rPr>
-        <w:t>; b)</w:t>
+        <w:t xml:space="preserve"> retenção de profissionais localizados em região de saúde</w:t>
       </w:r>
       <w:r>
         <w:rPr>
@@ -2503,7 +2446,7 @@
           <w:sz w:val="20"/>
           <w:szCs w:val="20"/>
         </w:rPr>
-        <w:t xml:space="preserve"> </w:t>
+        <w:t>; c);</w:t>
       </w:r>
       <w:r>
         <w:rPr>
@@ -2511,7 +2454,7 @@
           <w:sz w:val="20"/>
           <w:szCs w:val="20"/>
         </w:rPr>
-        <w:t>retenção de profissionais localizados em região de saúde</w:t>
+        <w:t xml:space="preserve"> </w:t>
       </w:r>
       <w:r>
         <w:rPr>
@@ -2519,39 +2462,7 @@
           <w:sz w:val="20"/>
           <w:szCs w:val="20"/>
         </w:rPr>
-        <w:t>; c);</w:t>
-      </w:r>
-      <w:r>
-        <w:rPr>
-          <w:rFonts w:ascii="Exo" w:hAnsi="Exo"/>
-          <w:sz w:val="20"/>
-          <w:szCs w:val="20"/>
-        </w:rPr>
-        <w:t xml:space="preserve"> </w:t>
-      </w:r>
-      <w:r>
-        <w:rPr>
-          <w:rFonts w:ascii="Exo" w:hAnsi="Exo"/>
-          <w:sz w:val="20"/>
-          <w:szCs w:val="20"/>
-        </w:rPr>
-        <w:t>d</w:t>
-      </w:r>
-      <w:r>
-        <w:rPr>
-          <w:rFonts w:ascii="Exo" w:hAnsi="Exo"/>
-          <w:sz w:val="20"/>
-          <w:szCs w:val="20"/>
-        </w:rPr>
-        <w:t>istribuição dos tipos de vínculos de profissionais</w:t>
-      </w:r>
-      <w:r>
-        <w:rPr>
-          <w:rFonts w:ascii="Exo" w:hAnsi="Exo"/>
-          <w:sz w:val="20"/>
-          <w:szCs w:val="20"/>
-        </w:rPr>
-        <w:t xml:space="preserve"> que possibilita verificar </w:t>
+        <w:t xml:space="preserve">distribuição dos tipos de vínculos de profissionais que possibilita verificar </w:t>
       </w:r>
       <w:r>
         <w:rPr>
@@ -2667,6 +2578,7 @@
             <w:docPart w:val="DefaultPlaceholder_-1854013440"/>
           </w:placeholder>
         </w:sdtPr>
+        <w:sdtEndPr/>
         <w:sdtContent>
           <w:r>
             <w:rPr>
@@ -2781,21 +2693,86 @@
         <w:jc w:val="both"/>
       </w:pPr>
     </w:p>
+    <w:p>
+      <w:pPr>
+        <w:pStyle w:val="Ttulo1"/>
+        <w:jc w:val="center"/>
+        <w:rPr>
+          <w:rFonts w:ascii="Montserrat" w:hAnsi="Montserrat"/>
+          <w:b/>
+          <w:bCs/>
+          <w:color w:val="auto"/>
+        </w:rPr>
+      </w:pPr>
+    </w:p>
+    <w:p>
+      <w:pPr>
+        <w:rPr>
+          <w:rFonts w:ascii="Montserrat" w:eastAsiaTheme="majorEastAsia" w:hAnsi="Montserrat" w:cstheme="majorBidi"/>
+          <w:b/>
+          <w:bCs/>
+          <w:sz w:val="32"/>
+          <w:szCs w:val="32"/>
+        </w:rPr>
+      </w:pPr>
+      <w:r>
+        <w:rPr>
+          <w:rFonts w:ascii="Montserrat" w:hAnsi="Montserrat"/>
+          <w:b/>
+          <w:bCs/>
+        </w:rPr>
+        <w:br w:type="page"/>
+      </w:r>
+    </w:p>
+    <w:p>
+      <w:pPr>
+        <w:pStyle w:val="Ttulo1"/>
+        <w:spacing w:after="200" w:line="360" w:lineRule="auto"/>
+        <w:jc w:val="center"/>
+        <w:rPr>
+          <w:rFonts w:ascii="Exo" w:hAnsi="Exo"/>
+          <w:b/>
+          <w:bCs/>
+          <w:color w:val="auto"/>
+        </w:rPr>
+      </w:pPr>
+      <w:bookmarkStart w:id="2" w:name="_Toc184289813"/>
+      <w:r>
+        <w:rPr>
+          <w:rFonts w:ascii="Exo" w:hAnsi="Exo"/>
+          <w:b/>
+          <w:bCs/>
+          <w:color w:val="auto"/>
+        </w:rPr>
+        <w:lastRenderedPageBreak/>
+        <w:t>Ficha de in</w:t>
+      </w:r>
+      <w:r>
+        <w:rPr>
+          <w:rFonts w:ascii="Exo" w:hAnsi="Exo"/>
+          <w:b/>
+          <w:bCs/>
+          <w:color w:val="auto"/>
+        </w:rPr>
+        <w:t>dicador</w:t>
+      </w:r>
+      <w:bookmarkEnd w:id="2"/>
+    </w:p>
     <w:tbl>
       <w:tblPr>
         <w:tblStyle w:val="Tabelacomgrade"/>
-        <w:tblpPr w:leftFromText="141" w:rightFromText="141" w:vertAnchor="text" w:horzAnchor="margin" w:tblpXSpec="center" w:tblpY="564"/>
-        <w:tblW w:w="9634" w:type="dxa"/>
+        <w:tblpPr w:leftFromText="141" w:rightFromText="141" w:vertAnchor="text" w:horzAnchor="page" w:tblpX="1576" w:tblpY="76"/>
+        <w:tblW w:w="9209" w:type="dxa"/>
         <w:tblLook w:val="04A0" w:firstRow="1" w:lastRow="0" w:firstColumn="1" w:lastColumn="0" w:noHBand="0" w:noVBand="1"/>
       </w:tblPr>
       <w:tblGrid>
-        <w:gridCol w:w="2405"/>
-        <w:gridCol w:w="7229"/>
+        <w:gridCol w:w="1843"/>
+        <w:gridCol w:w="7366"/>
       </w:tblGrid>
       <w:tr>
         <w:tc>
           <w:tcPr>
-            <w:tcW w:w="2405" w:type="dxa"/>
+            <w:tcW w:w="1843" w:type="dxa"/>
             <w:tcBorders>
               <w:top w:val="single" w:sz="4" w:space="0" w:color="000000"/>
               <w:left w:val="single" w:sz="4" w:space="0" w:color="000000"/>
@@ -2818,7 +2795,6 @@
                 <w:szCs w:val="24"/>
               </w:rPr>
             </w:pPr>
-            <w:bookmarkStart w:id="2" w:name="_Toc181700708"/>
             <w:r>
               <w:rPr>
                 <w:rFonts w:ascii="Exo" w:hAnsi="Exo"/>
@@ -2834,7 +2810,7 @@
         </w:tc>
         <w:tc>
           <w:tcPr>
-            <w:tcW w:w="7229" w:type="dxa"/>
+            <w:tcW w:w="7366" w:type="dxa"/>
             <w:tcBorders>
               <w:top w:val="single" w:sz="4" w:space="0" w:color="000000"/>
               <w:left w:val="single" w:sz="4" w:space="0" w:color="000000"/>
@@ -2868,7 +2844,7 @@
       <w:tr>
         <w:tc>
           <w:tcPr>
-            <w:tcW w:w="2405" w:type="dxa"/>
+            <w:tcW w:w="1843" w:type="dxa"/>
             <w:tcBorders>
               <w:top w:val="single" w:sz="4" w:space="0" w:color="000000"/>
               <w:left w:val="single" w:sz="4" w:space="0" w:color="000000"/>
@@ -2901,7 +2877,7 @@
         </w:tc>
         <w:tc>
           <w:tcPr>
-            <w:tcW w:w="7229" w:type="dxa"/>
+            <w:tcW w:w="7366" w:type="dxa"/>
             <w:tcBorders>
               <w:top w:val="single" w:sz="4" w:space="0" w:color="000000"/>
               <w:left w:val="single" w:sz="4" w:space="0" w:color="000000"/>
@@ -2934,7 +2910,7 @@
       <w:tr>
         <w:tc>
           <w:tcPr>
-            <w:tcW w:w="2405" w:type="dxa"/>
+            <w:tcW w:w="1843" w:type="dxa"/>
             <w:tcBorders>
               <w:top w:val="single" w:sz="4" w:space="0" w:color="000000"/>
               <w:left w:val="single" w:sz="4" w:space="0" w:color="000000"/>
@@ -2972,7 +2948,7 @@
         </w:tc>
         <w:tc>
           <w:tcPr>
-            <w:tcW w:w="7229" w:type="dxa"/>
+            <w:tcW w:w="7366" w:type="dxa"/>
             <w:tcBorders>
               <w:top w:val="single" w:sz="4" w:space="0" w:color="000000"/>
               <w:left w:val="single" w:sz="4" w:space="0" w:color="000000"/>
@@ -3002,7 +2978,7 @@
       <w:tr>
         <w:tc>
           <w:tcPr>
-            <w:tcW w:w="2405" w:type="dxa"/>
+            <w:tcW w:w="1843" w:type="dxa"/>
             <w:tcBorders>
               <w:top w:val="single" w:sz="4" w:space="0" w:color="000000"/>
               <w:left w:val="single" w:sz="4" w:space="0" w:color="000000"/>
@@ -3040,7 +3016,7 @@
         </w:tc>
         <w:tc>
           <w:tcPr>
-            <w:tcW w:w="7229" w:type="dxa"/>
+            <w:tcW w:w="7366" w:type="dxa"/>
             <w:tcBorders>
               <w:top w:val="single" w:sz="4" w:space="0" w:color="000000"/>
               <w:left w:val="single" w:sz="4" w:space="0" w:color="000000"/>
@@ -3078,7 +3054,7 @@
                 <w:rFonts w:ascii="Exo" w:hAnsi="Exo"/>
                 <w:color w:val="auto"/>
               </w:rPr>
-              <w:t>Cadastro Nacional de Estabelecimentos de Saúde - Profissionais (CNES-PF).</w:t>
+              <w:t>Cadastro Nacional de Estabelecimentos de Saúde - Profissionais (CNES-PF)</w:t>
             </w:r>
           </w:p>
           <w:p>
@@ -3107,20 +3083,13 @@
               <w:t>Datasus</w:t>
             </w:r>
             <w:proofErr w:type="spellEnd"/>
-            <w:r>
-              <w:rPr>
-                <w:rFonts w:ascii="Exo" w:hAnsi="Exo"/>
-                <w:color w:val="auto"/>
-              </w:rPr>
-              <w:t>.</w:t>
-            </w:r>
           </w:p>
         </w:tc>
       </w:tr>
       <w:tr>
         <w:tc>
           <w:tcPr>
-            <w:tcW w:w="2405" w:type="dxa"/>
+            <w:tcW w:w="1843" w:type="dxa"/>
             <w:tcBorders>
               <w:top w:val="single" w:sz="4" w:space="0" w:color="000000"/>
               <w:left w:val="single" w:sz="4" w:space="0" w:color="000000"/>
@@ -3158,7 +3127,7 @@
         </w:tc>
         <w:tc>
           <w:tcPr>
-            <w:tcW w:w="7229" w:type="dxa"/>
+            <w:tcW w:w="7366" w:type="dxa"/>
             <w:tcBorders>
               <w:top w:val="single" w:sz="4" w:space="0" w:color="000000"/>
               <w:left w:val="single" w:sz="4" w:space="0" w:color="000000"/>
@@ -3192,7 +3161,7 @@
         </w:trPr>
         <w:tc>
           <w:tcPr>
-            <w:tcW w:w="2405" w:type="dxa"/>
+            <w:tcW w:w="1843" w:type="dxa"/>
             <w:tcBorders>
               <w:top w:val="single" w:sz="4" w:space="0" w:color="000000"/>
               <w:left w:val="single" w:sz="4" w:space="0" w:color="000000"/>
@@ -3230,7 +3199,7 @@
         </w:tc>
         <w:tc>
           <w:tcPr>
-            <w:tcW w:w="7229" w:type="dxa"/>
+            <w:tcW w:w="7366" w:type="dxa"/>
             <w:tcBorders>
               <w:top w:val="single" w:sz="4" w:space="0" w:color="000000"/>
               <w:left w:val="single" w:sz="4" w:space="0" w:color="000000"/>
@@ -3322,17 +3291,6 @@
                             </m:ctrlPr>
                           </m:dPr>
                           <m:e>
-                            <m:r>
-                              <m:rPr>
-                                <m:nor/>
-                              </m:rPr>
-                              <w:rPr>
-                                <w:rFonts w:ascii="Exo" w:eastAsia="Cambria Math" w:hAnsi="Exo" w:cs="Cambria Math"/>
-                                <w:sz w:val="16"/>
-                                <w:szCs w:val="16"/>
-                              </w:rPr>
-                              <m:t>HORAOUT</m:t>
-                            </m:r>
                             <m:sSub>
                               <m:sSubPr>
                                 <m:ctrlPr>
@@ -3349,11 +3307,11 @@
                                     <m:nor/>
                                   </m:rPr>
                                   <w:rPr>
-                                    <w:rFonts w:ascii="Exo" w:eastAsia="Cambria Math" w:hAnsi="Exo" w:cs="Cambria Math"/>
+                                    <w:rFonts w:ascii="Cambria Math" w:eastAsia="Cambria Math" w:hAnsi="Exo" w:cs="Cambria Math"/>
                                     <w:sz w:val="16"/>
                                     <w:szCs w:val="16"/>
                                   </w:rPr>
-                                  <m:t>R</m:t>
+                                  <m:t>hospitalares</m:t>
                                 </m:r>
                               </m:e>
                               <m:sub>
@@ -3375,11 +3333,33 @@
                                 <m:nor/>
                               </m:rPr>
                               <w:rPr>
+                                <w:rFonts w:ascii="Cambria Math" w:eastAsia="Cambria Math" w:hAnsi="Exo" w:cs="Cambria Math"/>
+                                <w:sz w:val="16"/>
+                                <w:szCs w:val="16"/>
+                              </w:rPr>
+                              <m:t xml:space="preserve"> </m:t>
+                            </m:r>
+                            <m:r>
+                              <m:rPr>
+                                <m:nor/>
+                              </m:rPr>
+                              <w:rPr>
                                 <w:rFonts w:ascii="Exo" w:eastAsia="Cambria Math" w:hAnsi="Exo" w:cs="Cambria Math"/>
                                 <w:sz w:val="16"/>
                                 <w:szCs w:val="16"/>
                               </w:rPr>
-                              <m:t>+HORAHOS</m:t>
+                              <m:t>+</m:t>
+                            </m:r>
+                            <m:r>
+                              <m:rPr>
+                                <m:nor/>
+                              </m:rPr>
+                              <w:rPr>
+                                <w:rFonts w:ascii="Cambria Math" w:eastAsia="Cambria Math" w:hAnsi="Exo" w:cs="Cambria Math"/>
+                                <w:sz w:val="16"/>
+                                <w:szCs w:val="16"/>
+                              </w:rPr>
+                              <m:t xml:space="preserve"> </m:t>
                             </m:r>
                             <m:sSub>
                               <m:sSubPr>
@@ -3393,15 +3373,12 @@
                               </m:sSubPr>
                               <m:e>
                                 <m:r>
-                                  <m:rPr>
-                                    <m:nor/>
-                                  </m:rPr>
                                   <w:rPr>
-                                    <w:rFonts w:ascii="Exo" w:eastAsia="Cambria Math" w:hAnsi="Exo" w:cs="Cambria Math"/>
+                                    <w:rFonts w:ascii="Cambria Math" w:eastAsia="Cambria Math" w:hAnsi="Cambria Math" w:cs="Cambria Math"/>
                                     <w:sz w:val="16"/>
                                     <w:szCs w:val="16"/>
                                   </w:rPr>
-                                  <m:t>P</m:t>
+                                  <m:t>ambulatoriais</m:t>
                                 </m:r>
                               </m:e>
                               <m:sub>
@@ -3423,23 +3400,11 @@
                                 <m:nor/>
                               </m:rPr>
                               <w:rPr>
-                                <w:rFonts w:ascii="Exo" w:eastAsia="Cambria Math" w:hAnsi="Exo" w:cs="Cambria Math"/>
+                                <w:rFonts w:ascii="Cambria Math" w:eastAsia="Cambria Math" w:hAnsi="Exo" w:cs="Cambria Math"/>
                                 <w:sz w:val="16"/>
                                 <w:szCs w:val="16"/>
                               </w:rPr>
-                              <m:t>+HORA</m:t>
-                            </m:r>
-                            <m:r>
-                              <m:rPr>
-                                <m:lit/>
-                                <m:nor/>
-                              </m:rPr>
-                              <w:rPr>
-                                <w:rFonts w:ascii="Exo" w:eastAsia="Cambria Math" w:hAnsi="Exo" w:cs="Cambria Math"/>
-                                <w:sz w:val="16"/>
-                                <w:szCs w:val="16"/>
-                              </w:rPr>
-                              <m:t>_</m:t>
+                              <m:t xml:space="preserve"> </m:t>
                             </m:r>
                             <m:r>
                               <m:rPr>
@@ -3450,7 +3415,18 @@
                                 <w:sz w:val="16"/>
                                 <w:szCs w:val="16"/>
                               </w:rPr>
-                              <m:t>AM</m:t>
+                              <m:t>+</m:t>
+                            </m:r>
+                            <m:r>
+                              <m:rPr>
+                                <m:nor/>
+                              </m:rPr>
+                              <w:rPr>
+                                <w:rFonts w:ascii="Cambria Math" w:eastAsia="Cambria Math" w:hAnsi="Exo" w:cs="Cambria Math"/>
+                                <w:sz w:val="16"/>
+                                <w:szCs w:val="16"/>
+                              </w:rPr>
+                              <m:t xml:space="preserve"> </m:t>
                             </m:r>
                             <m:sSub>
                               <m:sSubPr>
@@ -3464,15 +3440,12 @@
                               </m:sSubPr>
                               <m:e>
                                 <m:r>
-                                  <m:rPr>
-                                    <m:nor/>
-                                  </m:rPr>
                                   <w:rPr>
-                                    <w:rFonts w:ascii="Exo" w:eastAsia="Cambria Math" w:hAnsi="Exo" w:cs="Cambria Math"/>
+                                    <w:rFonts w:ascii="Cambria Math" w:eastAsia="Cambria Math" w:hAnsi="Cambria Math" w:cs="Cambria Math"/>
                                     <w:sz w:val="16"/>
                                     <w:szCs w:val="16"/>
                                   </w:rPr>
-                                  <m:t>B</m:t>
+                                  <m:t>outras</m:t>
                                 </m:r>
                               </m:e>
                               <m:sub>
@@ -3516,7 +3489,7 @@
       <w:tr>
         <w:tc>
           <w:tcPr>
-            <w:tcW w:w="2405" w:type="dxa"/>
+            <w:tcW w:w="1843" w:type="dxa"/>
             <w:tcBorders>
               <w:top w:val="single" w:sz="4" w:space="0" w:color="000000"/>
               <w:left w:val="single" w:sz="4" w:space="0" w:color="000000"/>
@@ -3554,7 +3527,7 @@
         </w:tc>
         <w:tc>
           <w:tcPr>
-            <w:tcW w:w="7229" w:type="dxa"/>
+            <w:tcW w:w="7366" w:type="dxa"/>
             <w:tcBorders>
               <w:top w:val="single" w:sz="4" w:space="0" w:color="000000"/>
               <w:left w:val="single" w:sz="4" w:space="0" w:color="000000"/>
@@ -3587,7 +3560,7 @@
       <w:tr>
         <w:tc>
           <w:tcPr>
-            <w:tcW w:w="2405" w:type="dxa"/>
+            <w:tcW w:w="1843" w:type="dxa"/>
             <w:tcBorders>
               <w:top w:val="single" w:sz="4" w:space="0" w:color="000000"/>
               <w:left w:val="single" w:sz="4" w:space="0" w:color="000000"/>
@@ -3625,7 +3598,7 @@
         </w:tc>
         <w:tc>
           <w:tcPr>
-            <w:tcW w:w="7229" w:type="dxa"/>
+            <w:tcW w:w="7366" w:type="dxa"/>
             <w:tcBorders>
               <w:top w:val="single" w:sz="4" w:space="0" w:color="000000"/>
               <w:left w:val="single" w:sz="4" w:space="0" w:color="000000"/>
@@ -3658,7 +3631,7 @@
       <w:tr>
         <w:tc>
           <w:tcPr>
-            <w:tcW w:w="2405" w:type="dxa"/>
+            <w:tcW w:w="1843" w:type="dxa"/>
             <w:tcBorders>
               <w:top w:val="single" w:sz="4" w:space="0" w:color="000000"/>
               <w:left w:val="single" w:sz="4" w:space="0" w:color="000000"/>
@@ -3696,7 +3669,7 @@
         </w:tc>
         <w:tc>
           <w:tcPr>
-            <w:tcW w:w="7229" w:type="dxa"/>
+            <w:tcW w:w="7366" w:type="dxa"/>
             <w:tcBorders>
               <w:top w:val="single" w:sz="4" w:space="0" w:color="000000"/>
               <w:left w:val="single" w:sz="4" w:space="0" w:color="0095D4"/>
@@ -3729,7 +3702,7 @@
       <w:tr>
         <w:tc>
           <w:tcPr>
-            <w:tcW w:w="2405" w:type="dxa"/>
+            <w:tcW w:w="1843" w:type="dxa"/>
             <w:tcBorders>
               <w:top w:val="single" w:sz="4" w:space="0" w:color="000000"/>
               <w:left w:val="single" w:sz="4" w:space="0" w:color="000000"/>
@@ -3767,7 +3740,7 @@
         </w:tc>
         <w:tc>
           <w:tcPr>
-            <w:tcW w:w="7229" w:type="dxa"/>
+            <w:tcW w:w="7366" w:type="dxa"/>
             <w:tcBorders>
               <w:top w:val="single" w:sz="4" w:space="0" w:color="000000"/>
               <w:left w:val="single" w:sz="4" w:space="0" w:color="0095D4"/>
@@ -3800,7 +3773,7 @@
       <w:tr>
         <w:tc>
           <w:tcPr>
-            <w:tcW w:w="2405" w:type="dxa"/>
+            <w:tcW w:w="1843" w:type="dxa"/>
             <w:tcBorders>
               <w:top w:val="single" w:sz="4" w:space="0" w:color="000000"/>
               <w:left w:val="single" w:sz="4" w:space="0" w:color="000000"/>
@@ -3838,7 +3811,7 @@
         </w:tc>
         <w:tc>
           <w:tcPr>
-            <w:tcW w:w="7229" w:type="dxa"/>
+            <w:tcW w:w="7366" w:type="dxa"/>
             <w:tcBorders>
               <w:top w:val="single" w:sz="4" w:space="0" w:color="000000"/>
               <w:left w:val="single" w:sz="4" w:space="0" w:color="0095D4"/>
@@ -4584,7 +4557,7 @@
       <w:tr>
         <w:tc>
           <w:tcPr>
-            <w:tcW w:w="2405" w:type="dxa"/>
+            <w:tcW w:w="1843" w:type="dxa"/>
             <w:tcBorders>
               <w:top w:val="single" w:sz="4" w:space="0" w:color="000000"/>
               <w:left w:val="single" w:sz="4" w:space="0" w:color="000000"/>
@@ -4624,7 +4597,7 @@
         </w:tc>
         <w:tc>
           <w:tcPr>
-            <w:tcW w:w="7229" w:type="dxa"/>
+            <w:tcW w:w="7366" w:type="dxa"/>
             <w:tcBorders>
               <w:top w:val="single" w:sz="4" w:space="0" w:color="000000"/>
               <w:left w:val="single" w:sz="4" w:space="0" w:color="0095D4"/>
@@ -4657,7 +4630,7 @@
       <w:tr>
         <w:tc>
           <w:tcPr>
-            <w:tcW w:w="2405" w:type="dxa"/>
+            <w:tcW w:w="1843" w:type="dxa"/>
             <w:tcBorders>
               <w:top w:val="single" w:sz="4" w:space="0" w:color="000000"/>
               <w:left w:val="single" w:sz="4" w:space="0" w:color="000000"/>
@@ -4682,6 +4655,7 @@
                 <w:szCs w:val="24"/>
               </w:rPr>
             </w:pPr>
+            <w:commentRangeStart w:id="3"/>
             <w:r>
               <w:rPr>
                 <w:rFonts w:ascii="Exo" w:hAnsi="Exo"/>
@@ -4697,7 +4671,7 @@
         </w:tc>
         <w:tc>
           <w:tcPr>
-            <w:tcW w:w="7229" w:type="dxa"/>
+            <w:tcW w:w="7366" w:type="dxa"/>
             <w:tcBorders>
               <w:top w:val="single" w:sz="4" w:space="0" w:color="000000"/>
               <w:left w:val="single" w:sz="4" w:space="0" w:color="0095D4"/>
@@ -4738,16 +4712,48 @@
               </w:rPr>
               <w:t>.</w:t>
             </w:r>
+            <w:commentRangeEnd w:id="3"/>
+            <w:r>
+              <w:rPr>
+                <w:rStyle w:val="Refdecomentrio"/>
+                <w:kern w:val="2"/>
+                <w14:ligatures w14:val="standardContextual"/>
+              </w:rPr>
+              <w:commentReference w:id="3"/>
+            </w:r>
           </w:p>
         </w:tc>
       </w:tr>
     </w:tbl>
     <w:p>
       <w:pPr>
-        <w:pStyle w:val="Ttulo1"/>
+        <w:spacing w:before="200" w:after="200" w:line="360" w:lineRule="auto"/>
+        <w:ind w:firstLine="851"/>
+        <w:jc w:val="both"/>
+        <w:rPr>
+          <w:rFonts w:ascii="Exo" w:hAnsi="Exo"/>
+          <w:sz w:val="20"/>
+          <w:szCs w:val="20"/>
+        </w:rPr>
+      </w:pPr>
+      <w:r>
+        <w:rPr>
+          <w:rFonts w:ascii="Exo" w:hAnsi="Exo"/>
+          <w:sz w:val="20"/>
+          <w:szCs w:val="20"/>
+        </w:rPr>
+        <w:lastRenderedPageBreak/>
+        <w:t>Como informado acima, existem alguns artefatos que decorrem da criação deste indicador, como o código SQL usado para construir o indicador, o resultado dos cálculos e o dashboard interativo. Para acessar estes artefatos, basta clicar nos ícones abaixo.</w:t>
+      </w:r>
+    </w:p>
+    <w:p>
+      <w:pPr>
+        <w:pStyle w:val="Legenda"/>
+        <w:keepNext/>
+        <w:spacing w:after="0"/>
         <w:jc w:val="center"/>
         <w:rPr>
-          <w:rFonts w:ascii="Montserrat" w:hAnsi="Montserrat"/>
+          <w:rFonts w:ascii="Exo" w:hAnsi="Exo"/>
           <w:b/>
           <w:bCs/>
           <w:color w:val="auto"/>
@@ -4755,112 +4761,45 @@
       </w:pPr>
       <w:r>
         <w:rPr>
-          <w:rFonts w:ascii="Montserrat" w:hAnsi="Montserrat"/>
+          <w:rFonts w:ascii="Exo" w:hAnsi="Exo"/>
           <w:b/>
           <w:bCs/>
           <w:color w:val="auto"/>
         </w:rPr>
-        <w:lastRenderedPageBreak/>
-        <w:t>Ficha de in</w:t>
-      </w:r>
-      <w:r>
-        <w:rPr>
-          <w:rFonts w:ascii="Montserrat" w:hAnsi="Montserrat"/>
+        <w:t xml:space="preserve">Figura </w:t>
+      </w:r>
+      <w:r>
+        <w:rPr>
+          <w:rFonts w:ascii="Exo" w:hAnsi="Exo"/>
           <w:b/>
           <w:bCs/>
           <w:color w:val="auto"/>
         </w:rPr>
-        <w:t>dicador</w:t>
-      </w:r>
-      <w:bookmarkEnd w:id="2"/>
-    </w:p>
-    <w:p/>
-    <w:p>
-      <w:pPr>
-        <w:ind w:left="-1701"/>
-      </w:pPr>
-      <w:r>
-        <w:tab/>
-      </w:r>
-      <w:r>
-        <w:tab/>
-      </w:r>
-    </w:p>
-    <w:p>
-      <w:pPr>
-        <w:jc w:val="both"/>
+        <w:fldChar w:fldCharType="begin"/>
+      </w:r>
+      <w:r>
         <w:rPr>
           <w:rFonts w:ascii="Exo" w:hAnsi="Exo"/>
-        </w:rPr>
-      </w:pPr>
-      <w:bookmarkStart w:id="3" w:name="_Toc181700709"/>
+          <w:b/>
+          <w:bCs/>
+          <w:color w:val="auto"/>
+        </w:rPr>
+        <w:instrText xml:space="preserve"> SEQ Figura \* ARABIC </w:instrText>
+      </w:r>
       <w:r>
         <w:rPr>
           <w:rFonts w:ascii="Exo" w:hAnsi="Exo"/>
-        </w:rPr>
-        <w:t xml:space="preserve">Como informado acima, existem alguns artefatos que decorrem da criação deste indicador, como o código SQL usado para construir o indicador, o resultado dos cálculos e o dashboard interativo. Para acessar estes artefatos, basta clicar nos ícones abaixo. </w:t>
-      </w:r>
-    </w:p>
-    <w:p>
-      <w:pPr>
-        <w:pStyle w:val="PargrafodaLista"/>
+          <w:b/>
+          <w:bCs/>
+          <w:color w:val="auto"/>
+        </w:rPr>
+        <w:fldChar w:fldCharType="separate"/>
+      </w:r>
+      <w:r>
         <w:rPr>
           <w:rFonts w:ascii="Exo" w:hAnsi="Exo"/>
-        </w:rPr>
-      </w:pPr>
-    </w:p>
-    <w:p>
-      <w:pPr>
-        <w:pStyle w:val="Legenda"/>
-        <w:keepNext/>
-        <w:rPr>
-          <w:rFonts w:ascii="Exo" w:hAnsi="Exo"/>
-          <w:i w:val="0"/>
-          <w:iCs w:val="0"/>
-          <w:color w:val="auto"/>
-        </w:rPr>
-      </w:pPr>
-      <w:r>
-        <w:rPr>
-          <w:rFonts w:ascii="Exo" w:hAnsi="Exo"/>
-          <w:i w:val="0"/>
-          <w:iCs w:val="0"/>
-          <w:color w:val="auto"/>
-        </w:rPr>
-        <w:t xml:space="preserve">Figura </w:t>
-      </w:r>
-      <w:r>
-        <w:rPr>
-          <w:rFonts w:ascii="Exo" w:hAnsi="Exo"/>
-          <w:i w:val="0"/>
-          <w:iCs w:val="0"/>
-          <w:color w:val="auto"/>
-        </w:rPr>
-        <w:fldChar w:fldCharType="begin"/>
-      </w:r>
-      <w:r>
-        <w:rPr>
-          <w:rFonts w:ascii="Exo" w:hAnsi="Exo"/>
-          <w:i w:val="0"/>
-          <w:iCs w:val="0"/>
-          <w:color w:val="auto"/>
-        </w:rPr>
-        <w:instrText xml:space="preserve"> SEQ Figura \* ARABIC </w:instrText>
-      </w:r>
-      <w:r>
-        <w:rPr>
-          <w:rFonts w:ascii="Exo" w:hAnsi="Exo"/>
-          <w:i w:val="0"/>
-          <w:iCs w:val="0"/>
-          <w:color w:val="auto"/>
-        </w:rPr>
-        <w:fldChar w:fldCharType="separate"/>
-      </w:r>
-      <w:r>
-        <w:rPr>
-          <w:rFonts w:ascii="Exo" w:hAnsi="Exo"/>
-          <w:i w:val="0"/>
-          <w:iCs w:val="0"/>
+          <w:b/>
+          <w:bCs/>
           <w:noProof/>
           <w:color w:val="auto"/>
         </w:rPr>
@@ -4869,8 +4808,8 @@
       <w:r>
         <w:rPr>
           <w:rFonts w:ascii="Exo" w:hAnsi="Exo"/>
-          <w:i w:val="0"/>
-          <w:iCs w:val="0"/>
+          <w:b/>
+          <w:bCs/>
           <w:color w:val="auto"/>
         </w:rPr>
         <w:fldChar w:fldCharType="end"/>
@@ -4878,8 +4817,8 @@
       <w:r>
         <w:rPr>
           <w:rFonts w:ascii="Exo" w:hAnsi="Exo"/>
-          <w:i w:val="0"/>
-          <w:iCs w:val="0"/>
+          <w:b/>
+          <w:bCs/>
           <w:color w:val="auto"/>
         </w:rPr>
         <w:t xml:space="preserve"> - Artefatos da consulta</w:t>
@@ -4889,8 +4828,13 @@
       <w:pPr>
         <w:pStyle w:val="PargrafodaLista"/>
         <w:ind w:left="0"/>
-        <w:rPr>
-          <w:rFonts w:ascii="Montserrat" w:hAnsi="Montserrat"/>
+        <w:jc w:val="center"/>
+        <w:rPr>
+          <w:rFonts w:ascii="Exo" w:hAnsi="Exo"/>
+          <w:i/>
+          <w:iCs/>
+          <w:sz w:val="18"/>
+          <w:szCs w:val="18"/>
         </w:rPr>
       </w:pPr>
       <w:r>
@@ -4899,9 +4843,9 @@
           <w:noProof/>
         </w:rPr>
         <w:drawing>
-          <wp:inline distT="0" distB="0" distL="0" distR="0" wp14:anchorId="28654661" wp14:editId="231AF549">
+          <wp:inline distT="0" distB="0" distL="0" distR="0" wp14:anchorId="28654661" wp14:editId="6E5F8C0D">
             <wp:extent cx="5400040" cy="3150235"/>
-            <wp:effectExtent l="0" t="0" r="67310" b="12065"/>
+            <wp:effectExtent l="0" t="0" r="48260" b="12065"/>
             <wp:docPr id="1822098448" name="Diagrama 1"/>
             <wp:cNvGraphicFramePr/>
             <a:graphic xmlns:a="http://schemas.openxmlformats.org/drawingml/2006/main">
@@ -4915,39 +4859,51 @@
     </w:p>
     <w:p>
       <w:pPr>
-        <w:pStyle w:val="Legenda"/>
-        <w:keepNext/>
+        <w:pStyle w:val="PargrafodaLista"/>
+        <w:ind w:left="0"/>
+        <w:jc w:val="center"/>
+        <w:rPr>
+          <w:rFonts w:ascii="Montserrat" w:hAnsi="Montserrat"/>
+          <w:i/>
+          <w:iCs/>
+          <w:sz w:val="20"/>
+          <w:szCs w:val="20"/>
+        </w:rPr>
+      </w:pPr>
+      <w:r>
         <w:rPr>
           <w:rFonts w:ascii="Exo" w:hAnsi="Exo"/>
-          <w:i w:val="0"/>
-          <w:iCs w:val="0"/>
-          <w:color w:val="auto"/>
+          <w:i/>
+          <w:iCs/>
+          <w:sz w:val="18"/>
+          <w:szCs w:val="18"/>
+        </w:rPr>
+        <w:t>Fonte: elaborado pelos autores</w:t>
+      </w:r>
+    </w:p>
+    <w:p>
+      <w:pPr>
+        <w:rPr>
+          <w:rFonts w:ascii="Exo" w:eastAsiaTheme="majorEastAsia" w:hAnsi="Exo" w:cstheme="majorBidi"/>
+          <w:b/>
+          <w:bCs/>
+          <w:sz w:val="32"/>
+          <w:szCs w:val="32"/>
         </w:rPr>
       </w:pPr>
       <w:r>
         <w:rPr>
           <w:rFonts w:ascii="Exo" w:hAnsi="Exo"/>
-          <w:i w:val="0"/>
-          <w:iCs w:val="0"/>
-          <w:color w:val="auto"/>
-        </w:rPr>
-        <w:t>Fonte: elaborado pelos autores</w:t>
-      </w:r>
-    </w:p>
-    <w:p/>
-    <w:p/>
-    <w:p/>
-    <w:p/>
-    <w:p/>
-    <w:p/>
-    <w:p/>
-    <w:p/>
-    <w:p/>
-    <w:p/>
-    <w:p/>
+          <w:b/>
+          <w:bCs/>
+        </w:rPr>
+        <w:br w:type="page"/>
+      </w:r>
+    </w:p>
     <w:p>
       <w:pPr>
         <w:pStyle w:val="Ttulo1"/>
+        <w:spacing w:after="200" w:line="360" w:lineRule="auto"/>
         <w:jc w:val="center"/>
         <w:rPr>
           <w:rFonts w:ascii="Exo" w:hAnsi="Exo"/>
@@ -4956,6 +4912,7 @@
           <w:color w:val="auto"/>
         </w:rPr>
       </w:pPr>
+      <w:bookmarkStart w:id="4" w:name="_Toc184289814"/>
       <w:r>
         <w:rPr>
           <w:rFonts w:ascii="Exo" w:hAnsi="Exo"/>
@@ -4963,18 +4920,232 @@
           <w:bCs/>
           <w:color w:val="auto"/>
         </w:rPr>
+        <w:lastRenderedPageBreak/>
         <w:t>Exemplo de aplicação</w:t>
       </w:r>
-      <w:bookmarkEnd w:id="3"/>
-    </w:p>
-    <w:p>
-      <w:pPr>
-        <w:ind w:left="-1701"/>
+      <w:bookmarkEnd w:id="4"/>
+    </w:p>
+    <w:p>
+      <w:pPr>
+        <w:pStyle w:val="SemEspaamento"/>
+        <w:spacing w:after="200" w:line="360" w:lineRule="auto"/>
+        <w:ind w:firstLine="851"/>
+        <w:jc w:val="both"/>
+        <w:rPr>
+          <w:rFonts w:ascii="Exo" w:hAnsi="Exo"/>
+          <w:sz w:val="20"/>
+          <w:szCs w:val="20"/>
+        </w:rPr>
+      </w:pPr>
+      <w:r>
+        <w:rPr>
+          <w:rFonts w:ascii="Exo" w:hAnsi="Exo"/>
+          <w:sz w:val="20"/>
+          <w:szCs w:val="20"/>
+        </w:rPr>
+        <w:t>A figura 2 ilustra o exemplo de aplicação para o indicador, considerando um recorte para vínculos profissionais de enfermeiros</w:t>
+      </w:r>
+      <w:r>
+        <w:rPr>
+          <w:rFonts w:ascii="Exo" w:hAnsi="Exo"/>
+          <w:sz w:val="20"/>
+          <w:szCs w:val="20"/>
+        </w:rPr>
+        <w:t>, médicos e técnicos ou auxiliares de enfermagem</w:t>
+      </w:r>
+      <w:r>
+        <w:rPr>
+          <w:rFonts w:ascii="Exo" w:hAnsi="Exo"/>
+          <w:sz w:val="20"/>
+          <w:szCs w:val="20"/>
+        </w:rPr>
+        <w:t xml:space="preserve"> no estado do Mato Grosso</w:t>
+      </w:r>
+      <w:r>
+        <w:rPr>
+          <w:rFonts w:ascii="Exo" w:hAnsi="Exo"/>
+          <w:sz w:val="20"/>
+          <w:szCs w:val="20"/>
+        </w:rPr>
+        <w:t>, no ano de 2024</w:t>
+      </w:r>
+      <w:r>
+        <w:rPr>
+          <w:rFonts w:ascii="Exo" w:hAnsi="Exo"/>
+          <w:sz w:val="20"/>
+          <w:szCs w:val="20"/>
+        </w:rPr>
+        <w:t xml:space="preserve">. </w:t>
+      </w:r>
+      <w:r>
+        <w:rPr>
+          <w:rFonts w:ascii="Exo" w:hAnsi="Exo"/>
+          <w:sz w:val="20"/>
+          <w:szCs w:val="20"/>
+        </w:rPr>
+        <w:t>Observa-se que os técnicos ou auxiliares de enfermagem apresentam uma jornada de trabalho mais extensa em comparação com as demais categorias profissionais, com uma mediana de 41,2 horas semanais.</w:t>
+      </w:r>
+    </w:p>
+    <w:p>
+      <w:pPr>
+        <w:pStyle w:val="SemEspaamento"/>
+        <w:ind w:firstLine="851"/>
         <w:jc w:val="center"/>
         <w:rPr>
           <w:rFonts w:ascii="Exo" w:hAnsi="Exo"/>
-        </w:rPr>
-      </w:pPr>
+          <w:b/>
+          <w:bCs/>
+          <w:i/>
+          <w:iCs/>
+          <w:sz w:val="20"/>
+          <w:szCs w:val="20"/>
+        </w:rPr>
+      </w:pPr>
+      <w:commentRangeStart w:id="5"/>
+      <w:r>
+        <w:rPr>
+          <w:rFonts w:ascii="Exo" w:hAnsi="Exo"/>
+          <w:b/>
+          <w:bCs/>
+          <w:i/>
+          <w:iCs/>
+          <w:sz w:val="20"/>
+          <w:szCs w:val="20"/>
+        </w:rPr>
+        <w:t>Figura 2 - Distribuição de indicador</w:t>
+      </w:r>
+      <w:r>
+        <w:rPr>
+          <w:rFonts w:ascii="Exo" w:hAnsi="Exo"/>
+          <w:b/>
+          <w:bCs/>
+          <w:i/>
+          <w:iCs/>
+          <w:sz w:val="20"/>
+          <w:szCs w:val="20"/>
+        </w:rPr>
+        <w:t xml:space="preserve"> no es</w:t>
+      </w:r>
+      <w:r>
+        <w:rPr>
+          <w:rFonts w:ascii="Exo" w:hAnsi="Exo"/>
+          <w:b/>
+          <w:bCs/>
+          <w:i/>
+          <w:iCs/>
+          <w:sz w:val="20"/>
+          <w:szCs w:val="20"/>
+        </w:rPr>
+        <w:t>t</w:t>
+      </w:r>
+      <w:r>
+        <w:rPr>
+          <w:rFonts w:ascii="Exo" w:hAnsi="Exo"/>
+          <w:b/>
+          <w:bCs/>
+          <w:i/>
+          <w:iCs/>
+          <w:sz w:val="20"/>
+          <w:szCs w:val="20"/>
+        </w:rPr>
+        <w:t>ado</w:t>
+      </w:r>
+      <w:commentRangeEnd w:id="5"/>
+      <w:r>
+        <w:rPr>
+          <w:rStyle w:val="Refdecomentrio"/>
+        </w:rPr>
+        <w:commentReference w:id="5"/>
+      </w:r>
+    </w:p>
+    <w:p>
+      <w:pPr>
+        <w:pStyle w:val="NormalWeb"/>
+        <w:spacing w:before="0" w:beforeAutospacing="0" w:after="0" w:afterAutospacing="0"/>
+        <w:jc w:val="center"/>
+      </w:pPr>
+      <w:bookmarkStart w:id="6" w:name="_Hlk184288995"/>
+      <w:r>
+        <w:rPr>
+          <w:noProof/>
+        </w:rPr>
+        <w:drawing>
+          <wp:inline distT="0" distB="0" distL="0" distR="0" wp14:anchorId="2D5DECE2" wp14:editId="47D2A811">
+            <wp:extent cx="5760720" cy="3600450"/>
+            <wp:effectExtent l="19050" t="19050" r="11430" b="19050"/>
+            <wp:docPr id="1" name="Imagem 1"/>
+            <wp:cNvGraphicFramePr>
+              <a:graphicFrameLocks xmlns:a="http://schemas.openxmlformats.org/drawingml/2006/main" noChangeAspect="1"/>
+            </wp:cNvGraphicFramePr>
+            <a:graphic xmlns:a="http://schemas.openxmlformats.org/drawingml/2006/main">
+              <a:graphicData uri="http://schemas.openxmlformats.org/drawingml/2006/picture">
+                <pic:pic xmlns:pic="http://schemas.openxmlformats.org/drawingml/2006/picture">
+                  <pic:nvPicPr>
+                    <pic:cNvPr id="0" name="Picture 1"/>
+                    <pic:cNvPicPr>
+                      <a:picLocks noChangeAspect="1" noChangeArrowheads="1"/>
+                    </pic:cNvPicPr>
+                  </pic:nvPicPr>
+                  <pic:blipFill>
+                    <a:blip r:embed="rId22" cstate="print">
+                      <a:extLst>
+                        <a:ext uri="{28A0092B-C50C-407E-A947-70E740481C1C}">
+                          <a14:useLocalDpi xmlns:a14="http://schemas.microsoft.com/office/drawing/2010/main" val="0"/>
+                        </a:ext>
+                      </a:extLst>
+                    </a:blip>
+                    <a:srcRect/>
+                    <a:stretch>
+                      <a:fillRect/>
+                    </a:stretch>
+                  </pic:blipFill>
+                  <pic:spPr bwMode="auto">
+                    <a:xfrm>
+                      <a:off x="0" y="0"/>
+                      <a:ext cx="5760720" cy="3600450"/>
+                    </a:xfrm>
+                    <a:prstGeom prst="rect">
+                      <a:avLst/>
+                    </a:prstGeom>
+                    <a:noFill/>
+                    <a:ln>
+                      <a:solidFill>
+                        <a:schemeClr val="tx1"/>
+                      </a:solidFill>
+                    </a:ln>
+                  </pic:spPr>
+                </pic:pic>
+              </a:graphicData>
+            </a:graphic>
+          </wp:inline>
+        </w:drawing>
+      </w:r>
+    </w:p>
+    <w:p>
+      <w:pPr>
+        <w:pStyle w:val="SemEspaamento"/>
+        <w:spacing w:after="200"/>
+        <w:ind w:firstLine="851"/>
+        <w:jc w:val="center"/>
+        <w:rPr>
+          <w:rFonts w:ascii="Exo" w:hAnsi="Exo"/>
+          <w:i/>
+          <w:iCs/>
+          <w:sz w:val="20"/>
+          <w:szCs w:val="20"/>
+        </w:rPr>
+      </w:pPr>
+      <w:r>
+        <w:rPr>
+          <w:rFonts w:ascii="Exo" w:hAnsi="Exo"/>
+          <w:i/>
+          <w:iCs/>
+          <w:sz w:val="20"/>
+          <w:szCs w:val="20"/>
+        </w:rPr>
+        <w:t>Fonte: elaborado pelos autores</w:t>
+      </w:r>
+      <w:bookmarkEnd w:id="6"/>
     </w:p>
     <w:p>
       <w:pPr>
@@ -4995,7 +5166,7 @@
         </w:rPr>
         <w:t xml:space="preserve">Para acessar o link do código que resultou no mapa, clique </w:t>
       </w:r>
-      <w:hyperlink r:id="rId22" w:history="1">
+      <w:hyperlink r:id="rId23" w:history="1">
         <w:r>
           <w:rPr>
             <w:rStyle w:val="Hyperlink"/>
@@ -5014,36 +5185,19 @@
         </w:rPr>
         <w:t>.</w:t>
       </w:r>
-    </w:p>
-    <w:p>
-      <w:pPr>
-        <w:pStyle w:val="NormalWeb"/>
-        <w:jc w:val="center"/>
+      <w:r>
         <w:rPr>
           <w:rFonts w:ascii="Exo" w:hAnsi="Exo"/>
-        </w:rPr>
-      </w:pPr>
-    </w:p>
-    <w:p>
-      <w:pPr>
-        <w:pStyle w:val="NormalWeb"/>
-        <w:jc w:val="center"/>
-        <w:rPr>
-          <w:rFonts w:ascii="Exo" w:hAnsi="Exo"/>
-        </w:rPr>
-      </w:pPr>
-    </w:p>
-    <w:p>
-      <w:pPr>
-        <w:pStyle w:val="NormalWeb"/>
-        <w:rPr>
-          <w:rFonts w:ascii="Exo" w:hAnsi="Exo"/>
-        </w:rPr>
-      </w:pPr>
+          <w:b/>
+          <w:bCs/>
+        </w:rPr>
+        <w:br w:type="page"/>
+      </w:r>
     </w:p>
     <w:p>
       <w:pPr>
         <w:pStyle w:val="Ttulo1"/>
+        <w:spacing w:after="200" w:line="360" w:lineRule="auto"/>
         <w:jc w:val="center"/>
         <w:rPr>
           <w:rFonts w:ascii="Exo" w:hAnsi="Exo"/>
@@ -5052,7 +5206,7 @@
           <w:color w:val="auto"/>
         </w:rPr>
       </w:pPr>
-      <w:bookmarkStart w:id="4" w:name="_Toc181700710"/>
+      <w:bookmarkStart w:id="7" w:name="_Toc184289815"/>
       <w:r>
         <w:rPr>
           <w:rFonts w:ascii="Exo" w:hAnsi="Exo"/>
@@ -5060,16 +5214,10 @@
           <w:bCs/>
           <w:color w:val="auto"/>
         </w:rPr>
+        <w:lastRenderedPageBreak/>
         <w:t>Referências</w:t>
       </w:r>
-      <w:bookmarkEnd w:id="4"/>
-    </w:p>
-    <w:p>
-      <w:pPr>
-        <w:rPr>
-          <w:rFonts w:ascii="Exo" w:hAnsi="Exo"/>
-        </w:rPr>
-      </w:pPr>
+      <w:bookmarkEnd w:id="7"/>
     </w:p>
     <w:sdt>
       <w:sdtPr>
@@ -5083,6 +5231,7 @@
           <w:docPart w:val="DefaultPlaceholder_-1854013440"/>
         </w:placeholder>
       </w:sdtPr>
+      <w:sdtEndPr/>
       <w:sdtContent>
         <w:p>
           <w:pPr>
@@ -5860,7 +6009,27 @@
               <w:sz w:val="20"/>
               <w:szCs w:val="20"/>
             </w:rPr>
-            <w:t>. Sustainability (</w:t>
+            <w:t xml:space="preserve">. </w:t>
+          </w:r>
+          <w:proofErr w:type="spellStart"/>
+          <w:r>
+            <w:rPr>
+              <w:rFonts w:ascii="Exo" w:eastAsia="Times New Roman" w:hAnsi="Exo"/>
+              <w:color w:val="000000"/>
+              <w:sz w:val="20"/>
+              <w:szCs w:val="20"/>
+            </w:rPr>
+            <w:t>Sustainability</w:t>
+          </w:r>
+          <w:proofErr w:type="spellEnd"/>
+          <w:r>
+            <w:rPr>
+              <w:rFonts w:ascii="Exo" w:eastAsia="Times New Roman" w:hAnsi="Exo"/>
+              <w:color w:val="000000"/>
+              <w:sz w:val="20"/>
+              <w:szCs w:val="20"/>
+            </w:rPr>
+            <w:t xml:space="preserve"> (</w:t>
           </w:r>
           <w:proofErr w:type="spellStart"/>
           <w:r>
@@ -6362,7 +6531,27 @@
               <w:sz w:val="20"/>
               <w:szCs w:val="20"/>
             </w:rPr>
-            <w:t>: http://apps.who.int/bookorders.</w:t>
+            <w:t xml:space="preserve">: </w:t>
+          </w:r>
+          <w:hyperlink r:id="rId24" w:history="1">
+            <w:r>
+              <w:rPr>
+                <w:rStyle w:val="Hyperlink"/>
+                <w:rFonts w:ascii="Exo" w:eastAsia="Times New Roman" w:hAnsi="Exo"/>
+                <w:sz w:val="20"/>
+                <w:szCs w:val="20"/>
+              </w:rPr>
+              <w:t>http://apps.who.int/bookorders</w:t>
+            </w:r>
+          </w:hyperlink>
+          <w:r>
+            <w:rPr>
+              <w:rFonts w:ascii="Exo" w:eastAsia="Times New Roman" w:hAnsi="Exo"/>
+              <w:color w:val="000000"/>
+              <w:sz w:val="20"/>
+              <w:szCs w:val="20"/>
+            </w:rPr>
+            <w:t>.</w:t>
           </w:r>
         </w:p>
         <w:p>
@@ -6371,7 +6560,7 @@
             <w:autoSpaceDN w:val="0"/>
             <w:ind w:hanging="640"/>
             <w:jc w:val="both"/>
-            <w:divId w:val="287514636"/>
+            <w:divId w:val="175507557"/>
             <w:rPr>
               <w:rFonts w:ascii="Exo" w:eastAsia="Times New Roman" w:hAnsi="Exo"/>
               <w:color w:val="000000"/>
@@ -6417,22 +6606,6 @@
               <w:szCs w:val="20"/>
             </w:rPr>
             <w:t xml:space="preserve"> (SciELO); 2023;21. </w:t>
-          </w:r>
-        </w:p>
-        <w:p>
-          <w:pPr>
-            <w:ind w:left="-1701"/>
-            <w:jc w:val="center"/>
-            <w:rPr>
-              <w:rFonts w:ascii="Exo" w:hAnsi="Exo"/>
-            </w:rPr>
-          </w:pPr>
-          <w:r>
-            <w:rPr>
-              <w:rFonts w:ascii="Exo" w:eastAsia="Times New Roman" w:hAnsi="Exo"/>
-              <w:color w:val="000000"/>
-            </w:rPr>
-            <w:t> </w:t>
           </w:r>
         </w:p>
       </w:sdtContent>
@@ -6472,7 +6645,7 @@
                     </pic:cNvPicPr>
                   </pic:nvPicPr>
                   <pic:blipFill>
-                    <a:blip r:embed="rId23">
+                    <a:blip r:embed="rId25">
                       <a:extLst>
                         <a:ext uri="{28A0092B-C50C-407E-A947-70E740481C1C}">
                           <a14:useLocalDpi xmlns:a14="http://schemas.microsoft.com/office/drawing/2010/main" val="0"/>
@@ -6513,7 +6686,7 @@
     <w:sectPr>
       <w:type w:val="continuous"/>
       <w:pgSz w:w="11906" w:h="16838"/>
-      <w:pgMar w:top="1417" w:right="1701" w:bottom="1417" w:left="1701" w:header="708" w:footer="708" w:gutter="0"/>
+      <w:pgMar w:top="1417" w:right="1133" w:bottom="1417" w:left="1701" w:header="708" w:footer="708" w:gutter="0"/>
       <w:cols w:space="708"/>
       <w:docGrid w:linePitch="360"/>
     </w:sectPr>
@@ -6522,7 +6695,7 @@
 </file>
 
 <file path=word/comments.xml><?xml version="1.0" encoding="utf-8"?>
-<w:comments xmlns:wpc="http://schemas.microsoft.com/office/word/2010/wordprocessingCanvas" xmlns:cx="http://schemas.microsoft.com/office/drawing/2014/chartex" xmlns:cx1="http://schemas.microsoft.com/office/drawing/2015/9/8/chartex" xmlns:cx2="http://schemas.microsoft.com/office/drawing/2015/10/21/chartex" xmlns:cx3="http://schemas.microsoft.com/office/drawing/2016/5/9/chartex" xmlns:cx4="http://schemas.microsoft.com/office/drawing/2016/5/10/chartex" xmlns:cx5="http://schemas.microsoft.com/office/drawing/2016/5/11/chartex" xmlns:cx6="http://schemas.microsoft.com/office/drawing/2016/5/12/chartex" xmlns:cx7="http://schemas.microsoft.com/office/drawing/2016/5/13/chartex" xmlns:cx8="http://schemas.microsoft.com/office/drawing/2016/5/14/chartex" xmlns:mc="http://schemas.openxmlformats.org/markup-compatibility/2006" xmlns:aink="http://schemas.microsoft.com/office/drawing/2016/ink" xmlns:am3d="http://schemas.microsoft.com/office/drawing/2017/model3d" xmlns:o="urn:schemas-microsoft-com:office:office" xmlns:oel="http://schemas.microsoft.com/office/2019/extlst" xmlns:r="http://schemas.openxmlformats.org/officeDocument/2006/relationships" xmlns:m="http://schemas.openxmlformats.org/officeDocument/2006/math" xmlns:v="urn:schemas-microsoft-com:vml" xmlns:wp14="http://schemas.microsoft.com/office/word/2010/wordprocessingDrawing" xmlns:wp="http://schemas.openxmlformats.org/drawingml/2006/wordprocessingDrawing" xmlns:w10="urn:schemas-microsoft-com:office:word" xmlns:w="http://schemas.openxmlformats.org/wordprocessingml/2006/main" xmlns:w14="http://schemas.microsoft.com/office/word/2010/wordml" xmlns:w15="http://schemas.microsoft.com/office/word/2012/wordml" xmlns:w16cex="http://schemas.microsoft.com/office/word/2018/wordml/cex" xmlns:w16cid="http://schemas.microsoft.com/office/word/2016/wordml/cid" xmlns:w16="http://schemas.microsoft.com/office/word/2018/wordml" xmlns:w16sdtdh="http://schemas.microsoft.com/office/word/2020/wordml/sdtdatahash" xmlns:w16se="http://schemas.microsoft.com/office/word/2015/wordml/symex" xmlns:wpg="http://schemas.microsoft.com/office/word/2010/wordprocessingGroup" xmlns:wpi="http://schemas.microsoft.com/office/word/2010/wordprocessingInk" xmlns:wne="http://schemas.microsoft.com/office/word/2006/wordml" xmlns:wps="http://schemas.microsoft.com/office/word/2010/wordprocessingShape" mc:Ignorable="w14 w15 w16se w16cid w16 w16cex w16sdtdh wp14">
+<w:comments xmlns:wpc="http://schemas.microsoft.com/office/word/2010/wordprocessingCanvas" xmlns:cx="http://schemas.microsoft.com/office/drawing/2014/chartex" xmlns:cx1="http://schemas.microsoft.com/office/drawing/2015/9/8/chartex" xmlns:cx2="http://schemas.microsoft.com/office/drawing/2015/10/21/chartex" xmlns:cx3="http://schemas.microsoft.com/office/drawing/2016/5/9/chartex" xmlns:cx4="http://schemas.microsoft.com/office/drawing/2016/5/10/chartex" xmlns:cx5="http://schemas.microsoft.com/office/drawing/2016/5/11/chartex" xmlns:cx6="http://schemas.microsoft.com/office/drawing/2016/5/12/chartex" xmlns:cx7="http://schemas.microsoft.com/office/drawing/2016/5/13/chartex" xmlns:cx8="http://schemas.microsoft.com/office/drawing/2016/5/14/chartex" xmlns:mc="http://schemas.openxmlformats.org/markup-compatibility/2006" xmlns:aink="http://schemas.microsoft.com/office/drawing/2016/ink" xmlns:am3d="http://schemas.microsoft.com/office/drawing/2017/model3d" xmlns:o="urn:schemas-microsoft-com:office:office" xmlns:r="http://schemas.openxmlformats.org/officeDocument/2006/relationships" xmlns:m="http://schemas.openxmlformats.org/officeDocument/2006/math" xmlns:v="urn:schemas-microsoft-com:vml" xmlns:wp14="http://schemas.microsoft.com/office/word/2010/wordprocessingDrawing" xmlns:wp="http://schemas.openxmlformats.org/drawingml/2006/wordprocessingDrawing" xmlns:w10="urn:schemas-microsoft-com:office:word" xmlns:w="http://schemas.openxmlformats.org/wordprocessingml/2006/main" xmlns:w14="http://schemas.microsoft.com/office/word/2010/wordml" xmlns:w15="http://schemas.microsoft.com/office/word/2012/wordml" xmlns:w16cex="http://schemas.microsoft.com/office/word/2018/wordml/cex" xmlns:w16cid="http://schemas.microsoft.com/office/word/2016/wordml/cid" xmlns:w16="http://schemas.microsoft.com/office/word/2018/wordml" xmlns:w16sdtdh="http://schemas.microsoft.com/office/word/2020/wordml/sdtdatahash" xmlns:w16se="http://schemas.microsoft.com/office/word/2015/wordml/symex" xmlns:wpg="http://schemas.microsoft.com/office/word/2010/wordprocessingGroup" xmlns:wpi="http://schemas.microsoft.com/office/word/2010/wordprocessingInk" xmlns:wne="http://schemas.microsoft.com/office/word/2006/wordml" xmlns:wps="http://schemas.microsoft.com/office/word/2010/wordprocessingShape" mc:Ignorable="w14 w15 w16se w16cid w16 w16cex w16sdtdh wp14">
   <w:comment w:id="1" w:author="Daniel Pagotto" w:date="2024-11-05T11:10:00Z" w:initials="DP">
     <w:p>
       <w:pPr>
@@ -6536,6 +6709,38 @@
       </w:r>
       <w:r>
         <w:t>Mais uma referência</w:t>
+      </w:r>
+    </w:p>
+  </w:comment>
+  <w:comment w:id="3" w:author="HENRIQUE RIBEIRO DA SILVEIRA" w:date="2024-12-05T11:59:00Z" w:initials="HRDS">
+    <w:p>
+      <w:pPr>
+        <w:pStyle w:val="Textodecomentrio"/>
+      </w:pPr>
+      <w:r>
+        <w:rPr>
+          <w:rStyle w:val="Refdecomentrio"/>
+        </w:rPr>
+        <w:annotationRef/>
+      </w:r>
+      <w:r>
+        <w:t>Verificar se mantém essa observação aqui</w:t>
+      </w:r>
+    </w:p>
+  </w:comment>
+  <w:comment w:id="5" w:author="HENRIQUE RIBEIRO DA SILVEIRA" w:date="2024-12-05T11:28:00Z" w:initials="HRDS">
+    <w:p>
+      <w:pPr>
+        <w:pStyle w:val="Textodecomentrio"/>
+      </w:pPr>
+      <w:r>
+        <w:rPr>
+          <w:rStyle w:val="Refdecomentrio"/>
+        </w:rPr>
+        <w:annotationRef/>
+      </w:r>
+      <w:r>
+        <w:t>Conferir se deixa esse título</w:t>
       </w:r>
     </w:p>
   </w:comment>
@@ -6543,25 +6748,31 @@
 </file>
 
 <file path=word/commentsExtended.xml><?xml version="1.0" encoding="utf-8"?>
-<w15:commentsEx xmlns:wpc="http://schemas.microsoft.com/office/word/2010/wordprocessingCanvas" xmlns:cx="http://schemas.microsoft.com/office/drawing/2014/chartex" xmlns:cx1="http://schemas.microsoft.com/office/drawing/2015/9/8/chartex" xmlns:cx2="http://schemas.microsoft.com/office/drawing/2015/10/21/chartex" xmlns:cx3="http://schemas.microsoft.com/office/drawing/2016/5/9/chartex" xmlns:cx4="http://schemas.microsoft.com/office/drawing/2016/5/10/chartex" xmlns:cx5="http://schemas.microsoft.com/office/drawing/2016/5/11/chartex" xmlns:cx6="http://schemas.microsoft.com/office/drawing/2016/5/12/chartex" xmlns:cx7="http://schemas.microsoft.com/office/drawing/2016/5/13/chartex" xmlns:cx8="http://schemas.microsoft.com/office/drawing/2016/5/14/chartex" xmlns:mc="http://schemas.openxmlformats.org/markup-compatibility/2006" xmlns:aink="http://schemas.microsoft.com/office/drawing/2016/ink" xmlns:am3d="http://schemas.microsoft.com/office/drawing/2017/model3d" xmlns:o="urn:schemas-microsoft-com:office:office" xmlns:oel="http://schemas.microsoft.com/office/2019/extlst" xmlns:r="http://schemas.openxmlformats.org/officeDocument/2006/relationships" xmlns:m="http://schemas.openxmlformats.org/officeDocument/2006/math" xmlns:v="urn:schemas-microsoft-com:vml" xmlns:wp14="http://schemas.microsoft.com/office/word/2010/wordprocessingDrawing" xmlns:wp="http://schemas.openxmlformats.org/drawingml/2006/wordprocessingDrawing" xmlns:w10="urn:schemas-microsoft-com:office:word" xmlns:w="http://schemas.openxmlformats.org/wordprocessingml/2006/main" xmlns:w14="http://schemas.microsoft.com/office/word/2010/wordml" xmlns:w15="http://schemas.microsoft.com/office/word/2012/wordml" xmlns:w16cex="http://schemas.microsoft.com/office/word/2018/wordml/cex" xmlns:w16cid="http://schemas.microsoft.com/office/word/2016/wordml/cid" xmlns:w16="http://schemas.microsoft.com/office/word/2018/wordml" xmlns:w16sdtdh="http://schemas.microsoft.com/office/word/2020/wordml/sdtdatahash" xmlns:w16se="http://schemas.microsoft.com/office/word/2015/wordml/symex" xmlns:wpg="http://schemas.microsoft.com/office/word/2010/wordprocessingGroup" xmlns:wpi="http://schemas.microsoft.com/office/word/2010/wordprocessingInk" xmlns:wne="http://schemas.microsoft.com/office/word/2006/wordml" xmlns:wps="http://schemas.microsoft.com/office/word/2010/wordprocessingShape" mc:Ignorable="w14 w15 w16se w16cid w16 w16cex w16sdtdh wp14">
+<w15:commentsEx xmlns:wpc="http://schemas.microsoft.com/office/word/2010/wordprocessingCanvas" xmlns:cx="http://schemas.microsoft.com/office/drawing/2014/chartex" xmlns:cx1="http://schemas.microsoft.com/office/drawing/2015/9/8/chartex" xmlns:cx2="http://schemas.microsoft.com/office/drawing/2015/10/21/chartex" xmlns:cx3="http://schemas.microsoft.com/office/drawing/2016/5/9/chartex" xmlns:cx4="http://schemas.microsoft.com/office/drawing/2016/5/10/chartex" xmlns:cx5="http://schemas.microsoft.com/office/drawing/2016/5/11/chartex" xmlns:cx6="http://schemas.microsoft.com/office/drawing/2016/5/12/chartex" xmlns:cx7="http://schemas.microsoft.com/office/drawing/2016/5/13/chartex" xmlns:cx8="http://schemas.microsoft.com/office/drawing/2016/5/14/chartex" xmlns:mc="http://schemas.openxmlformats.org/markup-compatibility/2006" xmlns:aink="http://schemas.microsoft.com/office/drawing/2016/ink" xmlns:am3d="http://schemas.microsoft.com/office/drawing/2017/model3d" xmlns:o="urn:schemas-microsoft-com:office:office" xmlns:r="http://schemas.openxmlformats.org/officeDocument/2006/relationships" xmlns:m="http://schemas.openxmlformats.org/officeDocument/2006/math" xmlns:v="urn:schemas-microsoft-com:vml" xmlns:wp14="http://schemas.microsoft.com/office/word/2010/wordprocessingDrawing" xmlns:wp="http://schemas.openxmlformats.org/drawingml/2006/wordprocessingDrawing" xmlns:w10="urn:schemas-microsoft-com:office:word" xmlns:w="http://schemas.openxmlformats.org/wordprocessingml/2006/main" xmlns:w14="http://schemas.microsoft.com/office/word/2010/wordml" xmlns:w15="http://schemas.microsoft.com/office/word/2012/wordml" xmlns:w16cex="http://schemas.microsoft.com/office/word/2018/wordml/cex" xmlns:w16cid="http://schemas.microsoft.com/office/word/2016/wordml/cid" xmlns:w16="http://schemas.microsoft.com/office/word/2018/wordml" xmlns:w16sdtdh="http://schemas.microsoft.com/office/word/2020/wordml/sdtdatahash" xmlns:w16se="http://schemas.microsoft.com/office/word/2015/wordml/symex" xmlns:wpg="http://schemas.microsoft.com/office/word/2010/wordprocessingGroup" xmlns:wpi="http://schemas.microsoft.com/office/word/2010/wordprocessingInk" xmlns:wne="http://schemas.microsoft.com/office/word/2006/wordml" xmlns:wps="http://schemas.microsoft.com/office/word/2010/wordprocessingShape" mc:Ignorable="w14 w15 w16se w16cid w16 w16cex w16sdtdh wp14">
   <w15:commentEx w15:paraId="4B51C398" w15:done="0"/>
+  <w15:commentEx w15:paraId="4B86CEB2" w15:done="0"/>
+  <w15:commentEx w15:paraId="7A976B2C" w15:done="0"/>
 </w15:commentsEx>
 </file>
 
 <file path=word/commentsExtensible.xml><?xml version="1.0" encoding="utf-8"?>
-<w16cex:commentsExtensible xmlns:wpc="http://schemas.microsoft.com/office/word/2010/wordprocessingCanvas" xmlns:cx="http://schemas.microsoft.com/office/drawing/2014/chartex" xmlns:cx1="http://schemas.microsoft.com/office/drawing/2015/9/8/chartex" xmlns:cx2="http://schemas.microsoft.com/office/drawing/2015/10/21/chartex" xmlns:cx3="http://schemas.microsoft.com/office/drawing/2016/5/9/chartex" xmlns:cx4="http://schemas.microsoft.com/office/drawing/2016/5/10/chartex" xmlns:cx5="http://schemas.microsoft.com/office/drawing/2016/5/11/chartex" xmlns:cx6="http://schemas.microsoft.com/office/drawing/2016/5/12/chartex" xmlns:cx7="http://schemas.microsoft.com/office/drawing/2016/5/13/chartex" xmlns:cx8="http://schemas.microsoft.com/office/drawing/2016/5/14/chartex" xmlns:mc="http://schemas.openxmlformats.org/markup-compatibility/2006" xmlns:aink="http://schemas.microsoft.com/office/drawing/2016/ink" xmlns:am3d="http://schemas.microsoft.com/office/drawing/2017/model3d" xmlns:o="urn:schemas-microsoft-com:office:office" xmlns:oel="http://schemas.microsoft.com/office/2019/extlst" xmlns:r="http://schemas.openxmlformats.org/officeDocument/2006/relationships" xmlns:m="http://schemas.openxmlformats.org/officeDocument/2006/math" xmlns:v="urn:schemas-microsoft-com:vml" xmlns:wp14="http://schemas.microsoft.com/office/word/2010/wordprocessingDrawing" xmlns:wp="http://schemas.openxmlformats.org/drawingml/2006/wordprocessingDrawing" xmlns:w10="urn:schemas-microsoft-com:office:word" xmlns:w="http://schemas.openxmlformats.org/wordprocessingml/2006/main" xmlns:w14="http://schemas.microsoft.com/office/word/2010/wordml" xmlns:w15="http://schemas.microsoft.com/office/word/2012/wordml" xmlns:w16cex="http://schemas.microsoft.com/office/word/2018/wordml/cex" xmlns:w16cid="http://schemas.microsoft.com/office/word/2016/wordml/cid" xmlns:w16="http://schemas.microsoft.com/office/word/2018/wordml" xmlns:w16sdtdh="http://schemas.microsoft.com/office/word/2020/wordml/sdtdatahash" xmlns:w16se="http://schemas.microsoft.com/office/word/2015/wordml/symex" xmlns:wpg="http://schemas.microsoft.com/office/word/2010/wordprocessingGroup" xmlns:wpi="http://schemas.microsoft.com/office/word/2010/wordprocessingInk" xmlns:wne="http://schemas.microsoft.com/office/word/2006/wordml" xmlns:wps="http://schemas.microsoft.com/office/word/2010/wordprocessingShape" mc:Ignorable="w14 w15 w16se w16cid w16 w16cex w16sdtdh wp14">
+<w16cex:commentsExtensible xmlns:wpc="http://schemas.microsoft.com/office/word/2010/wordprocessingCanvas" xmlns:cx="http://schemas.microsoft.com/office/drawing/2014/chartex" xmlns:cx1="http://schemas.microsoft.com/office/drawing/2015/9/8/chartex" xmlns:cx2="http://schemas.microsoft.com/office/drawing/2015/10/21/chartex" xmlns:cx3="http://schemas.microsoft.com/office/drawing/2016/5/9/chartex" xmlns:cx4="http://schemas.microsoft.com/office/drawing/2016/5/10/chartex" xmlns:cx5="http://schemas.microsoft.com/office/drawing/2016/5/11/chartex" xmlns:cx6="http://schemas.microsoft.com/office/drawing/2016/5/12/chartex" xmlns:cx7="http://schemas.microsoft.com/office/drawing/2016/5/13/chartex" xmlns:cx8="http://schemas.microsoft.com/office/drawing/2016/5/14/chartex" xmlns:mc="http://schemas.openxmlformats.org/markup-compatibility/2006" xmlns:aink="http://schemas.microsoft.com/office/drawing/2016/ink" xmlns:am3d="http://schemas.microsoft.com/office/drawing/2017/model3d" xmlns:o="urn:schemas-microsoft-com:office:office" xmlns:r="http://schemas.openxmlformats.org/officeDocument/2006/relationships" xmlns:m="http://schemas.openxmlformats.org/officeDocument/2006/math" xmlns:v="urn:schemas-microsoft-com:vml" xmlns:wp14="http://schemas.microsoft.com/office/word/2010/wordprocessingDrawing" xmlns:wp="http://schemas.openxmlformats.org/drawingml/2006/wordprocessingDrawing" xmlns:w10="urn:schemas-microsoft-com:office:word" xmlns:w="http://schemas.openxmlformats.org/wordprocessingml/2006/main" xmlns:w14="http://schemas.microsoft.com/office/word/2010/wordml" xmlns:w15="http://schemas.microsoft.com/office/word/2012/wordml" xmlns:w16cex="http://schemas.microsoft.com/office/word/2018/wordml/cex" xmlns:w16cid="http://schemas.microsoft.com/office/word/2016/wordml/cid" xmlns:w16="http://schemas.microsoft.com/office/word/2018/wordml" xmlns:w16sdtdh="http://schemas.microsoft.com/office/word/2020/wordml/sdtdatahash" xmlns:w16se="http://schemas.microsoft.com/office/word/2015/wordml/symex" xmlns:wpg="http://schemas.microsoft.com/office/word/2010/wordprocessingGroup" xmlns:wpi="http://schemas.microsoft.com/office/word/2010/wordprocessingInk" xmlns:wne="http://schemas.microsoft.com/office/word/2006/wordml" xmlns:wps="http://schemas.microsoft.com/office/word/2010/wordprocessingShape" mc:Ignorable="w14 w15 w16se w16cid w16 w16cex w16sdtdh wp14">
   <w16cex:commentExtensible w16cex:durableId="2AD47B94" w16cex:dateUtc="2024-11-05T14:10:00Z"/>
+  <w16cex:commentExtensible w16cex:durableId="2AFC1434" w16cex:dateUtc="2024-12-05T14:59:00Z"/>
+  <w16cex:commentExtensible w16cex:durableId="2AFC0CDB" w16cex:dateUtc="2024-12-05T14:28:00Z"/>
 </w16cex:commentsExtensible>
 </file>
 
 <file path=word/commentsIds.xml><?xml version="1.0" encoding="utf-8"?>
-<w16cid:commentsIds xmlns:wpc="http://schemas.microsoft.com/office/word/2010/wordprocessingCanvas" xmlns:cx="http://schemas.microsoft.com/office/drawing/2014/chartex" xmlns:cx1="http://schemas.microsoft.com/office/drawing/2015/9/8/chartex" xmlns:cx2="http://schemas.microsoft.com/office/drawing/2015/10/21/chartex" xmlns:cx3="http://schemas.microsoft.com/office/drawing/2016/5/9/chartex" xmlns:cx4="http://schemas.microsoft.com/office/drawing/2016/5/10/chartex" xmlns:cx5="http://schemas.microsoft.com/office/drawing/2016/5/11/chartex" xmlns:cx6="http://schemas.microsoft.com/office/drawing/2016/5/12/chartex" xmlns:cx7="http://schemas.microsoft.com/office/drawing/2016/5/13/chartex" xmlns:cx8="http://schemas.microsoft.com/office/drawing/2016/5/14/chartex" xmlns:mc="http://schemas.openxmlformats.org/markup-compatibility/2006" xmlns:aink="http://schemas.microsoft.com/office/drawing/2016/ink" xmlns:am3d="http://schemas.microsoft.com/office/drawing/2017/model3d" xmlns:o="urn:schemas-microsoft-com:office:office" xmlns:oel="http://schemas.microsoft.com/office/2019/extlst" xmlns:r="http://schemas.openxmlformats.org/officeDocument/2006/relationships" xmlns:m="http://schemas.openxmlformats.org/officeDocument/2006/math" xmlns:v="urn:schemas-microsoft-com:vml" xmlns:wp14="http://schemas.microsoft.com/office/word/2010/wordprocessingDrawing" xmlns:wp="http://schemas.openxmlformats.org/drawingml/2006/wordprocessingDrawing" xmlns:w10="urn:schemas-microsoft-com:office:word" xmlns:w="http://schemas.openxmlformats.org/wordprocessingml/2006/main" xmlns:w14="http://schemas.microsoft.com/office/word/2010/wordml" xmlns:w15="http://schemas.microsoft.com/office/word/2012/wordml" xmlns:w16cex="http://schemas.microsoft.com/office/word/2018/wordml/cex" xmlns:w16cid="http://schemas.microsoft.com/office/word/2016/wordml/cid" xmlns:w16="http://schemas.microsoft.com/office/word/2018/wordml" xmlns:w16sdtdh="http://schemas.microsoft.com/office/word/2020/wordml/sdtdatahash" xmlns:w16se="http://schemas.microsoft.com/office/word/2015/wordml/symex" xmlns:wpg="http://schemas.microsoft.com/office/word/2010/wordprocessingGroup" xmlns:wpi="http://schemas.microsoft.com/office/word/2010/wordprocessingInk" xmlns:wne="http://schemas.microsoft.com/office/word/2006/wordml" xmlns:wps="http://schemas.microsoft.com/office/word/2010/wordprocessingShape" mc:Ignorable="w14 w15 w16se w16cid w16 w16cex w16sdtdh wp14">
+<w16cid:commentsIds xmlns:wpc="http://schemas.microsoft.com/office/word/2010/wordprocessingCanvas" xmlns:cx="http://schemas.microsoft.com/office/drawing/2014/chartex" xmlns:cx1="http://schemas.microsoft.com/office/drawing/2015/9/8/chartex" xmlns:cx2="http://schemas.microsoft.com/office/drawing/2015/10/21/chartex" xmlns:cx3="http://schemas.microsoft.com/office/drawing/2016/5/9/chartex" xmlns:cx4="http://schemas.microsoft.com/office/drawing/2016/5/10/chartex" xmlns:cx5="http://schemas.microsoft.com/office/drawing/2016/5/11/chartex" xmlns:cx6="http://schemas.microsoft.com/office/drawing/2016/5/12/chartex" xmlns:cx7="http://schemas.microsoft.com/office/drawing/2016/5/13/chartex" xmlns:cx8="http://schemas.microsoft.com/office/drawing/2016/5/14/chartex" xmlns:mc="http://schemas.openxmlformats.org/markup-compatibility/2006" xmlns:aink="http://schemas.microsoft.com/office/drawing/2016/ink" xmlns:am3d="http://schemas.microsoft.com/office/drawing/2017/model3d" xmlns:o="urn:schemas-microsoft-com:office:office" xmlns:r="http://schemas.openxmlformats.org/officeDocument/2006/relationships" xmlns:m="http://schemas.openxmlformats.org/officeDocument/2006/math" xmlns:v="urn:schemas-microsoft-com:vml" xmlns:wp14="http://schemas.microsoft.com/office/word/2010/wordprocessingDrawing" xmlns:wp="http://schemas.openxmlformats.org/drawingml/2006/wordprocessingDrawing" xmlns:w10="urn:schemas-microsoft-com:office:word" xmlns:w="http://schemas.openxmlformats.org/wordprocessingml/2006/main" xmlns:w14="http://schemas.microsoft.com/office/word/2010/wordml" xmlns:w15="http://schemas.microsoft.com/office/word/2012/wordml" xmlns:w16cex="http://schemas.microsoft.com/office/word/2018/wordml/cex" xmlns:w16cid="http://schemas.microsoft.com/office/word/2016/wordml/cid" xmlns:w16="http://schemas.microsoft.com/office/word/2018/wordml" xmlns:w16sdtdh="http://schemas.microsoft.com/office/word/2020/wordml/sdtdatahash" xmlns:w16se="http://schemas.microsoft.com/office/word/2015/wordml/symex" xmlns:wpg="http://schemas.microsoft.com/office/word/2010/wordprocessingGroup" xmlns:wpi="http://schemas.microsoft.com/office/word/2010/wordprocessingInk" xmlns:wne="http://schemas.microsoft.com/office/word/2006/wordml" xmlns:wps="http://schemas.microsoft.com/office/word/2010/wordprocessingShape" mc:Ignorable="w14 w15 w16se w16cid w16 w16cex w16sdtdh wp14">
   <w16cid:commentId w16cid:paraId="4B51C398" w16cid:durableId="2AD47B94"/>
+  <w16cid:commentId w16cid:paraId="4B86CEB2" w16cid:durableId="2AFC1434"/>
+  <w16cid:commentId w16cid:paraId="7A976B2C" w16cid:durableId="2AFC0CDB"/>
 </w16cid:commentsIds>
 </file>
 
 <file path=word/endnotes.xml><?xml version="1.0" encoding="utf-8"?>
-<w:endnotes xmlns:wpc="http://schemas.microsoft.com/office/word/2010/wordprocessingCanvas" xmlns:cx="http://schemas.microsoft.com/office/drawing/2014/chartex" xmlns:cx1="http://schemas.microsoft.com/office/drawing/2015/9/8/chartex" xmlns:cx2="http://schemas.microsoft.com/office/drawing/2015/10/21/chartex" xmlns:cx3="http://schemas.microsoft.com/office/drawing/2016/5/9/chartex" xmlns:cx4="http://schemas.microsoft.com/office/drawing/2016/5/10/chartex" xmlns:cx5="http://schemas.microsoft.com/office/drawing/2016/5/11/chartex" xmlns:cx6="http://schemas.microsoft.com/office/drawing/2016/5/12/chartex" xmlns:cx7="http://schemas.microsoft.com/office/drawing/2016/5/13/chartex" xmlns:cx8="http://schemas.microsoft.com/office/drawing/2016/5/14/chartex" xmlns:mc="http://schemas.openxmlformats.org/markup-compatibility/2006" xmlns:aink="http://schemas.microsoft.com/office/drawing/2016/ink" xmlns:am3d="http://schemas.microsoft.com/office/drawing/2017/model3d" xmlns:o="urn:schemas-microsoft-com:office:office" xmlns:oel="http://schemas.microsoft.com/office/2019/extlst" xmlns:r="http://schemas.openxmlformats.org/officeDocument/2006/relationships" xmlns:m="http://schemas.openxmlformats.org/officeDocument/2006/math" xmlns:v="urn:schemas-microsoft-com:vml" xmlns:wp14="http://schemas.microsoft.com/office/word/2010/wordprocessingDrawing" xmlns:wp="http://schemas.openxmlformats.org/drawingml/2006/wordprocessingDrawing" xmlns:w10="urn:schemas-microsoft-com:office:word" xmlns:w="http://schemas.openxmlformats.org/wordprocessingml/2006/main" xmlns:w14="http://schemas.microsoft.com/office/word/2010/wordml" xmlns:w15="http://schemas.microsoft.com/office/word/2012/wordml" xmlns:w16cex="http://schemas.microsoft.com/office/word/2018/wordml/cex" xmlns:w16cid="http://schemas.microsoft.com/office/word/2016/wordml/cid" xmlns:w16="http://schemas.microsoft.com/office/word/2018/wordml" xmlns:w16sdtdh="http://schemas.microsoft.com/office/word/2020/wordml/sdtdatahash" xmlns:w16se="http://schemas.microsoft.com/office/word/2015/wordml/symex" xmlns:wpg="http://schemas.microsoft.com/office/word/2010/wordprocessingGroup" xmlns:wpi="http://schemas.microsoft.com/office/word/2010/wordprocessingInk" xmlns:wne="http://schemas.microsoft.com/office/word/2006/wordml" xmlns:wps="http://schemas.microsoft.com/office/word/2010/wordprocessingShape" mc:Ignorable="w14 w15 w16se w16cid w16 w16cex w16sdtdh wp14">
+<w:endnotes xmlns:wpc="http://schemas.microsoft.com/office/word/2010/wordprocessingCanvas" xmlns:cx="http://schemas.microsoft.com/office/drawing/2014/chartex" xmlns:cx1="http://schemas.microsoft.com/office/drawing/2015/9/8/chartex" xmlns:cx2="http://schemas.microsoft.com/office/drawing/2015/10/21/chartex" xmlns:cx3="http://schemas.microsoft.com/office/drawing/2016/5/9/chartex" xmlns:cx4="http://schemas.microsoft.com/office/drawing/2016/5/10/chartex" xmlns:cx5="http://schemas.microsoft.com/office/drawing/2016/5/11/chartex" xmlns:cx6="http://schemas.microsoft.com/office/drawing/2016/5/12/chartex" xmlns:cx7="http://schemas.microsoft.com/office/drawing/2016/5/13/chartex" xmlns:cx8="http://schemas.microsoft.com/office/drawing/2016/5/14/chartex" xmlns:mc="http://schemas.openxmlformats.org/markup-compatibility/2006" xmlns:aink="http://schemas.microsoft.com/office/drawing/2016/ink" xmlns:am3d="http://schemas.microsoft.com/office/drawing/2017/model3d" xmlns:o="urn:schemas-microsoft-com:office:office" xmlns:r="http://schemas.openxmlformats.org/officeDocument/2006/relationships" xmlns:m="http://schemas.openxmlformats.org/officeDocument/2006/math" xmlns:v="urn:schemas-microsoft-com:vml" xmlns:wp14="http://schemas.microsoft.com/office/word/2010/wordprocessingDrawing" xmlns:wp="http://schemas.openxmlformats.org/drawingml/2006/wordprocessingDrawing" xmlns:w10="urn:schemas-microsoft-com:office:word" xmlns:w="http://schemas.openxmlformats.org/wordprocessingml/2006/main" xmlns:w14="http://schemas.microsoft.com/office/word/2010/wordml" xmlns:w15="http://schemas.microsoft.com/office/word/2012/wordml" xmlns:w16cex="http://schemas.microsoft.com/office/word/2018/wordml/cex" xmlns:w16cid="http://schemas.microsoft.com/office/word/2016/wordml/cid" xmlns:w16="http://schemas.microsoft.com/office/word/2018/wordml" xmlns:w16sdtdh="http://schemas.microsoft.com/office/word/2020/wordml/sdtdatahash" xmlns:w16se="http://schemas.microsoft.com/office/word/2015/wordml/symex" xmlns:wpg="http://schemas.microsoft.com/office/word/2010/wordprocessingGroup" xmlns:wpi="http://schemas.microsoft.com/office/word/2010/wordprocessingInk" xmlns:wne="http://schemas.microsoft.com/office/word/2006/wordml" xmlns:wps="http://schemas.microsoft.com/office/word/2010/wordprocessingShape" mc:Ignorable="w14 w15 w16se w16cid w16 w16cex w16sdtdh wp14">
   <w:endnote w:type="separator" w:id="-1">
     <w:p>
       <w:pPr>
@@ -6586,7 +6797,7 @@
 </file>
 
 <file path=word/footer1.xml><?xml version="1.0" encoding="utf-8"?>
-<w:ftr xmlns:wpc="http://schemas.microsoft.com/office/word/2010/wordprocessingCanvas" xmlns:cx="http://schemas.microsoft.com/office/drawing/2014/chartex" xmlns:cx1="http://schemas.microsoft.com/office/drawing/2015/9/8/chartex" xmlns:cx2="http://schemas.microsoft.com/office/drawing/2015/10/21/chartex" xmlns:cx3="http://schemas.microsoft.com/office/drawing/2016/5/9/chartex" xmlns:cx4="http://schemas.microsoft.com/office/drawing/2016/5/10/chartex" xmlns:cx5="http://schemas.microsoft.com/office/drawing/2016/5/11/chartex" xmlns:cx6="http://schemas.microsoft.com/office/drawing/2016/5/12/chartex" xmlns:cx7="http://schemas.microsoft.com/office/drawing/2016/5/13/chartex" xmlns:cx8="http://schemas.microsoft.com/office/drawing/2016/5/14/chartex" xmlns:mc="http://schemas.openxmlformats.org/markup-compatibility/2006" xmlns:aink="http://schemas.microsoft.com/office/drawing/2016/ink" xmlns:am3d="http://schemas.microsoft.com/office/drawing/2017/model3d" xmlns:o="urn:schemas-microsoft-com:office:office" xmlns:oel="http://schemas.microsoft.com/office/2019/extlst" xmlns:r="http://schemas.openxmlformats.org/officeDocument/2006/relationships" xmlns:m="http://schemas.openxmlformats.org/officeDocument/2006/math" xmlns:v="urn:schemas-microsoft-com:vml" xmlns:wp14="http://schemas.microsoft.com/office/word/2010/wordprocessingDrawing" xmlns:wp="http://schemas.openxmlformats.org/drawingml/2006/wordprocessingDrawing" xmlns:w10="urn:schemas-microsoft-com:office:word" xmlns:w="http://schemas.openxmlformats.org/wordprocessingml/2006/main" xmlns:w14="http://schemas.microsoft.com/office/word/2010/wordml" xmlns:w15="http://schemas.microsoft.com/office/word/2012/wordml" xmlns:w16cex="http://schemas.microsoft.com/office/word/2018/wordml/cex" xmlns:w16cid="http://schemas.microsoft.com/office/word/2016/wordml/cid" xmlns:w16="http://schemas.microsoft.com/office/word/2018/wordml" xmlns:w16sdtdh="http://schemas.microsoft.com/office/word/2020/wordml/sdtdatahash" xmlns:w16se="http://schemas.microsoft.com/office/word/2015/wordml/symex" xmlns:wpg="http://schemas.microsoft.com/office/word/2010/wordprocessingGroup" xmlns:wpi="http://schemas.microsoft.com/office/word/2010/wordprocessingInk" xmlns:wne="http://schemas.microsoft.com/office/word/2006/wordml" xmlns:wps="http://schemas.microsoft.com/office/word/2010/wordprocessingShape" mc:Ignorable="w14 w15 w16se w16cid w16 w16cex w16sdtdh wp14">
+<w:ftr xmlns:wpc="http://schemas.microsoft.com/office/word/2010/wordprocessingCanvas" xmlns:cx="http://schemas.microsoft.com/office/drawing/2014/chartex" xmlns:cx1="http://schemas.microsoft.com/office/drawing/2015/9/8/chartex" xmlns:cx2="http://schemas.microsoft.com/office/drawing/2015/10/21/chartex" xmlns:cx3="http://schemas.microsoft.com/office/drawing/2016/5/9/chartex" xmlns:cx4="http://schemas.microsoft.com/office/drawing/2016/5/10/chartex" xmlns:cx5="http://schemas.microsoft.com/office/drawing/2016/5/11/chartex" xmlns:cx6="http://schemas.microsoft.com/office/drawing/2016/5/12/chartex" xmlns:cx7="http://schemas.microsoft.com/office/drawing/2016/5/13/chartex" xmlns:cx8="http://schemas.microsoft.com/office/drawing/2016/5/14/chartex" xmlns:mc="http://schemas.openxmlformats.org/markup-compatibility/2006" xmlns:aink="http://schemas.microsoft.com/office/drawing/2016/ink" xmlns:am3d="http://schemas.microsoft.com/office/drawing/2017/model3d" xmlns:o="urn:schemas-microsoft-com:office:office" xmlns:r="http://schemas.openxmlformats.org/officeDocument/2006/relationships" xmlns:m="http://schemas.openxmlformats.org/officeDocument/2006/math" xmlns:v="urn:schemas-microsoft-com:vml" xmlns:wp14="http://schemas.microsoft.com/office/word/2010/wordprocessingDrawing" xmlns:wp="http://schemas.openxmlformats.org/drawingml/2006/wordprocessingDrawing" xmlns:w10="urn:schemas-microsoft-com:office:word" xmlns:w="http://schemas.openxmlformats.org/wordprocessingml/2006/main" xmlns:w14="http://schemas.microsoft.com/office/word/2010/wordml" xmlns:w15="http://schemas.microsoft.com/office/word/2012/wordml" xmlns:w16cex="http://schemas.microsoft.com/office/word/2018/wordml/cex" xmlns:w16cid="http://schemas.microsoft.com/office/word/2016/wordml/cid" xmlns:w16="http://schemas.microsoft.com/office/word/2018/wordml" xmlns:w16sdtdh="http://schemas.microsoft.com/office/word/2020/wordml/sdtdatahash" xmlns:w16se="http://schemas.microsoft.com/office/word/2015/wordml/symex" xmlns:wpg="http://schemas.microsoft.com/office/word/2010/wordprocessingGroup" xmlns:wpi="http://schemas.microsoft.com/office/word/2010/wordprocessingInk" xmlns:wne="http://schemas.microsoft.com/office/word/2006/wordml" xmlns:wps="http://schemas.microsoft.com/office/word/2010/wordprocessingShape" mc:Ignorable="w14 w15 w16se w16cid w16 w16cex w16sdtdh wp14">
   <w:p>
     <w:pPr>
       <w:pStyle w:val="Rodap"/>
@@ -6742,7 +6953,7 @@
 </file>
 
 <file path=word/footnotes.xml><?xml version="1.0" encoding="utf-8"?>
-<w:footnotes xmlns:wpc="http://schemas.microsoft.com/office/word/2010/wordprocessingCanvas" xmlns:cx="http://schemas.microsoft.com/office/drawing/2014/chartex" xmlns:cx1="http://schemas.microsoft.com/office/drawing/2015/9/8/chartex" xmlns:cx2="http://schemas.microsoft.com/office/drawing/2015/10/21/chartex" xmlns:cx3="http://schemas.microsoft.com/office/drawing/2016/5/9/chartex" xmlns:cx4="http://schemas.microsoft.com/office/drawing/2016/5/10/chartex" xmlns:cx5="http://schemas.microsoft.com/office/drawing/2016/5/11/chartex" xmlns:cx6="http://schemas.microsoft.com/office/drawing/2016/5/12/chartex" xmlns:cx7="http://schemas.microsoft.com/office/drawing/2016/5/13/chartex" xmlns:cx8="http://schemas.microsoft.com/office/drawing/2016/5/14/chartex" xmlns:mc="http://schemas.openxmlformats.org/markup-compatibility/2006" xmlns:aink="http://schemas.microsoft.com/office/drawing/2016/ink" xmlns:am3d="http://schemas.microsoft.com/office/drawing/2017/model3d" xmlns:o="urn:schemas-microsoft-com:office:office" xmlns:oel="http://schemas.microsoft.com/office/2019/extlst" xmlns:r="http://schemas.openxmlformats.org/officeDocument/2006/relationships" xmlns:m="http://schemas.openxmlformats.org/officeDocument/2006/math" xmlns:v="urn:schemas-microsoft-com:vml" xmlns:wp14="http://schemas.microsoft.com/office/word/2010/wordprocessingDrawing" xmlns:wp="http://schemas.openxmlformats.org/drawingml/2006/wordprocessingDrawing" xmlns:w10="urn:schemas-microsoft-com:office:word" xmlns:w="http://schemas.openxmlformats.org/wordprocessingml/2006/main" xmlns:w14="http://schemas.microsoft.com/office/word/2010/wordml" xmlns:w15="http://schemas.microsoft.com/office/word/2012/wordml" xmlns:w16cex="http://schemas.microsoft.com/office/word/2018/wordml/cex" xmlns:w16cid="http://schemas.microsoft.com/office/word/2016/wordml/cid" xmlns:w16="http://schemas.microsoft.com/office/word/2018/wordml" xmlns:w16sdtdh="http://schemas.microsoft.com/office/word/2020/wordml/sdtdatahash" xmlns:w16se="http://schemas.microsoft.com/office/word/2015/wordml/symex" xmlns:wpg="http://schemas.microsoft.com/office/word/2010/wordprocessingGroup" xmlns:wpi="http://schemas.microsoft.com/office/word/2010/wordprocessingInk" xmlns:wne="http://schemas.microsoft.com/office/word/2006/wordml" xmlns:wps="http://schemas.microsoft.com/office/word/2010/wordprocessingShape" mc:Ignorable="w14 w15 w16se w16cid w16 w16cex w16sdtdh wp14">
+<w:footnotes xmlns:wpc="http://schemas.microsoft.com/office/word/2010/wordprocessingCanvas" xmlns:cx="http://schemas.microsoft.com/office/drawing/2014/chartex" xmlns:cx1="http://schemas.microsoft.com/office/drawing/2015/9/8/chartex" xmlns:cx2="http://schemas.microsoft.com/office/drawing/2015/10/21/chartex" xmlns:cx3="http://schemas.microsoft.com/office/drawing/2016/5/9/chartex" xmlns:cx4="http://schemas.microsoft.com/office/drawing/2016/5/10/chartex" xmlns:cx5="http://schemas.microsoft.com/office/drawing/2016/5/11/chartex" xmlns:cx6="http://schemas.microsoft.com/office/drawing/2016/5/12/chartex" xmlns:cx7="http://schemas.microsoft.com/office/drawing/2016/5/13/chartex" xmlns:cx8="http://schemas.microsoft.com/office/drawing/2016/5/14/chartex" xmlns:mc="http://schemas.openxmlformats.org/markup-compatibility/2006" xmlns:aink="http://schemas.microsoft.com/office/drawing/2016/ink" xmlns:am3d="http://schemas.microsoft.com/office/drawing/2017/model3d" xmlns:o="urn:schemas-microsoft-com:office:office" xmlns:r="http://schemas.openxmlformats.org/officeDocument/2006/relationships" xmlns:m="http://schemas.openxmlformats.org/officeDocument/2006/math" xmlns:v="urn:schemas-microsoft-com:vml" xmlns:wp14="http://schemas.microsoft.com/office/word/2010/wordprocessingDrawing" xmlns:wp="http://schemas.openxmlformats.org/drawingml/2006/wordprocessingDrawing" xmlns:w10="urn:schemas-microsoft-com:office:word" xmlns:w="http://schemas.openxmlformats.org/wordprocessingml/2006/main" xmlns:w14="http://schemas.microsoft.com/office/word/2010/wordml" xmlns:w15="http://schemas.microsoft.com/office/word/2012/wordml" xmlns:w16cex="http://schemas.microsoft.com/office/word/2018/wordml/cex" xmlns:w16cid="http://schemas.microsoft.com/office/word/2016/wordml/cid" xmlns:w16="http://schemas.microsoft.com/office/word/2018/wordml" xmlns:w16sdtdh="http://schemas.microsoft.com/office/word/2020/wordml/sdtdatahash" xmlns:w16se="http://schemas.microsoft.com/office/word/2015/wordml/symex" xmlns:wpg="http://schemas.microsoft.com/office/word/2010/wordprocessingGroup" xmlns:wpi="http://schemas.microsoft.com/office/word/2010/wordprocessingInk" xmlns:wne="http://schemas.microsoft.com/office/word/2006/wordml" xmlns:wps="http://schemas.microsoft.com/office/word/2010/wordprocessingShape" mc:Ignorable="w14 w15 w16se w16cid w16 w16cex w16sdtdh wp14">
   <w:footnote w:type="separator" w:id="-1">
     <w:p>
       <w:pPr>
@@ -6767,7 +6978,7 @@
 </file>
 
 <file path=word/header1.xml><?xml version="1.0" encoding="utf-8"?>
-<w:hdr xmlns:wpc="http://schemas.microsoft.com/office/word/2010/wordprocessingCanvas" xmlns:cx="http://schemas.microsoft.com/office/drawing/2014/chartex" xmlns:cx1="http://schemas.microsoft.com/office/drawing/2015/9/8/chartex" xmlns:cx2="http://schemas.microsoft.com/office/drawing/2015/10/21/chartex" xmlns:cx3="http://schemas.microsoft.com/office/drawing/2016/5/9/chartex" xmlns:cx4="http://schemas.microsoft.com/office/drawing/2016/5/10/chartex" xmlns:cx5="http://schemas.microsoft.com/office/drawing/2016/5/11/chartex" xmlns:cx6="http://schemas.microsoft.com/office/drawing/2016/5/12/chartex" xmlns:cx7="http://schemas.microsoft.com/office/drawing/2016/5/13/chartex" xmlns:cx8="http://schemas.microsoft.com/office/drawing/2016/5/14/chartex" xmlns:mc="http://schemas.openxmlformats.org/markup-compatibility/2006" xmlns:aink="http://schemas.microsoft.com/office/drawing/2016/ink" xmlns:am3d="http://schemas.microsoft.com/office/drawing/2017/model3d" xmlns:o="urn:schemas-microsoft-com:office:office" xmlns:oel="http://schemas.microsoft.com/office/2019/extlst" xmlns:r="http://schemas.openxmlformats.org/officeDocument/2006/relationships" xmlns:m="http://schemas.openxmlformats.org/officeDocument/2006/math" xmlns:v="urn:schemas-microsoft-com:vml" xmlns:wp14="http://schemas.microsoft.com/office/word/2010/wordprocessingDrawing" xmlns:wp="http://schemas.openxmlformats.org/drawingml/2006/wordprocessingDrawing" xmlns:w10="urn:schemas-microsoft-com:office:word" xmlns:w="http://schemas.openxmlformats.org/wordprocessingml/2006/main" xmlns:w14="http://schemas.microsoft.com/office/word/2010/wordml" xmlns:w15="http://schemas.microsoft.com/office/word/2012/wordml" xmlns:w16cex="http://schemas.microsoft.com/office/word/2018/wordml/cex" xmlns:w16cid="http://schemas.microsoft.com/office/word/2016/wordml/cid" xmlns:w16="http://schemas.microsoft.com/office/word/2018/wordml" xmlns:w16sdtdh="http://schemas.microsoft.com/office/word/2020/wordml/sdtdatahash" xmlns:w16se="http://schemas.microsoft.com/office/word/2015/wordml/symex" xmlns:wpg="http://schemas.microsoft.com/office/word/2010/wordprocessingGroup" xmlns:wpi="http://schemas.microsoft.com/office/word/2010/wordprocessingInk" xmlns:wne="http://schemas.microsoft.com/office/word/2006/wordml" xmlns:wps="http://schemas.microsoft.com/office/word/2010/wordprocessingShape" mc:Ignorable="w14 w15 w16se w16cid w16 w16cex w16sdtdh wp14">
+<w:hdr xmlns:wpc="http://schemas.microsoft.com/office/word/2010/wordprocessingCanvas" xmlns:cx="http://schemas.microsoft.com/office/drawing/2014/chartex" xmlns:cx1="http://schemas.microsoft.com/office/drawing/2015/9/8/chartex" xmlns:cx2="http://schemas.microsoft.com/office/drawing/2015/10/21/chartex" xmlns:cx3="http://schemas.microsoft.com/office/drawing/2016/5/9/chartex" xmlns:cx4="http://schemas.microsoft.com/office/drawing/2016/5/10/chartex" xmlns:cx5="http://schemas.microsoft.com/office/drawing/2016/5/11/chartex" xmlns:cx6="http://schemas.microsoft.com/office/drawing/2016/5/12/chartex" xmlns:cx7="http://schemas.microsoft.com/office/drawing/2016/5/13/chartex" xmlns:cx8="http://schemas.microsoft.com/office/drawing/2016/5/14/chartex" xmlns:mc="http://schemas.openxmlformats.org/markup-compatibility/2006" xmlns:aink="http://schemas.microsoft.com/office/drawing/2016/ink" xmlns:am3d="http://schemas.microsoft.com/office/drawing/2017/model3d" xmlns:o="urn:schemas-microsoft-com:office:office" xmlns:r="http://schemas.openxmlformats.org/officeDocument/2006/relationships" xmlns:m="http://schemas.openxmlformats.org/officeDocument/2006/math" xmlns:v="urn:schemas-microsoft-com:vml" xmlns:wp14="http://schemas.microsoft.com/office/word/2010/wordprocessingDrawing" xmlns:wp="http://schemas.openxmlformats.org/drawingml/2006/wordprocessingDrawing" xmlns:w10="urn:schemas-microsoft-com:office:word" xmlns:w="http://schemas.openxmlformats.org/wordprocessingml/2006/main" xmlns:w14="http://schemas.microsoft.com/office/word/2010/wordml" xmlns:w15="http://schemas.microsoft.com/office/word/2012/wordml" xmlns:w16cex="http://schemas.microsoft.com/office/word/2018/wordml/cex" xmlns:w16cid="http://schemas.microsoft.com/office/word/2016/wordml/cid" xmlns:w16="http://schemas.microsoft.com/office/word/2018/wordml" xmlns:w16sdtdh="http://schemas.microsoft.com/office/word/2020/wordml/sdtdatahash" xmlns:w16se="http://schemas.microsoft.com/office/word/2015/wordml/symex" xmlns:wpg="http://schemas.microsoft.com/office/word/2010/wordprocessingGroup" xmlns:wpi="http://schemas.microsoft.com/office/word/2010/wordprocessingInk" xmlns:wne="http://schemas.microsoft.com/office/word/2006/wordml" xmlns:wps="http://schemas.microsoft.com/office/word/2010/wordprocessingShape" mc:Ignorable="w14 w15 w16se w16cid w16 w16cex w16sdtdh wp14">
   <w:p>
     <w:pPr>
       <w:pStyle w:val="Cabealho"/>
@@ -6816,7 +7027,7 @@
 </file>
 
 <file path=word/numbering.xml><?xml version="1.0" encoding="utf-8"?>
-<w:numbering xmlns:wpc="http://schemas.microsoft.com/office/word/2010/wordprocessingCanvas" xmlns:cx="http://schemas.microsoft.com/office/drawing/2014/chartex" xmlns:cx1="http://schemas.microsoft.com/office/drawing/2015/9/8/chartex" xmlns:cx2="http://schemas.microsoft.com/office/drawing/2015/10/21/chartex" xmlns:cx3="http://schemas.microsoft.com/office/drawing/2016/5/9/chartex" xmlns:cx4="http://schemas.microsoft.com/office/drawing/2016/5/10/chartex" xmlns:cx5="http://schemas.microsoft.com/office/drawing/2016/5/11/chartex" xmlns:cx6="http://schemas.microsoft.com/office/drawing/2016/5/12/chartex" xmlns:cx7="http://schemas.microsoft.com/office/drawing/2016/5/13/chartex" xmlns:cx8="http://schemas.microsoft.com/office/drawing/2016/5/14/chartex" xmlns:mc="http://schemas.openxmlformats.org/markup-compatibility/2006" xmlns:aink="http://schemas.microsoft.com/office/drawing/2016/ink" xmlns:am3d="http://schemas.microsoft.com/office/drawing/2017/model3d" xmlns:o="urn:schemas-microsoft-com:office:office" xmlns:oel="http://schemas.microsoft.com/office/2019/extlst" xmlns:r="http://schemas.openxmlformats.org/officeDocument/2006/relationships" xmlns:m="http://schemas.openxmlformats.org/officeDocument/2006/math" xmlns:v="urn:schemas-microsoft-com:vml" xmlns:wp14="http://schemas.microsoft.com/office/word/2010/wordprocessingDrawing" xmlns:wp="http://schemas.openxmlformats.org/drawingml/2006/wordprocessingDrawing" xmlns:w10="urn:schemas-microsoft-com:office:word" xmlns:w="http://schemas.openxmlformats.org/wordprocessingml/2006/main" xmlns:w14="http://schemas.microsoft.com/office/word/2010/wordml" xmlns:w15="http://schemas.microsoft.com/office/word/2012/wordml" xmlns:w16cex="http://schemas.microsoft.com/office/word/2018/wordml/cex" xmlns:w16cid="http://schemas.microsoft.com/office/word/2016/wordml/cid" xmlns:w16="http://schemas.microsoft.com/office/word/2018/wordml" xmlns:w16sdtdh="http://schemas.microsoft.com/office/word/2020/wordml/sdtdatahash" xmlns:w16se="http://schemas.microsoft.com/office/word/2015/wordml/symex" xmlns:wpg="http://schemas.microsoft.com/office/word/2010/wordprocessingGroup" xmlns:wpi="http://schemas.microsoft.com/office/word/2010/wordprocessingInk" xmlns:wne="http://schemas.microsoft.com/office/word/2006/wordml" xmlns:wps="http://schemas.microsoft.com/office/word/2010/wordprocessingShape" mc:Ignorable="w14 w15 w16se w16cid w16 w16cex w16sdtdh wp14">
+<w:numbering xmlns:wpc="http://schemas.microsoft.com/office/word/2010/wordprocessingCanvas" xmlns:cx="http://schemas.microsoft.com/office/drawing/2014/chartex" xmlns:cx1="http://schemas.microsoft.com/office/drawing/2015/9/8/chartex" xmlns:cx2="http://schemas.microsoft.com/office/drawing/2015/10/21/chartex" xmlns:cx3="http://schemas.microsoft.com/office/drawing/2016/5/9/chartex" xmlns:cx4="http://schemas.microsoft.com/office/drawing/2016/5/10/chartex" xmlns:cx5="http://schemas.microsoft.com/office/drawing/2016/5/11/chartex" xmlns:cx6="http://schemas.microsoft.com/office/drawing/2016/5/12/chartex" xmlns:cx7="http://schemas.microsoft.com/office/drawing/2016/5/13/chartex" xmlns:cx8="http://schemas.microsoft.com/office/drawing/2016/5/14/chartex" xmlns:mc="http://schemas.openxmlformats.org/markup-compatibility/2006" xmlns:aink="http://schemas.microsoft.com/office/drawing/2016/ink" xmlns:am3d="http://schemas.microsoft.com/office/drawing/2017/model3d" xmlns:o="urn:schemas-microsoft-com:office:office" xmlns:r="http://schemas.openxmlformats.org/officeDocument/2006/relationships" xmlns:m="http://schemas.openxmlformats.org/officeDocument/2006/math" xmlns:v="urn:schemas-microsoft-com:vml" xmlns:wp14="http://schemas.microsoft.com/office/word/2010/wordprocessingDrawing" xmlns:wp="http://schemas.openxmlformats.org/drawingml/2006/wordprocessingDrawing" xmlns:w10="urn:schemas-microsoft-com:office:word" xmlns:w="http://schemas.openxmlformats.org/wordprocessingml/2006/main" xmlns:w14="http://schemas.microsoft.com/office/word/2010/wordml" xmlns:w15="http://schemas.microsoft.com/office/word/2012/wordml" xmlns:w16cex="http://schemas.microsoft.com/office/word/2018/wordml/cex" xmlns:w16cid="http://schemas.microsoft.com/office/word/2016/wordml/cid" xmlns:w16="http://schemas.microsoft.com/office/word/2018/wordml" xmlns:w16sdtdh="http://schemas.microsoft.com/office/word/2020/wordml/sdtdatahash" xmlns:w16se="http://schemas.microsoft.com/office/word/2015/wordml/symex" xmlns:wpg="http://schemas.microsoft.com/office/word/2010/wordprocessingGroup" xmlns:wpi="http://schemas.microsoft.com/office/word/2010/wordprocessingInk" xmlns:wne="http://schemas.microsoft.com/office/word/2006/wordml" xmlns:wps="http://schemas.microsoft.com/office/word/2010/wordprocessingShape" mc:Ignorable="w14 w15 w16se w16cid w16 w16cex w16sdtdh wp14">
   <w:abstractNum w:abstractNumId="0" w15:restartNumberingAfterBreak="0">
     <w:nsid w:val="0AF453E4"/>
     <w:multiLevelType w:val="multilevel"/>
@@ -7788,34 +7999,37 @@
       </w:rPr>
     </w:lvl>
   </w:abstractNum>
-  <w:num w:numId="1" w16cid:durableId="1711879267">
+  <w:num w:numId="1">
     <w:abstractNumId w:val="6"/>
   </w:num>
-  <w:num w:numId="2" w16cid:durableId="1019894662">
+  <w:num w:numId="2">
     <w:abstractNumId w:val="3"/>
   </w:num>
-  <w:num w:numId="3" w16cid:durableId="839393743">
+  <w:num w:numId="3">
     <w:abstractNumId w:val="0"/>
   </w:num>
-  <w:num w:numId="4" w16cid:durableId="73281341">
+  <w:num w:numId="4">
     <w:abstractNumId w:val="1"/>
   </w:num>
-  <w:num w:numId="5" w16cid:durableId="643660350">
+  <w:num w:numId="5">
     <w:abstractNumId w:val="2"/>
   </w:num>
-  <w:num w:numId="6" w16cid:durableId="1704987148">
+  <w:num w:numId="6">
     <w:abstractNumId w:val="4"/>
   </w:num>
-  <w:num w:numId="7" w16cid:durableId="1009909857">
+  <w:num w:numId="7">
     <w:abstractNumId w:val="5"/>
   </w:num>
 </w:numbering>
 </file>
 
 <file path=word/people.xml><?xml version="1.0" encoding="utf-8"?>
-<w15:people xmlns:wpc="http://schemas.microsoft.com/office/word/2010/wordprocessingCanvas" xmlns:cx="http://schemas.microsoft.com/office/drawing/2014/chartex" xmlns:cx1="http://schemas.microsoft.com/office/drawing/2015/9/8/chartex" xmlns:cx2="http://schemas.microsoft.com/office/drawing/2015/10/21/chartex" xmlns:cx3="http://schemas.microsoft.com/office/drawing/2016/5/9/chartex" xmlns:cx4="http://schemas.microsoft.com/office/drawing/2016/5/10/chartex" xmlns:cx5="http://schemas.microsoft.com/office/drawing/2016/5/11/chartex" xmlns:cx6="http://schemas.microsoft.com/office/drawing/2016/5/12/chartex" xmlns:cx7="http://schemas.microsoft.com/office/drawing/2016/5/13/chartex" xmlns:cx8="http://schemas.microsoft.com/office/drawing/2016/5/14/chartex" xmlns:mc="http://schemas.openxmlformats.org/markup-compatibility/2006" xmlns:aink="http://schemas.microsoft.com/office/drawing/2016/ink" xmlns:am3d="http://schemas.microsoft.com/office/drawing/2017/model3d" xmlns:o="urn:schemas-microsoft-com:office:office" xmlns:oel="http://schemas.microsoft.com/office/2019/extlst" xmlns:r="http://schemas.openxmlformats.org/officeDocument/2006/relationships" xmlns:m="http://schemas.openxmlformats.org/officeDocument/2006/math" xmlns:v="urn:schemas-microsoft-com:vml" xmlns:wp14="http://schemas.microsoft.com/office/word/2010/wordprocessingDrawing" xmlns:wp="http://schemas.openxmlformats.org/drawingml/2006/wordprocessingDrawing" xmlns:w10="urn:schemas-microsoft-com:office:word" xmlns:w="http://schemas.openxmlformats.org/wordprocessingml/2006/main" xmlns:w14="http://schemas.microsoft.com/office/word/2010/wordml" xmlns:w15="http://schemas.microsoft.com/office/word/2012/wordml" xmlns:w16cex="http://schemas.microsoft.com/office/word/2018/wordml/cex" xmlns:w16cid="http://schemas.microsoft.com/office/word/2016/wordml/cid" xmlns:w16="http://schemas.microsoft.com/office/word/2018/wordml" xmlns:w16sdtdh="http://schemas.microsoft.com/office/word/2020/wordml/sdtdatahash" xmlns:w16se="http://schemas.microsoft.com/office/word/2015/wordml/symex" xmlns:wpg="http://schemas.microsoft.com/office/word/2010/wordprocessingGroup" xmlns:wpi="http://schemas.microsoft.com/office/word/2010/wordprocessingInk" xmlns:wne="http://schemas.microsoft.com/office/word/2006/wordml" xmlns:wps="http://schemas.microsoft.com/office/word/2010/wordprocessingShape" mc:Ignorable="w14 w15 w16se w16cid w16 w16cex w16sdtdh wp14">
+<w15:people xmlns:wpc="http://schemas.microsoft.com/office/word/2010/wordprocessingCanvas" xmlns:cx="http://schemas.microsoft.com/office/drawing/2014/chartex" xmlns:cx1="http://schemas.microsoft.com/office/drawing/2015/9/8/chartex" xmlns:cx2="http://schemas.microsoft.com/office/drawing/2015/10/21/chartex" xmlns:cx3="http://schemas.microsoft.com/office/drawing/2016/5/9/chartex" xmlns:cx4="http://schemas.microsoft.com/office/drawing/2016/5/10/chartex" xmlns:cx5="http://schemas.microsoft.com/office/drawing/2016/5/11/chartex" xmlns:cx6="http://schemas.microsoft.com/office/drawing/2016/5/12/chartex" xmlns:cx7="http://schemas.microsoft.com/office/drawing/2016/5/13/chartex" xmlns:cx8="http://schemas.microsoft.com/office/drawing/2016/5/14/chartex" xmlns:mc="http://schemas.openxmlformats.org/markup-compatibility/2006" xmlns:aink="http://schemas.microsoft.com/office/drawing/2016/ink" xmlns:am3d="http://schemas.microsoft.com/office/drawing/2017/model3d" xmlns:o="urn:schemas-microsoft-com:office:office" xmlns:r="http://schemas.openxmlformats.org/officeDocument/2006/relationships" xmlns:m="http://schemas.openxmlformats.org/officeDocument/2006/math" xmlns:v="urn:schemas-microsoft-com:vml" xmlns:wp14="http://schemas.microsoft.com/office/word/2010/wordprocessingDrawing" xmlns:wp="http://schemas.openxmlformats.org/drawingml/2006/wordprocessingDrawing" xmlns:w10="urn:schemas-microsoft-com:office:word" xmlns:w="http://schemas.openxmlformats.org/wordprocessingml/2006/main" xmlns:w14="http://schemas.microsoft.com/office/word/2010/wordml" xmlns:w15="http://schemas.microsoft.com/office/word/2012/wordml" xmlns:w16cex="http://schemas.microsoft.com/office/word/2018/wordml/cex" xmlns:w16cid="http://schemas.microsoft.com/office/word/2016/wordml/cid" xmlns:w16="http://schemas.microsoft.com/office/word/2018/wordml" xmlns:w16sdtdh="http://schemas.microsoft.com/office/word/2020/wordml/sdtdatahash" xmlns:w16se="http://schemas.microsoft.com/office/word/2015/wordml/symex" xmlns:wpg="http://schemas.microsoft.com/office/word/2010/wordprocessingGroup" xmlns:wpi="http://schemas.microsoft.com/office/word/2010/wordprocessingInk" xmlns:wne="http://schemas.microsoft.com/office/word/2006/wordml" xmlns:wps="http://schemas.microsoft.com/office/word/2010/wordprocessingShape" mc:Ignorable="w14 w15 w16se w16cid w16 w16cex w16sdtdh wp14">
   <w15:person w15:author="Daniel Pagotto">
     <w15:presenceInfo w15:providerId="Windows Live" w15:userId="39ffc30baf637d13"/>
+  </w15:person>
+  <w15:person w15:author="HENRIQUE RIBEIRO DA SILVEIRA">
+    <w15:presenceInfo w15:providerId="None" w15:userId="HENRIQUE RIBEIRO DA SILVEIRA"/>
   </w15:person>
 </w15:people>
 </file>
@@ -9553,6 +9767,7 @@
         <a:bodyPr/>
         <a:lstStyle/>
         <a:p>
+          <a:pPr algn="l"/>
           <a:r>
             <a:rPr lang="pt-BR" sz="1400">
               <a:latin typeface="Exo" pitchFamily="2" charset="0"/>
@@ -11432,7 +11647,7 @@
 </file>
 
 <file path=word/glossary/document.xml><?xml version="1.0" encoding="utf-8"?>
-<w:glossaryDocument xmlns:wpc="http://schemas.microsoft.com/office/word/2010/wordprocessingCanvas" xmlns:cx="http://schemas.microsoft.com/office/drawing/2014/chartex" xmlns:cx1="http://schemas.microsoft.com/office/drawing/2015/9/8/chartex" xmlns:cx2="http://schemas.microsoft.com/office/drawing/2015/10/21/chartex" xmlns:cx3="http://schemas.microsoft.com/office/drawing/2016/5/9/chartex" xmlns:cx4="http://schemas.microsoft.com/office/drawing/2016/5/10/chartex" xmlns:cx5="http://schemas.microsoft.com/office/drawing/2016/5/11/chartex" xmlns:cx6="http://schemas.microsoft.com/office/drawing/2016/5/12/chartex" xmlns:cx7="http://schemas.microsoft.com/office/drawing/2016/5/13/chartex" xmlns:cx8="http://schemas.microsoft.com/office/drawing/2016/5/14/chartex" xmlns:mc="http://schemas.openxmlformats.org/markup-compatibility/2006" xmlns:aink="http://schemas.microsoft.com/office/drawing/2016/ink" xmlns:am3d="http://schemas.microsoft.com/office/drawing/2017/model3d" xmlns:o="urn:schemas-microsoft-com:office:office" xmlns:oel="http://schemas.microsoft.com/office/2019/extlst" xmlns:r="http://schemas.openxmlformats.org/officeDocument/2006/relationships" xmlns:m="http://schemas.openxmlformats.org/officeDocument/2006/math" xmlns:v="urn:schemas-microsoft-com:vml" xmlns:wp14="http://schemas.microsoft.com/office/word/2010/wordprocessingDrawing" xmlns:wp="http://schemas.openxmlformats.org/drawingml/2006/wordprocessingDrawing" xmlns:w10="urn:schemas-microsoft-com:office:word" xmlns:w="http://schemas.openxmlformats.org/wordprocessingml/2006/main" xmlns:w14="http://schemas.microsoft.com/office/word/2010/wordml" xmlns:w15="http://schemas.microsoft.com/office/word/2012/wordml" xmlns:w16cex="http://schemas.microsoft.com/office/word/2018/wordml/cex" xmlns:w16cid="http://schemas.microsoft.com/office/word/2016/wordml/cid" xmlns:w16="http://schemas.microsoft.com/office/word/2018/wordml" xmlns:w16sdtdh="http://schemas.microsoft.com/office/word/2020/wordml/sdtdatahash" xmlns:w16se="http://schemas.microsoft.com/office/word/2015/wordml/symex" xmlns:wpg="http://schemas.microsoft.com/office/word/2010/wordprocessingGroup" xmlns:wpi="http://schemas.microsoft.com/office/word/2010/wordprocessingInk" xmlns:wne="http://schemas.microsoft.com/office/word/2006/wordml" xmlns:wps="http://schemas.microsoft.com/office/word/2010/wordprocessingShape" mc:Ignorable="w14 w15 w16se w16cid w16 w16cex w16sdtdh wp14">
+<w:glossaryDocument xmlns:wpc="http://schemas.microsoft.com/office/word/2010/wordprocessingCanvas" xmlns:cx="http://schemas.microsoft.com/office/drawing/2014/chartex" xmlns:cx1="http://schemas.microsoft.com/office/drawing/2015/9/8/chartex" xmlns:cx2="http://schemas.microsoft.com/office/drawing/2015/10/21/chartex" xmlns:cx3="http://schemas.microsoft.com/office/drawing/2016/5/9/chartex" xmlns:cx4="http://schemas.microsoft.com/office/drawing/2016/5/10/chartex" xmlns:cx5="http://schemas.microsoft.com/office/drawing/2016/5/11/chartex" xmlns:cx6="http://schemas.microsoft.com/office/drawing/2016/5/12/chartex" xmlns:cx7="http://schemas.microsoft.com/office/drawing/2016/5/13/chartex" xmlns:cx8="http://schemas.microsoft.com/office/drawing/2016/5/14/chartex" xmlns:mc="http://schemas.openxmlformats.org/markup-compatibility/2006" xmlns:aink="http://schemas.microsoft.com/office/drawing/2016/ink" xmlns:am3d="http://schemas.microsoft.com/office/drawing/2017/model3d" xmlns:o="urn:schemas-microsoft-com:office:office" xmlns:r="http://schemas.openxmlformats.org/officeDocument/2006/relationships" xmlns:m="http://schemas.openxmlformats.org/officeDocument/2006/math" xmlns:v="urn:schemas-microsoft-com:vml" xmlns:wp14="http://schemas.microsoft.com/office/word/2010/wordprocessingDrawing" xmlns:wp="http://schemas.openxmlformats.org/drawingml/2006/wordprocessingDrawing" xmlns:w10="urn:schemas-microsoft-com:office:word" xmlns:w="http://schemas.openxmlformats.org/wordprocessingml/2006/main" xmlns:w14="http://schemas.microsoft.com/office/word/2010/wordml" xmlns:w15="http://schemas.microsoft.com/office/word/2012/wordml" xmlns:w16cex="http://schemas.microsoft.com/office/word/2018/wordml/cex" xmlns:w16cid="http://schemas.microsoft.com/office/word/2016/wordml/cid" xmlns:w16="http://schemas.microsoft.com/office/word/2018/wordml" xmlns:w16sdtdh="http://schemas.microsoft.com/office/word/2020/wordml/sdtdatahash" xmlns:w16se="http://schemas.microsoft.com/office/word/2015/wordml/symex" xmlns:wpg="http://schemas.microsoft.com/office/word/2010/wordprocessingGroup" xmlns:wpi="http://schemas.microsoft.com/office/word/2010/wordprocessingInk" xmlns:wne="http://schemas.microsoft.com/office/word/2006/wordml" xmlns:wps="http://schemas.microsoft.com/office/word/2010/wordprocessingShape" mc:Ignorable="w14 w15 w16se w16cid w16 w16cex w16sdtdh wp14">
   <w:docParts>
     <w:docPart>
       <w:docPartPr>
@@ -11499,17 +11714,17 @@
     <w:charset w:val="00"/>
     <w:family w:val="swiss"/>
     <w:pitch w:val="variable"/>
-    <w:sig w:usb0="E4002EFF" w:usb1="C000247B" w:usb2="00000009" w:usb3="00000000" w:csb0="000001FF" w:csb1="00000000"/>
+    <w:sig w:usb0="E4002EFF" w:usb1="C200247B" w:usb2="00000009" w:usb3="00000000" w:csb0="000001FF" w:csb1="00000000"/>
   </w:font>
   <w:font w:name="Calibri Light">
     <w:panose1 w:val="020F0302020204030204"/>
     <w:charset w:val="00"/>
     <w:family w:val="swiss"/>
     <w:pitch w:val="variable"/>
-    <w:sig w:usb0="E4002EFF" w:usb1="C000247B" w:usb2="00000009" w:usb3="00000000" w:csb0="000001FF" w:csb1="00000000"/>
+    <w:sig w:usb0="E4002EFF" w:usb1="C200247B" w:usb2="00000009" w:usb3="00000000" w:csb0="000001FF" w:csb1="00000000"/>
   </w:font>
   <w:font w:name="Exo">
-    <w:panose1 w:val="00000000000000000000"/>
+    <w:altName w:val="Calibri"/>
     <w:charset w:val="00"/>
     <w:family w:val="auto"/>
     <w:pitch w:val="variable"/>
@@ -11530,7 +11745,7 @@
     <w:sig w:usb0="2000020F" w:usb1="00000003" w:usb2="00000000" w:usb3="00000000" w:csb0="00000197" w:csb1="00000000"/>
   </w:font>
   <w:font w:name="Amsi Pro Thin">
-    <w:panose1 w:val="020F0203040100060004"/>
+    <w:altName w:val="Calibri"/>
     <w:charset w:val="00"/>
     <w:family w:val="swiss"/>
     <w:pitch w:val="variable"/>
@@ -11564,6 +11779,7 @@
   <w:rsids>
     <w:rsidRoot w:val="009A2513"/>
     <w:rsid w:val="00201B4E"/>
+    <w:rsid w:val="002338E8"/>
     <w:rsid w:val="004C34A1"/>
     <w:rsid w:val="00577D77"/>
     <w:rsid w:val="00825482"/>

</xml_diff>

<commit_message>
Update 07_Ficha de indicadores - carga de profissionais.docx
</commit_message>
<xml_diff>
--- a/01_indicadores/01_carga_profissionais/07_Ficha de indicadores - carga de profissionais.docx
+++ b/01_indicadores/01_carga_profissionais/07_Ficha de indicadores - carga de profissionais.docx
@@ -4988,17 +4988,15 @@
     </w:p>
     <w:p>
       <w:pPr>
-        <w:pStyle w:val="SemEspaamento"/>
-        <w:ind w:firstLine="851"/>
+        <w:pStyle w:val="Legenda"/>
+        <w:keepNext/>
+        <w:spacing w:after="0"/>
         <w:jc w:val="center"/>
         <w:rPr>
           <w:rFonts w:ascii="Exo" w:hAnsi="Exo"/>
           <w:b/>
           <w:bCs/>
-          <w:i/>
-          <w:iCs/>
-          <w:sz w:val="20"/>
-          <w:szCs w:val="20"/>
+          <w:color w:val="auto"/>
         </w:rPr>
       </w:pPr>
       <w:commentRangeStart w:id="5"/>
@@ -5007,53 +5005,61 @@
           <w:rFonts w:ascii="Exo" w:hAnsi="Exo"/>
           <w:b/>
           <w:bCs/>
-          <w:i/>
-          <w:iCs/>
-          <w:sz w:val="20"/>
-          <w:szCs w:val="20"/>
-        </w:rPr>
-        <w:t>Figura 2 - Distribuição de indicador</w:t>
+          <w:color w:val="auto"/>
+        </w:rPr>
+        <w:t>Figura 2 - Distribuição d</w:t>
       </w:r>
       <w:r>
         <w:rPr>
           <w:rFonts w:ascii="Exo" w:hAnsi="Exo"/>
           <w:b/>
           <w:bCs/>
-          <w:i/>
-          <w:iCs/>
-          <w:sz w:val="20"/>
-          <w:szCs w:val="20"/>
-        </w:rPr>
-        <w:t xml:space="preserve"> no es</w:t>
+          <w:color w:val="auto"/>
+        </w:rPr>
+        <w:t>o</w:t>
       </w:r>
       <w:r>
         <w:rPr>
           <w:rFonts w:ascii="Exo" w:hAnsi="Exo"/>
           <w:b/>
           <w:bCs/>
-          <w:i/>
-          <w:iCs/>
-          <w:sz w:val="20"/>
-          <w:szCs w:val="20"/>
-        </w:rPr>
-        <w:t>t</w:t>
+          <w:color w:val="auto"/>
+        </w:rPr>
+        <w:t xml:space="preserve"> indicador</w:t>
       </w:r>
       <w:r>
         <w:rPr>
           <w:rFonts w:ascii="Exo" w:hAnsi="Exo"/>
           <w:b/>
           <w:bCs/>
-          <w:i/>
-          <w:iCs/>
-          <w:sz w:val="20"/>
-          <w:szCs w:val="20"/>
+          <w:color w:val="auto"/>
+        </w:rPr>
+        <w:t xml:space="preserve"> no es</w:t>
+      </w:r>
+      <w:r>
+        <w:rPr>
+          <w:rFonts w:ascii="Exo" w:hAnsi="Exo"/>
+          <w:b/>
+          <w:bCs/>
+          <w:color w:val="auto"/>
+        </w:rPr>
+        <w:t>t</w:t>
+      </w:r>
+      <w:r>
+        <w:rPr>
+          <w:rFonts w:ascii="Exo" w:hAnsi="Exo"/>
+          <w:b/>
+          <w:bCs/>
+          <w:color w:val="auto"/>
         </w:rPr>
         <w:t>ado</w:t>
       </w:r>
       <w:commentRangeEnd w:id="5"/>
       <w:r>
         <w:rPr>
-          <w:rStyle w:val="Refdecomentrio"/>
+          <w:b/>
+          <w:bCs/>
+          <w:color w:val="auto"/>
         </w:rPr>
         <w:commentReference w:id="5"/>
       </w:r>
@@ -5123,16 +5129,15 @@
     </w:p>
     <w:p>
       <w:pPr>
-        <w:pStyle w:val="SemEspaamento"/>
-        <w:spacing w:after="200"/>
-        <w:ind w:firstLine="851"/>
+        <w:pStyle w:val="PargrafodaLista"/>
+        <w:ind w:left="0"/>
         <w:jc w:val="center"/>
         <w:rPr>
           <w:rFonts w:ascii="Exo" w:hAnsi="Exo"/>
           <w:i/>
           <w:iCs/>
-          <w:sz w:val="20"/>
-          <w:szCs w:val="20"/>
+          <w:sz w:val="18"/>
+          <w:szCs w:val="18"/>
         </w:rPr>
       </w:pPr>
       <w:r>
@@ -5140,8 +5145,8 @@
           <w:rFonts w:ascii="Exo" w:hAnsi="Exo"/>
           <w:i/>
           <w:iCs/>
-          <w:sz w:val="20"/>
-          <w:szCs w:val="20"/>
+          <w:sz w:val="18"/>
+          <w:szCs w:val="18"/>
         </w:rPr>
         <w:t>Fonte: elaborado pelos autores</w:t>
       </w:r>
@@ -11779,9 +11784,9 @@
   <w:rsids>
     <w:rsidRoot w:val="009A2513"/>
     <w:rsid w:val="00201B4E"/>
-    <w:rsid w:val="002338E8"/>
     <w:rsid w:val="004C34A1"/>
     <w:rsid w:val="00577D77"/>
+    <w:rsid w:val="0070186E"/>
     <w:rsid w:val="00825482"/>
     <w:rsid w:val="009A2513"/>
     <w:rsid w:val="00A647F7"/>

</xml_diff>

<commit_message>
Revisão das fichas de indicadores
</commit_message>
<xml_diff>
--- a/01_indicadores/01_carga_profissionais/07_Ficha de indicadores - carga de profissionais.docx
+++ b/01_indicadores/01_carga_profissionais/07_Ficha de indicadores - carga de profissionais.docx
@@ -1,6 +1,6 @@
 
 <file path=word/document.xml><?xml version="1.0" encoding="utf-8"?>
-<w:document xmlns:wpc="http://schemas.microsoft.com/office/word/2010/wordprocessingCanvas" xmlns:cx="http://schemas.microsoft.com/office/drawing/2014/chartex" xmlns:cx1="http://schemas.microsoft.com/office/drawing/2015/9/8/chartex" xmlns:cx2="http://schemas.microsoft.com/office/drawing/2015/10/21/chartex" xmlns:cx3="http://schemas.microsoft.com/office/drawing/2016/5/9/chartex" xmlns:cx4="http://schemas.microsoft.com/office/drawing/2016/5/10/chartex" xmlns:cx5="http://schemas.microsoft.com/office/drawing/2016/5/11/chartex" xmlns:cx6="http://schemas.microsoft.com/office/drawing/2016/5/12/chartex" xmlns:cx7="http://schemas.microsoft.com/office/drawing/2016/5/13/chartex" xmlns:cx8="http://schemas.microsoft.com/office/drawing/2016/5/14/chartex" xmlns:mc="http://schemas.openxmlformats.org/markup-compatibility/2006" xmlns:aink="http://schemas.microsoft.com/office/drawing/2016/ink" xmlns:am3d="http://schemas.microsoft.com/office/drawing/2017/model3d" xmlns:o="urn:schemas-microsoft-com:office:office" xmlns:r="http://schemas.openxmlformats.org/officeDocument/2006/relationships" xmlns:m="http://schemas.openxmlformats.org/officeDocument/2006/math" xmlns:v="urn:schemas-microsoft-com:vml" xmlns:wp14="http://schemas.microsoft.com/office/word/2010/wordprocessingDrawing" xmlns:wp="http://schemas.openxmlformats.org/drawingml/2006/wordprocessingDrawing" xmlns:w10="urn:schemas-microsoft-com:office:word" xmlns:w="http://schemas.openxmlformats.org/wordprocessingml/2006/main" xmlns:w14="http://schemas.microsoft.com/office/word/2010/wordml" xmlns:w15="http://schemas.microsoft.com/office/word/2012/wordml" xmlns:w16cex="http://schemas.microsoft.com/office/word/2018/wordml/cex" xmlns:w16cid="http://schemas.microsoft.com/office/word/2016/wordml/cid" xmlns:w16="http://schemas.microsoft.com/office/word/2018/wordml" xmlns:w16sdtdh="http://schemas.microsoft.com/office/word/2020/wordml/sdtdatahash" xmlns:w16se="http://schemas.microsoft.com/office/word/2015/wordml/symex" xmlns:wpg="http://schemas.microsoft.com/office/word/2010/wordprocessingGroup" xmlns:wpi="http://schemas.microsoft.com/office/word/2010/wordprocessingInk" xmlns:wne="http://schemas.microsoft.com/office/word/2006/wordml" xmlns:wps="http://schemas.microsoft.com/office/word/2010/wordprocessingShape" mc:Ignorable="w14 w15 w16se w16cid w16 w16cex w16sdtdh wp14">
+<w:document xmlns:wpc="http://schemas.microsoft.com/office/word/2010/wordprocessingCanvas" xmlns:cx="http://schemas.microsoft.com/office/drawing/2014/chartex" xmlns:cx1="http://schemas.microsoft.com/office/drawing/2015/9/8/chartex" xmlns:cx2="http://schemas.microsoft.com/office/drawing/2015/10/21/chartex" xmlns:cx3="http://schemas.microsoft.com/office/drawing/2016/5/9/chartex" xmlns:cx4="http://schemas.microsoft.com/office/drawing/2016/5/10/chartex" xmlns:cx5="http://schemas.microsoft.com/office/drawing/2016/5/11/chartex" xmlns:cx6="http://schemas.microsoft.com/office/drawing/2016/5/12/chartex" xmlns:cx7="http://schemas.microsoft.com/office/drawing/2016/5/13/chartex" xmlns:cx8="http://schemas.microsoft.com/office/drawing/2016/5/14/chartex" xmlns:mc="http://schemas.openxmlformats.org/markup-compatibility/2006" xmlns:aink="http://schemas.microsoft.com/office/drawing/2016/ink" xmlns:am3d="http://schemas.microsoft.com/office/drawing/2017/model3d" xmlns:o="urn:schemas-microsoft-com:office:office" xmlns:oel="http://schemas.microsoft.com/office/2019/extlst" xmlns:r="http://schemas.openxmlformats.org/officeDocument/2006/relationships" xmlns:m="http://schemas.openxmlformats.org/officeDocument/2006/math" xmlns:v="urn:schemas-microsoft-com:vml" xmlns:wp14="http://schemas.microsoft.com/office/word/2010/wordprocessingDrawing" xmlns:wp="http://schemas.openxmlformats.org/drawingml/2006/wordprocessingDrawing" xmlns:w10="urn:schemas-microsoft-com:office:word" xmlns:w="http://schemas.openxmlformats.org/wordprocessingml/2006/main" xmlns:w14="http://schemas.microsoft.com/office/word/2010/wordml" xmlns:w15="http://schemas.microsoft.com/office/word/2012/wordml" xmlns:w16cex="http://schemas.microsoft.com/office/word/2018/wordml/cex" xmlns:w16cid="http://schemas.microsoft.com/office/word/2016/wordml/cid" xmlns:w16="http://schemas.microsoft.com/office/word/2018/wordml" xmlns:w16du="http://schemas.microsoft.com/office/word/2023/wordml/word16du" xmlns:w16sdtdh="http://schemas.microsoft.com/office/word/2020/wordml/sdtdatahash" xmlns:w16sdtfl="http://schemas.microsoft.com/office/word/2024/wordml/sdtformatlock" xmlns:w16se="http://schemas.microsoft.com/office/word/2015/wordml/symex" xmlns:wpg="http://schemas.microsoft.com/office/word/2010/wordprocessingGroup" xmlns:wpi="http://schemas.microsoft.com/office/word/2010/wordprocessingInk" xmlns:wne="http://schemas.microsoft.com/office/word/2006/wordml" xmlns:wps="http://schemas.microsoft.com/office/word/2010/wordprocessingShape" mc:Ignorable="w14 w15 w16se w16cid w16 w16cex w16sdtdh w16sdtfl w16du wp14">
   <w:body>
     <w:p>
       <w:pPr>
@@ -1719,7 +1719,6 @@
           <w:docPartUnique/>
         </w:docPartObj>
       </w:sdtPr>
-      <w:sdtEndPr/>
       <w:sdtContent>
         <w:p>
           <w:pPr>
@@ -2097,7 +2096,6 @@
           <w:bCs/>
           <w:color w:val="auto"/>
         </w:rPr>
-        <w:lastRenderedPageBreak/>
         <w:t>Introdução</w:t>
       </w:r>
       <w:bookmarkEnd w:id="0"/>
@@ -2120,7 +2118,31 @@
           <w:sz w:val="20"/>
           <w:szCs w:val="20"/>
         </w:rPr>
-        <w:t xml:space="preserve">Em 2016, motivados por alertas de déficits de profissionais de saúde no futuro, a Organização Mundial da Saúde (OMS) lançou uma estratégia chamada </w:t>
+        <w:t xml:space="preserve">Em 2016, motivados por alertas de déficits </w:t>
+      </w:r>
+      <w:commentRangeStart w:id="1"/>
+      <w:r>
+        <w:rPr>
+          <w:rFonts w:ascii="Exo" w:hAnsi="Exo"/>
+          <w:sz w:val="20"/>
+          <w:szCs w:val="20"/>
+        </w:rPr>
+        <w:t xml:space="preserve">de profissionais de saúde </w:t>
+      </w:r>
+      <w:commentRangeEnd w:id="1"/>
+      <w:r>
+        <w:rPr>
+          <w:rStyle w:val="Refdecomentrio"/>
+        </w:rPr>
+        <w:commentReference w:id="1"/>
+      </w:r>
+      <w:r>
+        <w:rPr>
+          <w:rFonts w:ascii="Exo" w:hAnsi="Exo"/>
+          <w:sz w:val="20"/>
+          <w:szCs w:val="20"/>
+        </w:rPr>
+        <w:t xml:space="preserve">no futuro, a Organização Mundial da Saúde (OMS) lançou uma estratégia chamada </w:t>
       </w:r>
       <w:r>
         <w:rPr>
@@ -2243,7 +2265,6 @@
             <w:docPart w:val="DefaultPlaceholder_-1854013440"/>
           </w:placeholder>
         </w:sdtPr>
-        <w:sdtEndPr/>
         <w:sdtContent>
           <w:r>
             <w:rPr>
@@ -2301,7 +2322,6 @@
             <w:docPart w:val="DefaultPlaceholder_-1854013440"/>
           </w:placeholder>
         </w:sdtPr>
-        <w:sdtEndPr/>
         <w:sdtContent>
           <w:r>
             <w:rPr>
@@ -2321,15 +2341,43 @@
           <w:sz w:val="20"/>
           <w:szCs w:val="20"/>
         </w:rPr>
-        <w:t xml:space="preserve">. Diante disso, este relatório faz parte de uma coletânea de indicadores que compõe as dinâmicas da força de trabalho em saúde. Para isso, foram </w:t>
-      </w:r>
+        <w:t xml:space="preserve">. Diante disso, este relatório faz parte de uma coletânea </w:t>
+      </w:r>
+      <w:del w:id="2" w:author="Érika Aquino" w:date="2025-01-10T16:09:00Z" w16du:dateUtc="2025-01-10T19:09:00Z">
+        <w:r>
+          <w:rPr>
+            <w:rFonts w:ascii="Exo" w:hAnsi="Exo"/>
+            <w:sz w:val="20"/>
+            <w:szCs w:val="20"/>
+          </w:rPr>
+          <w:delText xml:space="preserve">de </w:delText>
+        </w:r>
+      </w:del>
+      <w:ins w:id="3" w:author="Érika Aquino" w:date="2025-01-10T16:09:00Z" w16du:dateUtc="2025-01-10T19:09:00Z">
+        <w:r>
+          <w:rPr>
+            <w:rFonts w:ascii="Exo" w:hAnsi="Exo"/>
+            <w:sz w:val="20"/>
+            <w:szCs w:val="20"/>
+          </w:rPr>
+          <w:t>sobre</w:t>
+        </w:r>
+        <w:r>
+          <w:rPr>
+            <w:rFonts w:ascii="Exo" w:hAnsi="Exo"/>
+            <w:sz w:val="20"/>
+            <w:szCs w:val="20"/>
+          </w:rPr>
+          <w:t xml:space="preserve"> </w:t>
+        </w:r>
+      </w:ins>
       <w:r>
         <w:rPr>
           <w:rFonts w:ascii="Exo" w:hAnsi="Exo"/>
           <w:sz w:val="20"/>
           <w:szCs w:val="20"/>
         </w:rPr>
-        <w:t>levantadas</w:t>
+        <w:t xml:space="preserve">indicadores que compõe as dinâmicas da força de trabalho em saúde. Para isso, foram </w:t>
       </w:r>
       <w:r>
         <w:rPr>
@@ -2337,7 +2385,51 @@
           <w:sz w:val="20"/>
           <w:szCs w:val="20"/>
         </w:rPr>
-        <w:t xml:space="preserve"> múltiplas referências sobre indicadores da força de trabalho em saúde </w:t>
+        <w:t>levantadas</w:t>
+      </w:r>
+      <w:r>
+        <w:rPr>
+          <w:rFonts w:ascii="Exo" w:hAnsi="Exo"/>
+          <w:sz w:val="20"/>
+          <w:szCs w:val="20"/>
+        </w:rPr>
+        <w:t xml:space="preserve"> múltiplas referências </w:t>
+      </w:r>
+      <w:del w:id="4" w:author="Érika Aquino" w:date="2025-01-10T16:09:00Z" w16du:dateUtc="2025-01-10T19:09:00Z">
+        <w:r>
+          <w:rPr>
+            <w:rFonts w:ascii="Exo" w:hAnsi="Exo"/>
+            <w:sz w:val="20"/>
+            <w:szCs w:val="20"/>
+          </w:rPr>
+          <w:delText xml:space="preserve">sobre </w:delText>
+        </w:r>
+      </w:del>
+      <w:ins w:id="5" w:author="Érika Aquino" w:date="2025-01-10T16:09:00Z" w16du:dateUtc="2025-01-10T19:09:00Z">
+        <w:r>
+          <w:rPr>
+            <w:rFonts w:ascii="Exo" w:hAnsi="Exo"/>
+            <w:sz w:val="20"/>
+            <w:szCs w:val="20"/>
+          </w:rPr>
+          <w:t>acerca de</w:t>
+        </w:r>
+        <w:r>
+          <w:rPr>
+            <w:rFonts w:ascii="Exo" w:hAnsi="Exo"/>
+            <w:sz w:val="20"/>
+            <w:szCs w:val="20"/>
+          </w:rPr>
+          <w:t xml:space="preserve"> </w:t>
+        </w:r>
+      </w:ins>
+      <w:r>
+        <w:rPr>
+          <w:rFonts w:ascii="Exo" w:hAnsi="Exo"/>
+          <w:sz w:val="20"/>
+          <w:szCs w:val="20"/>
+        </w:rPr>
+        <w:t xml:space="preserve">indicadores da força de trabalho em saúde </w:t>
       </w:r>
       <w:sdt>
         <w:sdtPr>
@@ -2354,7 +2446,6 @@
             <w:docPart w:val="DefaultPlaceholder_-1854013440"/>
           </w:placeholder>
         </w:sdtPr>
-        <w:sdtEndPr/>
         <w:sdtContent>
           <w:r>
             <w:rPr>
@@ -2533,6 +2624,76 @@
         </w:rPr>
         <w:t>.</w:t>
       </w:r>
+      <w:ins w:id="6" w:author="Érika Aquino" w:date="2025-01-11T22:24:00Z" w16du:dateUtc="2025-01-12T01:24:00Z">
+        <w:r>
+          <w:rPr>
+            <w:rFonts w:ascii="Exo" w:hAnsi="Exo"/>
+            <w:sz w:val="20"/>
+            <w:szCs w:val="20"/>
+          </w:rPr>
+          <w:t xml:space="preserve"> </w:t>
+        </w:r>
+      </w:ins>
+      <w:commentRangeStart w:id="7"/>
+      <w:ins w:id="8" w:author="Érika Aquino" w:date="2025-01-11T22:25:00Z" w16du:dateUtc="2025-01-12T01:25:00Z">
+        <w:r>
+          <w:rPr>
+            <w:rFonts w:ascii="Exo" w:hAnsi="Exo"/>
+            <w:sz w:val="20"/>
+            <w:szCs w:val="20"/>
+          </w:rPr>
+          <w:t xml:space="preserve">Este indicador </w:t>
+        </w:r>
+      </w:ins>
+      <w:ins w:id="9" w:author="Érika Aquino" w:date="2025-01-11T22:25:00Z">
+        <w:r>
+          <w:rPr>
+            <w:rFonts w:ascii="Exo" w:hAnsi="Exo"/>
+            <w:sz w:val="20"/>
+            <w:szCs w:val="20"/>
+          </w:rPr>
+          <w:t>é fundamental para avaliar a qualidade dos serviços de saúde e o bem-estar dos trabalhadores. Jornadas de trabalho excessivas podem levar ao estresse, fadiga e comprometimento da saúde física e mental dos profissionais, afetando negativamente o atendimento aos pacientes.</w:t>
+        </w:r>
+      </w:ins>
+      <w:ins w:id="10" w:author="Érika Aquino" w:date="2025-01-11T22:25:00Z" w16du:dateUtc="2025-01-12T01:25:00Z">
+        <w:r>
+          <w:rPr>
+            <w:rFonts w:ascii="Exo" w:hAnsi="Exo"/>
+            <w:sz w:val="20"/>
+            <w:szCs w:val="20"/>
+          </w:rPr>
+          <w:t xml:space="preserve"> </w:t>
+        </w:r>
+      </w:ins>
+      <w:ins w:id="11" w:author="Érika Aquino" w:date="2025-01-11T22:25:00Z">
+        <w:r>
+          <w:rPr>
+            <w:rFonts w:ascii="Exo" w:hAnsi="Exo"/>
+            <w:sz w:val="20"/>
+            <w:szCs w:val="20"/>
+          </w:rPr>
+          <w:t>Monitorar e regular a carga horária dos profissionais de saúde é essencial para promover ambientes de trabalho saudáveis, garantir a segurança dos pacientes e manter a eficiência dos serviços de saúde</w:t>
+        </w:r>
+      </w:ins>
+      <w:commentRangeEnd w:id="7"/>
+      <w:ins w:id="12" w:author="Érika Aquino" w:date="2025-01-11T22:26:00Z" w16du:dateUtc="2025-01-12T01:26:00Z">
+        <w:r>
+          <w:rPr>
+            <w:rStyle w:val="Refdecomentrio"/>
+          </w:rPr>
+          <w:commentReference w:id="7"/>
+        </w:r>
+      </w:ins>
+      <w:ins w:id="13" w:author="Érika Aquino" w:date="2025-01-11T22:25:00Z">
+        <w:r>
+          <w:rPr>
+            <w:rFonts w:ascii="Exo" w:hAnsi="Exo"/>
+            <w:sz w:val="20"/>
+            <w:szCs w:val="20"/>
+          </w:rPr>
+          <w:t>.</w:t>
+        </w:r>
+      </w:ins>
     </w:p>
     <w:p>
       <w:pPr>
@@ -2541,28 +2702,32 @@
         <w:ind w:firstLine="851"/>
         <w:jc w:val="both"/>
         <w:rPr>
+          <w:del w:id="14" w:author="Érika Aquino" w:date="2025-01-11T22:25:00Z" w16du:dateUtc="2025-01-12T01:25:00Z"/>
           <w:rFonts w:ascii="Exo" w:hAnsi="Exo"/>
           <w:sz w:val="20"/>
           <w:szCs w:val="20"/>
         </w:rPr>
       </w:pPr>
-      <w:r>
-        <w:rPr>
-          <w:rFonts w:ascii="Exo" w:hAnsi="Exo"/>
-          <w:sz w:val="20"/>
-          <w:szCs w:val="20"/>
-        </w:rPr>
-        <w:t xml:space="preserve"> Este indicador é um elemento que pode contribuir para explicar dinâmicas da força de trabalho em saúde, visto que evidências mostram que vínculos precarizados podem gerar sentimento de insegurança no trabalhador, impactando sobre sua saúde e condição socioeconômica e, em última instância, na prestação do serviço de </w:t>
-      </w:r>
-      <w:commentRangeStart w:id="1"/>
-      <w:r>
-        <w:rPr>
-          <w:rFonts w:ascii="Exo" w:hAnsi="Exo"/>
-          <w:sz w:val="20"/>
-          <w:szCs w:val="20"/>
-        </w:rPr>
-        <w:t xml:space="preserve">saúde </w:t>
-      </w:r>
+      <w:del w:id="15" w:author="Érika Aquino" w:date="2025-01-11T22:25:00Z" w16du:dateUtc="2025-01-12T01:25:00Z">
+        <w:r>
+          <w:rPr>
+            <w:rFonts w:ascii="Exo" w:hAnsi="Exo"/>
+            <w:sz w:val="20"/>
+            <w:szCs w:val="20"/>
+          </w:rPr>
+          <w:delText xml:space="preserve"> Este indicador é um elemento que pode contribuir para explicar dinâmicas da força de trabalho em saúde, visto que evidências mostram que vínculos precarizados podem gerar sentimento de insegurança no trabalhador, impactando sobre sua saúde e condição socioeconômica e, em última instância, na prestação do serviço de </w:delText>
+        </w:r>
+        <w:commentRangeStart w:id="16"/>
+        <w:r>
+          <w:rPr>
+            <w:rFonts w:ascii="Exo" w:hAnsi="Exo"/>
+            <w:sz w:val="20"/>
+            <w:szCs w:val="20"/>
+          </w:rPr>
+          <w:delText xml:space="preserve">saúde </w:delText>
+        </w:r>
+      </w:del>
+      <w:customXmlDelRangeStart w:id="17" w:author="Érika Aquino" w:date="2025-01-11T22:25:00Z"/>
       <w:sdt>
         <w:sdtPr>
           <w:rPr>
@@ -2578,36 +2743,42 @@
             <w:docPart w:val="DefaultPlaceholder_-1854013440"/>
           </w:placeholder>
         </w:sdtPr>
-        <w:sdtEndPr/>
         <w:sdtContent>
-          <w:r>
-            <w:rPr>
-              <w:rFonts w:ascii="Exo" w:hAnsi="Exo"/>
-              <w:color w:val="000000"/>
-              <w:sz w:val="20"/>
-              <w:szCs w:val="20"/>
-              <w:vertAlign w:val="superscript"/>
-            </w:rPr>
-            <w:t>7</w:t>
-          </w:r>
+          <w:customXmlDelRangeEnd w:id="17"/>
+          <w:del w:id="18" w:author="Érika Aquino" w:date="2025-01-11T22:25:00Z" w16du:dateUtc="2025-01-12T01:25:00Z">
+            <w:r>
+              <w:rPr>
+                <w:rFonts w:ascii="Exo" w:hAnsi="Exo"/>
+                <w:color w:val="000000"/>
+                <w:sz w:val="20"/>
+                <w:szCs w:val="20"/>
+                <w:vertAlign w:val="superscript"/>
+              </w:rPr>
+              <w:delText>7</w:delText>
+            </w:r>
+          </w:del>
+          <w:customXmlDelRangeStart w:id="19" w:author="Érika Aquino" w:date="2025-01-11T22:25:00Z"/>
         </w:sdtContent>
       </w:sdt>
-      <w:r>
-        <w:rPr>
-          <w:rFonts w:ascii="Exo" w:hAnsi="Exo"/>
-          <w:sz w:val="20"/>
-          <w:szCs w:val="20"/>
-        </w:rPr>
-        <w:t xml:space="preserve">. </w:t>
-      </w:r>
-      <w:commentRangeEnd w:id="1"/>
-      <w:r>
-        <w:rPr>
-          <w:rStyle w:val="Refdecomentrio"/>
-          <w:rFonts w:ascii="Exo" w:hAnsi="Exo"/>
-        </w:rPr>
-        <w:commentReference w:id="1"/>
-      </w:r>
+      <w:customXmlDelRangeEnd w:id="19"/>
+      <w:del w:id="20" w:author="Érika Aquino" w:date="2025-01-11T22:25:00Z" w16du:dateUtc="2025-01-12T01:25:00Z">
+        <w:r>
+          <w:rPr>
+            <w:rFonts w:ascii="Exo" w:hAnsi="Exo"/>
+            <w:sz w:val="20"/>
+            <w:szCs w:val="20"/>
+          </w:rPr>
+          <w:delText xml:space="preserve">. </w:delText>
+        </w:r>
+        <w:commentRangeEnd w:id="16"/>
+        <w:r>
+          <w:rPr>
+            <w:rStyle w:val="Refdecomentrio"/>
+            <w:rFonts w:ascii="Exo" w:hAnsi="Exo"/>
+          </w:rPr>
+          <w:commentReference w:id="16"/>
+        </w:r>
+      </w:del>
     </w:p>
     <w:p>
       <w:pPr>
@@ -2627,31 +2798,61 @@
           <w:sz w:val="20"/>
           <w:szCs w:val="20"/>
         </w:rPr>
-        <w:t xml:space="preserve">Este documento está estruturado em x seções além desta introdução. A seguir vamos mostrar a ficha do indicador, bem como </w:t>
-      </w:r>
+        <w:t>Este documento está estruturado em x seções</w:t>
+      </w:r>
+      <w:ins w:id="21" w:author="Érika Aquino" w:date="2025-01-10T16:10:00Z" w16du:dateUtc="2025-01-10T19:10:00Z">
+        <w:r>
+          <w:rPr>
+            <w:rFonts w:ascii="Exo" w:hAnsi="Exo"/>
+            <w:sz w:val="20"/>
+            <w:szCs w:val="20"/>
+          </w:rPr>
+          <w:t>,</w:t>
+        </w:r>
+      </w:ins>
       <w:r>
         <w:rPr>
           <w:rFonts w:ascii="Exo" w:hAnsi="Exo"/>
           <w:sz w:val="20"/>
           <w:szCs w:val="20"/>
         </w:rPr>
-        <w:t>alguns artefatos associados</w:t>
-      </w:r>
+        <w:t xml:space="preserve"> além desta introdução. A seguir</w:t>
+      </w:r>
+      <w:ins w:id="22" w:author="Érika Aquino" w:date="2025-01-10T16:10:00Z" w16du:dateUtc="2025-01-10T19:10:00Z">
+        <w:r>
+          <w:rPr>
+            <w:rFonts w:ascii="Exo" w:hAnsi="Exo"/>
+            <w:sz w:val="20"/>
+            <w:szCs w:val="20"/>
+          </w:rPr>
+          <w:t>,</w:t>
+        </w:r>
+      </w:ins>
       <w:r>
         <w:rPr>
           <w:rFonts w:ascii="Exo" w:hAnsi="Exo"/>
           <w:sz w:val="20"/>
           <w:szCs w:val="20"/>
         </w:rPr>
-        <w:t xml:space="preserve"> a ela, que são: </w:t>
-      </w:r>
+        <w:t xml:space="preserve"> vamos mostrar a ficha </w:t>
+      </w:r>
+      <w:ins w:id="23" w:author="Érika Aquino" w:date="2025-01-10T16:10:00Z" w16du:dateUtc="2025-01-10T19:10:00Z">
+        <w:r>
+          <w:rPr>
+            <w:rFonts w:ascii="Exo" w:hAnsi="Exo"/>
+            <w:sz w:val="20"/>
+            <w:szCs w:val="20"/>
+          </w:rPr>
+          <w:t xml:space="preserve">de qualificação </w:t>
+        </w:r>
+      </w:ins>
       <w:r>
         <w:rPr>
           <w:rFonts w:ascii="Exo" w:hAnsi="Exo"/>
           <w:sz w:val="20"/>
           <w:szCs w:val="20"/>
         </w:rPr>
-        <w:t xml:space="preserve">a) </w:t>
+        <w:t xml:space="preserve">do indicador, bem como </w:t>
       </w:r>
       <w:r>
         <w:rPr>
@@ -2659,7 +2860,7 @@
           <w:sz w:val="20"/>
           <w:szCs w:val="20"/>
         </w:rPr>
-        <w:t xml:space="preserve">consulta SQL usada para calcular o indicador; </w:t>
+        <w:t>alguns artefatos associados</w:t>
       </w:r>
       <w:r>
         <w:rPr>
@@ -2667,7 +2868,56 @@
           <w:sz w:val="20"/>
           <w:szCs w:val="20"/>
         </w:rPr>
-        <w:t xml:space="preserve">b) dados resultantes da consulta SQL; c) dashboard interativo que ilustra os resultados da consulta. A seção subsequente traz um exemplo de aplicação do indicador para um recorte de trabalhadores da enfermagem. </w:t>
+        <w:t xml:space="preserve"> a ela, que são: </w:t>
+      </w:r>
+      <w:r>
+        <w:rPr>
+          <w:rFonts w:ascii="Exo" w:hAnsi="Exo"/>
+          <w:sz w:val="20"/>
+          <w:szCs w:val="20"/>
+        </w:rPr>
+        <w:t xml:space="preserve">a) </w:t>
+      </w:r>
+      <w:r>
+        <w:rPr>
+          <w:rFonts w:ascii="Exo" w:hAnsi="Exo"/>
+          <w:sz w:val="20"/>
+          <w:szCs w:val="20"/>
+        </w:rPr>
+        <w:t xml:space="preserve">consulta SQL usada para calcular o indicador; </w:t>
+      </w:r>
+      <w:r>
+        <w:rPr>
+          <w:rFonts w:ascii="Exo" w:hAnsi="Exo"/>
+          <w:sz w:val="20"/>
+          <w:szCs w:val="20"/>
+        </w:rPr>
+        <w:t xml:space="preserve">b) dados resultantes da consulta SQL; c) </w:t>
+      </w:r>
+      <w:r>
+        <w:rPr>
+          <w:rFonts w:ascii="Exo" w:hAnsi="Exo"/>
+          <w:i/>
+          <w:iCs/>
+          <w:sz w:val="20"/>
+          <w:szCs w:val="20"/>
+          <w:rPrChange w:id="24" w:author="Érika Aquino" w:date="2025-01-10T16:11:00Z" w16du:dateUtc="2025-01-10T19:11:00Z">
+            <w:rPr>
+              <w:rFonts w:ascii="Exo" w:hAnsi="Exo"/>
+              <w:sz w:val="20"/>
+              <w:szCs w:val="20"/>
+            </w:rPr>
+          </w:rPrChange>
+        </w:rPr>
+        <w:t>dashboard</w:t>
+      </w:r>
+      <w:r>
+        <w:rPr>
+          <w:rFonts w:ascii="Exo" w:hAnsi="Exo"/>
+          <w:sz w:val="20"/>
+          <w:szCs w:val="20"/>
+        </w:rPr>
+        <w:t xml:space="preserve"> interativo que ilustra os resultados da consulta. A seção subsequente traz um exemplo de aplicação do indicador para um recorte de trabalhadores da enfermagem. </w:t>
       </w:r>
     </w:p>
     <w:p>
@@ -2736,7 +2986,7 @@
           <w:color w:val="auto"/>
         </w:rPr>
       </w:pPr>
-      <w:bookmarkStart w:id="2" w:name="_Toc184289813"/>
+      <w:bookmarkStart w:id="25" w:name="_Toc184289813"/>
       <w:r>
         <w:rPr>
           <w:rFonts w:ascii="Exo" w:hAnsi="Exo"/>
@@ -2744,9 +2994,19 @@
           <w:bCs/>
           <w:color w:val="auto"/>
         </w:rPr>
-        <w:lastRenderedPageBreak/>
-        <w:t>Ficha de in</w:t>
-      </w:r>
+        <w:t xml:space="preserve">Ficha de </w:t>
+      </w:r>
+      <w:ins w:id="26" w:author="Érika Aquino" w:date="2025-01-10T16:11:00Z" w16du:dateUtc="2025-01-10T19:11:00Z">
+        <w:r>
+          <w:rPr>
+            <w:rFonts w:ascii="Exo" w:hAnsi="Exo"/>
+            <w:b/>
+            <w:bCs/>
+            <w:color w:val="auto"/>
+          </w:rPr>
+          <w:t xml:space="preserve">qualificação do </w:t>
+        </w:r>
+      </w:ins>
       <w:r>
         <w:rPr>
           <w:rFonts w:ascii="Exo" w:hAnsi="Exo"/>
@@ -2754,9 +3014,18 @@
           <w:bCs/>
           <w:color w:val="auto"/>
         </w:rPr>
+        <w:t>in</w:t>
+      </w:r>
+      <w:r>
+        <w:rPr>
+          <w:rFonts w:ascii="Exo" w:hAnsi="Exo"/>
+          <w:b/>
+          <w:bCs/>
+          <w:color w:val="auto"/>
+        </w:rPr>
         <w:t>dicador</w:t>
       </w:r>
-      <w:bookmarkEnd w:id="2"/>
+      <w:bookmarkEnd w:id="25"/>
     </w:p>
     <w:tbl>
       <w:tblPr>
@@ -3150,7 +3419,57 @@
                 <w:rFonts w:ascii="Exo" w:hAnsi="Exo"/>
                 <w:sz w:val="20"/>
               </w:rPr>
-              <w:t>É calculada a média semanal de horas de cada categoria profissional da saúde a partir da soma das variáveis de horas ambulatoriais (HORA_AMB), horas hospitalares (HORAHOSP) e outros tipos de horas (HORAOUTR) da CNES-PF. Após isso, é aplicado a divisão pela quantidade total de profissionais em cada município.</w:t>
+              <w:t>É calculada a média semanal de horas de cada categoria profissional da saúde a partir da soma das variáveis de horas ambulatoriais (HORA_AMB), horas hospitalares (HORAHOSP) e outros tipos de horas (HORAOUTR) d</w:t>
+            </w:r>
+            <w:ins w:id="27" w:author="Érika Aquino" w:date="2025-01-10T16:12:00Z" w16du:dateUtc="2025-01-10T19:12:00Z">
+              <w:r>
+                <w:rPr>
+                  <w:rFonts w:ascii="Exo" w:hAnsi="Exo"/>
+                  <w:sz w:val="20"/>
+                </w:rPr>
+                <w:t>o</w:t>
+              </w:r>
+            </w:ins>
+            <w:del w:id="28" w:author="Érika Aquino" w:date="2025-01-10T16:12:00Z" w16du:dateUtc="2025-01-10T19:12:00Z">
+              <w:r>
+                <w:rPr>
+                  <w:rFonts w:ascii="Exo" w:hAnsi="Exo"/>
+                  <w:sz w:val="20"/>
+                </w:rPr>
+                <w:delText>a</w:delText>
+              </w:r>
+            </w:del>
+            <w:r>
+              <w:rPr>
+                <w:rFonts w:ascii="Exo" w:hAnsi="Exo"/>
+                <w:sz w:val="20"/>
+              </w:rPr>
+              <w:t xml:space="preserve"> CNES-PF. Após isso, é aplicad</w:t>
+            </w:r>
+            <w:ins w:id="29" w:author="Érika Aquino" w:date="2025-01-10T16:11:00Z" w16du:dateUtc="2025-01-10T19:11:00Z">
+              <w:r>
+                <w:rPr>
+                  <w:rFonts w:ascii="Exo" w:hAnsi="Exo"/>
+                  <w:sz w:val="20"/>
+                </w:rPr>
+                <w:t>a</w:t>
+              </w:r>
+            </w:ins>
+            <w:del w:id="30" w:author="Érika Aquino" w:date="2025-01-10T16:11:00Z" w16du:dateUtc="2025-01-10T19:11:00Z">
+              <w:r>
+                <w:rPr>
+                  <w:rFonts w:ascii="Exo" w:hAnsi="Exo"/>
+                  <w:sz w:val="20"/>
+                </w:rPr>
+                <w:delText>o</w:delText>
+              </w:r>
+            </w:del>
+            <w:r>
+              <w:rPr>
+                <w:rFonts w:ascii="Exo" w:hAnsi="Exo"/>
+                <w:sz w:val="20"/>
+              </w:rPr>
+              <w:t xml:space="preserve"> a divisão pela quantidade total de profissionais em cada município.</w:t>
             </w:r>
           </w:p>
         </w:tc>
@@ -3765,7 +4084,23 @@
                 <w:rFonts w:ascii="Exo" w:hAnsi="Exo"/>
                 <w:color w:val="auto"/>
               </w:rPr>
-              <w:t>Competência de janeiro de cada ano de 2008 ao último ano com dados disponíveis.</w:t>
+              <w:t>Competência de janeiro de cada ano</w:t>
+            </w:r>
+            <w:ins w:id="31" w:author="Érika Aquino" w:date="2025-01-10T16:12:00Z" w16du:dateUtc="2025-01-10T19:12:00Z">
+              <w:r>
+                <w:rPr>
+                  <w:rFonts w:ascii="Exo" w:hAnsi="Exo"/>
+                  <w:color w:val="auto"/>
+                </w:rPr>
+                <w:t>,</w:t>
+              </w:r>
+            </w:ins>
+            <w:r>
+              <w:rPr>
+                <w:rFonts w:ascii="Exo" w:hAnsi="Exo"/>
+                <w:color w:val="auto"/>
+              </w:rPr>
+              <w:t xml:space="preserve"> de 2008 ao último ano com dados disponíveis.</w:t>
             </w:r>
           </w:p>
         </w:tc>
@@ -4655,7 +4990,7 @@
                 <w:szCs w:val="24"/>
               </w:rPr>
             </w:pPr>
-            <w:commentRangeStart w:id="3"/>
+            <w:commentRangeStart w:id="32"/>
             <w:r>
               <w:rPr>
                 <w:rFonts w:ascii="Exo" w:hAnsi="Exo"/>
@@ -4712,14 +5047,14 @@
               </w:rPr>
               <w:t>.</w:t>
             </w:r>
-            <w:commentRangeEnd w:id="3"/>
+            <w:commentRangeEnd w:id="32"/>
             <w:r>
               <w:rPr>
                 <w:rStyle w:val="Refdecomentrio"/>
                 <w:kern w:val="2"/>
                 <w14:ligatures w14:val="standardContextual"/>
               </w:rPr>
-              <w:commentReference w:id="3"/>
+              <w:commentReference w:id="32"/>
             </w:r>
           </w:p>
         </w:tc>
@@ -4742,8 +5077,32 @@
           <w:sz w:val="20"/>
           <w:szCs w:val="20"/>
         </w:rPr>
-        <w:lastRenderedPageBreak/>
-        <w:t>Como informado acima, existem alguns artefatos que decorrem da criação deste indicador, como o código SQL usado para construir o indicador, o resultado dos cálculos e o dashboard interativo. Para acessar estes artefatos, basta clicar nos ícones abaixo.</w:t>
+        <w:t xml:space="preserve">Como informado acima, existem alguns artefatos que decorrem da criação deste indicador, como o código SQL usado para construir o indicador, o resultado dos cálculos e o </w:t>
+      </w:r>
+      <w:r>
+        <w:rPr>
+          <w:rFonts w:ascii="Exo" w:hAnsi="Exo"/>
+          <w:i/>
+          <w:iCs/>
+          <w:sz w:val="20"/>
+          <w:szCs w:val="20"/>
+          <w:rPrChange w:id="33" w:author="Érika Aquino" w:date="2025-01-10T16:13:00Z" w16du:dateUtc="2025-01-10T19:13:00Z">
+            <w:rPr>
+              <w:rFonts w:ascii="Exo" w:hAnsi="Exo"/>
+              <w:sz w:val="20"/>
+              <w:szCs w:val="20"/>
+            </w:rPr>
+          </w:rPrChange>
+        </w:rPr>
+        <w:t>dashboard</w:t>
+      </w:r>
+      <w:r>
+        <w:rPr>
+          <w:rFonts w:ascii="Exo" w:hAnsi="Exo"/>
+          <w:sz w:val="20"/>
+          <w:szCs w:val="20"/>
+        </w:rPr>
+        <w:t xml:space="preserve"> interativo. Para acessar estes artefatos, basta clicar nos ícones abaixo.</w:t>
       </w:r>
     </w:p>
     <w:p>
@@ -4912,7 +5271,7 @@
           <w:color w:val="auto"/>
         </w:rPr>
       </w:pPr>
-      <w:bookmarkStart w:id="4" w:name="_Toc184289814"/>
+      <w:bookmarkStart w:id="34" w:name="_Toc184289814"/>
       <w:r>
         <w:rPr>
           <w:rFonts w:ascii="Exo" w:hAnsi="Exo"/>
@@ -4920,10 +5279,9 @@
           <w:bCs/>
           <w:color w:val="auto"/>
         </w:rPr>
-        <w:lastRenderedPageBreak/>
         <w:t>Exemplo de aplicação</w:t>
       </w:r>
-      <w:bookmarkEnd w:id="4"/>
+      <w:bookmarkEnd w:id="34"/>
     </w:p>
     <w:p>
       <w:pPr>
@@ -4983,7 +5341,35 @@
           <w:sz w:val="20"/>
           <w:szCs w:val="20"/>
         </w:rPr>
-        <w:t>Observa-se que os técnicos ou auxiliares de enfermagem apresentam uma jornada de trabalho mais extensa em comparação com as demais categorias profissionais, com uma mediana de 41,2 horas semanais.</w:t>
+        <w:t xml:space="preserve">Observa-se que os técnicos ou auxiliares de enfermagem apresentam uma jornada de trabalho mais extensa em comparação </w:t>
+      </w:r>
+      <w:del w:id="35" w:author="Érika Aquino" w:date="2025-01-10T16:13:00Z" w16du:dateUtc="2025-01-10T19:13:00Z">
+        <w:r>
+          <w:rPr>
+            <w:rFonts w:ascii="Exo" w:hAnsi="Exo"/>
+            <w:sz w:val="20"/>
+            <w:szCs w:val="20"/>
+          </w:rPr>
+          <w:delText>com a</w:delText>
+        </w:r>
+      </w:del>
+      <w:ins w:id="36" w:author="Érika Aquino" w:date="2025-01-10T16:13:00Z" w16du:dateUtc="2025-01-10T19:13:00Z">
+        <w:r>
+          <w:rPr>
+            <w:rFonts w:ascii="Exo" w:hAnsi="Exo"/>
+            <w:sz w:val="20"/>
+            <w:szCs w:val="20"/>
+          </w:rPr>
+          <w:t>à</w:t>
+        </w:r>
+      </w:ins>
+      <w:r>
+        <w:rPr>
+          <w:rFonts w:ascii="Exo" w:hAnsi="Exo"/>
+          <w:sz w:val="20"/>
+          <w:szCs w:val="20"/>
+        </w:rPr>
+        <w:t>s demais categorias profissionais, com uma mediana de 41,2 horas semanais.</w:t>
       </w:r>
     </w:p>
     <w:p>
@@ -4999,7 +5385,7 @@
           <w:color w:val="auto"/>
         </w:rPr>
       </w:pPr>
-      <w:commentRangeStart w:id="5"/>
+      <w:commentRangeStart w:id="37"/>
       <w:r>
         <w:rPr>
           <w:rFonts w:ascii="Exo" w:hAnsi="Exo"/>
@@ -5025,7 +5411,7 @@
           <w:bCs/>
           <w:color w:val="auto"/>
         </w:rPr>
-        <w:t xml:space="preserve"> indicador</w:t>
+        <w:t xml:space="preserve"> indicador no es</w:t>
       </w:r>
       <w:r>
         <w:rPr>
@@ -5034,7 +5420,7 @@
           <w:bCs/>
           <w:color w:val="auto"/>
         </w:rPr>
-        <w:t xml:space="preserve"> no es</w:t>
+        <w:t>t</w:t>
       </w:r>
       <w:r>
         <w:rPr>
@@ -5043,25 +5429,16 @@
           <w:bCs/>
           <w:color w:val="auto"/>
         </w:rPr>
-        <w:t>t</w:t>
-      </w:r>
-      <w:r>
-        <w:rPr>
-          <w:rFonts w:ascii="Exo" w:hAnsi="Exo"/>
+        <w:t>ado</w:t>
+      </w:r>
+      <w:commentRangeEnd w:id="37"/>
+      <w:r>
+        <w:rPr>
           <w:b/>
           <w:bCs/>
           <w:color w:val="auto"/>
         </w:rPr>
-        <w:t>ado</w:t>
-      </w:r>
-      <w:commentRangeEnd w:id="5"/>
-      <w:r>
-        <w:rPr>
-          <w:b/>
-          <w:bCs/>
-          <w:color w:val="auto"/>
-        </w:rPr>
-        <w:commentReference w:id="5"/>
+        <w:commentReference w:id="37"/>
       </w:r>
     </w:p>
     <w:p>
@@ -5070,7 +5447,7 @@
         <w:spacing w:before="0" w:beforeAutospacing="0" w:after="0" w:afterAutospacing="0"/>
         <w:jc w:val="center"/>
       </w:pPr>
-      <w:bookmarkStart w:id="6" w:name="_Hlk184288995"/>
+      <w:bookmarkStart w:id="38" w:name="_Hlk184288995"/>
       <w:r>
         <w:rPr>
           <w:noProof/>
@@ -5150,7 +5527,7 @@
         </w:rPr>
         <w:t>Fonte: elaborado pelos autores</w:t>
       </w:r>
-      <w:bookmarkEnd w:id="6"/>
+      <w:bookmarkEnd w:id="38"/>
     </w:p>
     <w:p>
       <w:pPr>
@@ -5211,7 +5588,7 @@
           <w:color w:val="auto"/>
         </w:rPr>
       </w:pPr>
-      <w:bookmarkStart w:id="7" w:name="_Toc184289815"/>
+      <w:bookmarkStart w:id="39" w:name="_Toc184289815"/>
       <w:r>
         <w:rPr>
           <w:rFonts w:ascii="Exo" w:hAnsi="Exo"/>
@@ -5219,10 +5596,9 @@
           <w:bCs/>
           <w:color w:val="auto"/>
         </w:rPr>
-        <w:lastRenderedPageBreak/>
         <w:t>Referências</w:t>
       </w:r>
-      <w:bookmarkEnd w:id="7"/>
+      <w:bookmarkEnd w:id="39"/>
     </w:p>
     <w:sdt>
       <w:sdtPr>
@@ -5236,7 +5612,6 @@
           <w:docPart w:val="DefaultPlaceholder_-1854013440"/>
         </w:placeholder>
       </w:sdtPr>
-      <w:sdtEndPr/>
       <w:sdtContent>
         <w:p>
           <w:pPr>
@@ -6014,27 +6389,7 @@
               <w:sz w:val="20"/>
               <w:szCs w:val="20"/>
             </w:rPr>
-            <w:t xml:space="preserve">. </w:t>
-          </w:r>
-          <w:proofErr w:type="spellStart"/>
-          <w:r>
-            <w:rPr>
-              <w:rFonts w:ascii="Exo" w:eastAsia="Times New Roman" w:hAnsi="Exo"/>
-              <w:color w:val="000000"/>
-              <w:sz w:val="20"/>
-              <w:szCs w:val="20"/>
-            </w:rPr>
-            <w:t>Sustainability</w:t>
-          </w:r>
-          <w:proofErr w:type="spellEnd"/>
-          <w:r>
-            <w:rPr>
-              <w:rFonts w:ascii="Exo" w:eastAsia="Times New Roman" w:hAnsi="Exo"/>
-              <w:color w:val="000000"/>
-              <w:sz w:val="20"/>
-              <w:szCs w:val="20"/>
-            </w:rPr>
-            <w:t xml:space="preserve"> (</w:t>
+            <w:t>. Sustainability (</w:t>
           </w:r>
           <w:proofErr w:type="spellStart"/>
           <w:r>
@@ -6623,7 +6978,6 @@
         <w:rPr>
           <w:noProof/>
         </w:rPr>
-        <w:lastRenderedPageBreak/>
         <w:drawing>
           <wp:anchor distT="0" distB="0" distL="114300" distR="114300" simplePos="0" relativeHeight="251660288" behindDoc="1" locked="0" layoutInCell="1" allowOverlap="1" wp14:anchorId="0E2B6606" wp14:editId="66D3BEC7">
             <wp:simplePos x="0" y="0"/>
@@ -6700,8 +7054,8 @@
 </file>
 
 <file path=word/comments.xml><?xml version="1.0" encoding="utf-8"?>
-<w:comments xmlns:wpc="http://schemas.microsoft.com/office/word/2010/wordprocessingCanvas" xmlns:cx="http://schemas.microsoft.com/office/drawing/2014/chartex" xmlns:cx1="http://schemas.microsoft.com/office/drawing/2015/9/8/chartex" xmlns:cx2="http://schemas.microsoft.com/office/drawing/2015/10/21/chartex" xmlns:cx3="http://schemas.microsoft.com/office/drawing/2016/5/9/chartex" xmlns:cx4="http://schemas.microsoft.com/office/drawing/2016/5/10/chartex" xmlns:cx5="http://schemas.microsoft.com/office/drawing/2016/5/11/chartex" xmlns:cx6="http://schemas.microsoft.com/office/drawing/2016/5/12/chartex" xmlns:cx7="http://schemas.microsoft.com/office/drawing/2016/5/13/chartex" xmlns:cx8="http://schemas.microsoft.com/office/drawing/2016/5/14/chartex" xmlns:mc="http://schemas.openxmlformats.org/markup-compatibility/2006" xmlns:aink="http://schemas.microsoft.com/office/drawing/2016/ink" xmlns:am3d="http://schemas.microsoft.com/office/drawing/2017/model3d" xmlns:o="urn:schemas-microsoft-com:office:office" xmlns:r="http://schemas.openxmlformats.org/officeDocument/2006/relationships" xmlns:m="http://schemas.openxmlformats.org/officeDocument/2006/math" xmlns:v="urn:schemas-microsoft-com:vml" xmlns:wp14="http://schemas.microsoft.com/office/word/2010/wordprocessingDrawing" xmlns:wp="http://schemas.openxmlformats.org/drawingml/2006/wordprocessingDrawing" xmlns:w10="urn:schemas-microsoft-com:office:word" xmlns:w="http://schemas.openxmlformats.org/wordprocessingml/2006/main" xmlns:w14="http://schemas.microsoft.com/office/word/2010/wordml" xmlns:w15="http://schemas.microsoft.com/office/word/2012/wordml" xmlns:w16cex="http://schemas.microsoft.com/office/word/2018/wordml/cex" xmlns:w16cid="http://schemas.microsoft.com/office/word/2016/wordml/cid" xmlns:w16="http://schemas.microsoft.com/office/word/2018/wordml" xmlns:w16sdtdh="http://schemas.microsoft.com/office/word/2020/wordml/sdtdatahash" xmlns:w16se="http://schemas.microsoft.com/office/word/2015/wordml/symex" xmlns:wpg="http://schemas.microsoft.com/office/word/2010/wordprocessingGroup" xmlns:wpi="http://schemas.microsoft.com/office/word/2010/wordprocessingInk" xmlns:wne="http://schemas.microsoft.com/office/word/2006/wordml" xmlns:wps="http://schemas.microsoft.com/office/word/2010/wordprocessingShape" mc:Ignorable="w14 w15 w16se w16cid w16 w16cex w16sdtdh wp14">
-  <w:comment w:id="1" w:author="Daniel Pagotto" w:date="2024-11-05T11:10:00Z" w:initials="DP">
+<w:comments xmlns:wpc="http://schemas.microsoft.com/office/word/2010/wordprocessingCanvas" xmlns:cx="http://schemas.microsoft.com/office/drawing/2014/chartex" xmlns:cx1="http://schemas.microsoft.com/office/drawing/2015/9/8/chartex" xmlns:cx2="http://schemas.microsoft.com/office/drawing/2015/10/21/chartex" xmlns:cx3="http://schemas.microsoft.com/office/drawing/2016/5/9/chartex" xmlns:cx4="http://schemas.microsoft.com/office/drawing/2016/5/10/chartex" xmlns:cx5="http://schemas.microsoft.com/office/drawing/2016/5/11/chartex" xmlns:cx6="http://schemas.microsoft.com/office/drawing/2016/5/12/chartex" xmlns:cx7="http://schemas.microsoft.com/office/drawing/2016/5/13/chartex" xmlns:cx8="http://schemas.microsoft.com/office/drawing/2016/5/14/chartex" xmlns:mc="http://schemas.openxmlformats.org/markup-compatibility/2006" xmlns:aink="http://schemas.microsoft.com/office/drawing/2016/ink" xmlns:am3d="http://schemas.microsoft.com/office/drawing/2017/model3d" xmlns:o="urn:schemas-microsoft-com:office:office" xmlns:oel="http://schemas.microsoft.com/office/2019/extlst" xmlns:r="http://schemas.openxmlformats.org/officeDocument/2006/relationships" xmlns:m="http://schemas.openxmlformats.org/officeDocument/2006/math" xmlns:v="urn:schemas-microsoft-com:vml" xmlns:wp14="http://schemas.microsoft.com/office/word/2010/wordprocessingDrawing" xmlns:wp="http://schemas.openxmlformats.org/drawingml/2006/wordprocessingDrawing" xmlns:w10="urn:schemas-microsoft-com:office:word" xmlns:w="http://schemas.openxmlformats.org/wordprocessingml/2006/main" xmlns:w14="http://schemas.microsoft.com/office/word/2010/wordml" xmlns:w15="http://schemas.microsoft.com/office/word/2012/wordml" xmlns:w16cex="http://schemas.microsoft.com/office/word/2018/wordml/cex" xmlns:w16cid="http://schemas.microsoft.com/office/word/2016/wordml/cid" xmlns:w16="http://schemas.microsoft.com/office/word/2018/wordml" xmlns:w16du="http://schemas.microsoft.com/office/word/2023/wordml/word16du" xmlns:w16sdtdh="http://schemas.microsoft.com/office/word/2020/wordml/sdtdatahash" xmlns:w16sdtfl="http://schemas.microsoft.com/office/word/2024/wordml/sdtformatlock" xmlns:w16se="http://schemas.microsoft.com/office/word/2015/wordml/symex" xmlns:wpg="http://schemas.microsoft.com/office/word/2010/wordprocessingGroup" xmlns:wpi="http://schemas.microsoft.com/office/word/2010/wordprocessingInk" xmlns:wne="http://schemas.microsoft.com/office/word/2006/wordml" xmlns:wps="http://schemas.microsoft.com/office/word/2010/wordprocessingShape" mc:Ignorable="w14 w15 w16se w16cid w16 w16cex w16sdtdh w16sdtfl w16du wp14">
+  <w:comment w:id="1" w:author="Érika Aquino" w:date="2025-01-10T16:09:00Z" w:initials="E.A.">
     <w:p>
       <w:pPr>
         <w:pStyle w:val="Textodecomentrio"/>
@@ -6713,11 +7067,66 @@
         <w:annotationRef/>
       </w:r>
       <w:r>
+        <w:t>Seria importante padronizar. Profissionais "de saúde" ou "da saúde" ou "da área da saúde"</w:t>
+      </w:r>
+    </w:p>
+  </w:comment>
+  <w:comment w:id="7" w:author="Érika Aquino" w:date="2025-01-11T22:26:00Z" w:initials="E.A.">
+    <w:p>
+      <w:pPr>
+        <w:pStyle w:val="Textodecomentrio"/>
+      </w:pPr>
+      <w:r>
+        <w:rPr>
+          <w:rStyle w:val="Refdecomentrio"/>
+        </w:rPr>
+        <w:annotationRef/>
+      </w:r>
+      <w:r>
+        <w:rPr>
+          <w:color w:val="222222"/>
+          <w:highlight w:val="white"/>
+        </w:rPr>
+        <w:t>DALRI, Rita de Cássia de Marchi Barcellos et al. Carga horária de trabalho dos enfermeiros e sua relação com as reações fisiológicas do estresse. </w:t>
+      </w:r>
+      <w:r>
+        <w:rPr>
+          <w:b/>
+          <w:bCs/>
+          <w:color w:val="222222"/>
+          <w:highlight w:val="white"/>
+        </w:rPr>
+        <w:t>Revista latino-americana de enfermagem</w:t>
+      </w:r>
+      <w:r>
+        <w:rPr>
+          <w:color w:val="222222"/>
+          <w:highlight w:val="white"/>
+        </w:rPr>
+        <w:t>, v. 22, p. 959-965, 2014.</w:t>
+      </w:r>
+      <w:r>
+        <w:t xml:space="preserve"> </w:t>
+      </w:r>
+    </w:p>
+  </w:comment>
+  <w:comment w:id="16" w:author="Daniel Pagotto" w:date="2024-11-05T11:10:00Z" w:initials="DP">
+    <w:p>
+      <w:pPr>
+        <w:pStyle w:val="Textodecomentrio"/>
+      </w:pPr>
+      <w:r>
+        <w:rPr>
+          <w:rStyle w:val="Refdecomentrio"/>
+        </w:rPr>
+        <w:annotationRef/>
+      </w:r>
+      <w:r>
         <w:t>Mais uma referência</w:t>
       </w:r>
     </w:p>
   </w:comment>
-  <w:comment w:id="3" w:author="HENRIQUE RIBEIRO DA SILVEIRA" w:date="2024-12-05T11:59:00Z" w:initials="HRDS">
+  <w:comment w:id="32" w:author="HENRIQUE RIBEIRO DA SILVEIRA" w:date="2024-12-05T11:59:00Z" w:initials="HRDS">
     <w:p>
       <w:pPr>
         <w:pStyle w:val="Textodecomentrio"/>
@@ -6733,7 +7142,7 @@
       </w:r>
     </w:p>
   </w:comment>
-  <w:comment w:id="5" w:author="HENRIQUE RIBEIRO DA SILVEIRA" w:date="2024-12-05T11:28:00Z" w:initials="HRDS">
+  <w:comment w:id="37" w:author="HENRIQUE RIBEIRO DA SILVEIRA" w:date="2024-12-05T11:28:00Z" w:initials="HRDS">
     <w:p>
       <w:pPr>
         <w:pStyle w:val="Textodecomentrio"/>
@@ -6753,7 +7162,9 @@
 </file>
 
 <file path=word/commentsExtended.xml><?xml version="1.0" encoding="utf-8"?>
-<w15:commentsEx xmlns:wpc="http://schemas.microsoft.com/office/word/2010/wordprocessingCanvas" xmlns:cx="http://schemas.microsoft.com/office/drawing/2014/chartex" xmlns:cx1="http://schemas.microsoft.com/office/drawing/2015/9/8/chartex" xmlns:cx2="http://schemas.microsoft.com/office/drawing/2015/10/21/chartex" xmlns:cx3="http://schemas.microsoft.com/office/drawing/2016/5/9/chartex" xmlns:cx4="http://schemas.microsoft.com/office/drawing/2016/5/10/chartex" xmlns:cx5="http://schemas.microsoft.com/office/drawing/2016/5/11/chartex" xmlns:cx6="http://schemas.microsoft.com/office/drawing/2016/5/12/chartex" xmlns:cx7="http://schemas.microsoft.com/office/drawing/2016/5/13/chartex" xmlns:cx8="http://schemas.microsoft.com/office/drawing/2016/5/14/chartex" xmlns:mc="http://schemas.openxmlformats.org/markup-compatibility/2006" xmlns:aink="http://schemas.microsoft.com/office/drawing/2016/ink" xmlns:am3d="http://schemas.microsoft.com/office/drawing/2017/model3d" xmlns:o="urn:schemas-microsoft-com:office:office" xmlns:r="http://schemas.openxmlformats.org/officeDocument/2006/relationships" xmlns:m="http://schemas.openxmlformats.org/officeDocument/2006/math" xmlns:v="urn:schemas-microsoft-com:vml" xmlns:wp14="http://schemas.microsoft.com/office/word/2010/wordprocessingDrawing" xmlns:wp="http://schemas.openxmlformats.org/drawingml/2006/wordprocessingDrawing" xmlns:w10="urn:schemas-microsoft-com:office:word" xmlns:w="http://schemas.openxmlformats.org/wordprocessingml/2006/main" xmlns:w14="http://schemas.microsoft.com/office/word/2010/wordml" xmlns:w15="http://schemas.microsoft.com/office/word/2012/wordml" xmlns:w16cex="http://schemas.microsoft.com/office/word/2018/wordml/cex" xmlns:w16cid="http://schemas.microsoft.com/office/word/2016/wordml/cid" xmlns:w16="http://schemas.microsoft.com/office/word/2018/wordml" xmlns:w16sdtdh="http://schemas.microsoft.com/office/word/2020/wordml/sdtdatahash" xmlns:w16se="http://schemas.microsoft.com/office/word/2015/wordml/symex" xmlns:wpg="http://schemas.microsoft.com/office/word/2010/wordprocessingGroup" xmlns:wpi="http://schemas.microsoft.com/office/word/2010/wordprocessingInk" xmlns:wne="http://schemas.microsoft.com/office/word/2006/wordml" xmlns:wps="http://schemas.microsoft.com/office/word/2010/wordprocessingShape" mc:Ignorable="w14 w15 w16se w16cid w16 w16cex w16sdtdh wp14">
+<w15:commentsEx xmlns:wpc="http://schemas.microsoft.com/office/word/2010/wordprocessingCanvas" xmlns:cx="http://schemas.microsoft.com/office/drawing/2014/chartex" xmlns:cx1="http://schemas.microsoft.com/office/drawing/2015/9/8/chartex" xmlns:cx2="http://schemas.microsoft.com/office/drawing/2015/10/21/chartex" xmlns:cx3="http://schemas.microsoft.com/office/drawing/2016/5/9/chartex" xmlns:cx4="http://schemas.microsoft.com/office/drawing/2016/5/10/chartex" xmlns:cx5="http://schemas.microsoft.com/office/drawing/2016/5/11/chartex" xmlns:cx6="http://schemas.microsoft.com/office/drawing/2016/5/12/chartex" xmlns:cx7="http://schemas.microsoft.com/office/drawing/2016/5/13/chartex" xmlns:cx8="http://schemas.microsoft.com/office/drawing/2016/5/14/chartex" xmlns:mc="http://schemas.openxmlformats.org/markup-compatibility/2006" xmlns:aink="http://schemas.microsoft.com/office/drawing/2016/ink" xmlns:am3d="http://schemas.microsoft.com/office/drawing/2017/model3d" xmlns:o="urn:schemas-microsoft-com:office:office" xmlns:oel="http://schemas.microsoft.com/office/2019/extlst" xmlns:r="http://schemas.openxmlformats.org/officeDocument/2006/relationships" xmlns:m="http://schemas.openxmlformats.org/officeDocument/2006/math" xmlns:v="urn:schemas-microsoft-com:vml" xmlns:wp14="http://schemas.microsoft.com/office/word/2010/wordprocessingDrawing" xmlns:wp="http://schemas.openxmlformats.org/drawingml/2006/wordprocessingDrawing" xmlns:w10="urn:schemas-microsoft-com:office:word" xmlns:w="http://schemas.openxmlformats.org/wordprocessingml/2006/main" xmlns:w14="http://schemas.microsoft.com/office/word/2010/wordml" xmlns:w15="http://schemas.microsoft.com/office/word/2012/wordml" xmlns:w16cex="http://schemas.microsoft.com/office/word/2018/wordml/cex" xmlns:w16cid="http://schemas.microsoft.com/office/word/2016/wordml/cid" xmlns:w16="http://schemas.microsoft.com/office/word/2018/wordml" xmlns:w16du="http://schemas.microsoft.com/office/word/2023/wordml/word16du" xmlns:w16sdtdh="http://schemas.microsoft.com/office/word/2020/wordml/sdtdatahash" xmlns:w16sdtfl="http://schemas.microsoft.com/office/word/2024/wordml/sdtformatlock" xmlns:w16se="http://schemas.microsoft.com/office/word/2015/wordml/symex" xmlns:wpg="http://schemas.microsoft.com/office/word/2010/wordprocessingGroup" xmlns:wpi="http://schemas.microsoft.com/office/word/2010/wordprocessingInk" xmlns:wne="http://schemas.microsoft.com/office/word/2006/wordml" xmlns:wps="http://schemas.microsoft.com/office/word/2010/wordprocessingShape" mc:Ignorable="w14 w15 w16se w16cid w16 w16cex w16sdtdh w16sdtfl w16du wp14">
+  <w15:commentEx w15:paraId="4792B105" w15:done="0"/>
+  <w15:commentEx w15:paraId="11130303" w15:done="0"/>
   <w15:commentEx w15:paraId="4B51C398" w15:done="0"/>
   <w15:commentEx w15:paraId="4B86CEB2" w15:done="0"/>
   <w15:commentEx w15:paraId="7A976B2C" w15:done="0"/>
@@ -6761,7 +7172,9 @@
 </file>
 
 <file path=word/commentsExtensible.xml><?xml version="1.0" encoding="utf-8"?>
-<w16cex:commentsExtensible xmlns:wpc="http://schemas.microsoft.com/office/word/2010/wordprocessingCanvas" xmlns:cx="http://schemas.microsoft.com/office/drawing/2014/chartex" xmlns:cx1="http://schemas.microsoft.com/office/drawing/2015/9/8/chartex" xmlns:cx2="http://schemas.microsoft.com/office/drawing/2015/10/21/chartex" xmlns:cx3="http://schemas.microsoft.com/office/drawing/2016/5/9/chartex" xmlns:cx4="http://schemas.microsoft.com/office/drawing/2016/5/10/chartex" xmlns:cx5="http://schemas.microsoft.com/office/drawing/2016/5/11/chartex" xmlns:cx6="http://schemas.microsoft.com/office/drawing/2016/5/12/chartex" xmlns:cx7="http://schemas.microsoft.com/office/drawing/2016/5/13/chartex" xmlns:cx8="http://schemas.microsoft.com/office/drawing/2016/5/14/chartex" xmlns:mc="http://schemas.openxmlformats.org/markup-compatibility/2006" xmlns:aink="http://schemas.microsoft.com/office/drawing/2016/ink" xmlns:am3d="http://schemas.microsoft.com/office/drawing/2017/model3d" xmlns:o="urn:schemas-microsoft-com:office:office" xmlns:r="http://schemas.openxmlformats.org/officeDocument/2006/relationships" xmlns:m="http://schemas.openxmlformats.org/officeDocument/2006/math" xmlns:v="urn:schemas-microsoft-com:vml" xmlns:wp14="http://schemas.microsoft.com/office/word/2010/wordprocessingDrawing" xmlns:wp="http://schemas.openxmlformats.org/drawingml/2006/wordprocessingDrawing" xmlns:w10="urn:schemas-microsoft-com:office:word" xmlns:w="http://schemas.openxmlformats.org/wordprocessingml/2006/main" xmlns:w14="http://schemas.microsoft.com/office/word/2010/wordml" xmlns:w15="http://schemas.microsoft.com/office/word/2012/wordml" xmlns:w16cex="http://schemas.microsoft.com/office/word/2018/wordml/cex" xmlns:w16cid="http://schemas.microsoft.com/office/word/2016/wordml/cid" xmlns:w16="http://schemas.microsoft.com/office/word/2018/wordml" xmlns:w16sdtdh="http://schemas.microsoft.com/office/word/2020/wordml/sdtdatahash" xmlns:w16se="http://schemas.microsoft.com/office/word/2015/wordml/symex" xmlns:wpg="http://schemas.microsoft.com/office/word/2010/wordprocessingGroup" xmlns:wpi="http://schemas.microsoft.com/office/word/2010/wordprocessingInk" xmlns:wne="http://schemas.microsoft.com/office/word/2006/wordml" xmlns:wps="http://schemas.microsoft.com/office/word/2010/wordprocessingShape" mc:Ignorable="w14 w15 w16se w16cid w16 w16cex w16sdtdh wp14">
+<w16cex:commentsExtensible xmlns:wpc="http://schemas.microsoft.com/office/word/2010/wordprocessingCanvas" xmlns:cx="http://schemas.microsoft.com/office/drawing/2014/chartex" xmlns:cx1="http://schemas.microsoft.com/office/drawing/2015/9/8/chartex" xmlns:cx2="http://schemas.microsoft.com/office/drawing/2015/10/21/chartex" xmlns:cx3="http://schemas.microsoft.com/office/drawing/2016/5/9/chartex" xmlns:cx4="http://schemas.microsoft.com/office/drawing/2016/5/10/chartex" xmlns:cx5="http://schemas.microsoft.com/office/drawing/2016/5/11/chartex" xmlns:cx6="http://schemas.microsoft.com/office/drawing/2016/5/12/chartex" xmlns:cx7="http://schemas.microsoft.com/office/drawing/2016/5/13/chartex" xmlns:cx8="http://schemas.microsoft.com/office/drawing/2016/5/14/chartex" xmlns:cr="http://schemas.microsoft.com/office/comments/2020/reactions" xmlns:mc="http://schemas.openxmlformats.org/markup-compatibility/2006" xmlns:aink="http://schemas.microsoft.com/office/drawing/2016/ink" xmlns:am3d="http://schemas.microsoft.com/office/drawing/2017/model3d" xmlns:o="urn:schemas-microsoft-com:office:office" xmlns:oel="http://schemas.microsoft.com/office/2019/extlst" xmlns:r="http://schemas.openxmlformats.org/officeDocument/2006/relationships" xmlns:m="http://schemas.openxmlformats.org/officeDocument/2006/math" xmlns:v="urn:schemas-microsoft-com:vml" xmlns:wp14="http://schemas.microsoft.com/office/word/2010/wordprocessingDrawing" xmlns:wp="http://schemas.openxmlformats.org/drawingml/2006/wordprocessingDrawing" xmlns:w10="urn:schemas-microsoft-com:office:word" xmlns:w="http://schemas.openxmlformats.org/wordprocessingml/2006/main" xmlns:w14="http://schemas.microsoft.com/office/word/2010/wordml" xmlns:w15="http://schemas.microsoft.com/office/word/2012/wordml" xmlns:w16cex="http://schemas.microsoft.com/office/word/2018/wordml/cex" xmlns:w16cid="http://schemas.microsoft.com/office/word/2016/wordml/cid" xmlns:w16="http://schemas.microsoft.com/office/word/2018/wordml" xmlns:w16du="http://schemas.microsoft.com/office/word/2023/wordml/word16du" xmlns:w16sdtdh="http://schemas.microsoft.com/office/word/2020/wordml/sdtdatahash" xmlns:w16sdtfl="http://schemas.microsoft.com/office/word/2024/wordml/sdtformatlock" xmlns:w16se="http://schemas.microsoft.com/office/word/2015/wordml/symex" xmlns:wpg="http://schemas.microsoft.com/office/word/2010/wordprocessingGroup" xmlns:wpi="http://schemas.microsoft.com/office/word/2010/wordprocessingInk" xmlns:wne="http://schemas.microsoft.com/office/word/2006/wordml" xmlns:wps="http://schemas.microsoft.com/office/word/2010/wordprocessingShape" mc:Ignorable="w14 w15 w16se w16cid w16 w16cex w16sdtdh w16sdtfl cr w16du wp14">
+  <w16cex:commentExtensible w16cex:durableId="4400244E" w16cex:dateUtc="2025-01-10T19:09:00Z"/>
+  <w16cex:commentExtensible w16cex:durableId="1EDFC4E6" w16cex:dateUtc="2025-01-12T01:26:00Z"/>
   <w16cex:commentExtensible w16cex:durableId="2AD47B94" w16cex:dateUtc="2024-11-05T14:10:00Z"/>
   <w16cex:commentExtensible w16cex:durableId="2AFC1434" w16cex:dateUtc="2024-12-05T14:59:00Z"/>
   <w16cex:commentExtensible w16cex:durableId="2AFC0CDB" w16cex:dateUtc="2024-12-05T14:28:00Z"/>
@@ -6769,7 +7182,9 @@
 </file>
 
 <file path=word/commentsIds.xml><?xml version="1.0" encoding="utf-8"?>
-<w16cid:commentsIds xmlns:wpc="http://schemas.microsoft.com/office/word/2010/wordprocessingCanvas" xmlns:cx="http://schemas.microsoft.com/office/drawing/2014/chartex" xmlns:cx1="http://schemas.microsoft.com/office/drawing/2015/9/8/chartex" xmlns:cx2="http://schemas.microsoft.com/office/drawing/2015/10/21/chartex" xmlns:cx3="http://schemas.microsoft.com/office/drawing/2016/5/9/chartex" xmlns:cx4="http://schemas.microsoft.com/office/drawing/2016/5/10/chartex" xmlns:cx5="http://schemas.microsoft.com/office/drawing/2016/5/11/chartex" xmlns:cx6="http://schemas.microsoft.com/office/drawing/2016/5/12/chartex" xmlns:cx7="http://schemas.microsoft.com/office/drawing/2016/5/13/chartex" xmlns:cx8="http://schemas.microsoft.com/office/drawing/2016/5/14/chartex" xmlns:mc="http://schemas.openxmlformats.org/markup-compatibility/2006" xmlns:aink="http://schemas.microsoft.com/office/drawing/2016/ink" xmlns:am3d="http://schemas.microsoft.com/office/drawing/2017/model3d" xmlns:o="urn:schemas-microsoft-com:office:office" xmlns:r="http://schemas.openxmlformats.org/officeDocument/2006/relationships" xmlns:m="http://schemas.openxmlformats.org/officeDocument/2006/math" xmlns:v="urn:schemas-microsoft-com:vml" xmlns:wp14="http://schemas.microsoft.com/office/word/2010/wordprocessingDrawing" xmlns:wp="http://schemas.openxmlformats.org/drawingml/2006/wordprocessingDrawing" xmlns:w10="urn:schemas-microsoft-com:office:word" xmlns:w="http://schemas.openxmlformats.org/wordprocessingml/2006/main" xmlns:w14="http://schemas.microsoft.com/office/word/2010/wordml" xmlns:w15="http://schemas.microsoft.com/office/word/2012/wordml" xmlns:w16cex="http://schemas.microsoft.com/office/word/2018/wordml/cex" xmlns:w16cid="http://schemas.microsoft.com/office/word/2016/wordml/cid" xmlns:w16="http://schemas.microsoft.com/office/word/2018/wordml" xmlns:w16sdtdh="http://schemas.microsoft.com/office/word/2020/wordml/sdtdatahash" xmlns:w16se="http://schemas.microsoft.com/office/word/2015/wordml/symex" xmlns:wpg="http://schemas.microsoft.com/office/word/2010/wordprocessingGroup" xmlns:wpi="http://schemas.microsoft.com/office/word/2010/wordprocessingInk" xmlns:wne="http://schemas.microsoft.com/office/word/2006/wordml" xmlns:wps="http://schemas.microsoft.com/office/word/2010/wordprocessingShape" mc:Ignorable="w14 w15 w16se w16cid w16 w16cex w16sdtdh wp14">
+<w16cid:commentsIds xmlns:wpc="http://schemas.microsoft.com/office/word/2010/wordprocessingCanvas" xmlns:cx="http://schemas.microsoft.com/office/drawing/2014/chartex" xmlns:cx1="http://schemas.microsoft.com/office/drawing/2015/9/8/chartex" xmlns:cx2="http://schemas.microsoft.com/office/drawing/2015/10/21/chartex" xmlns:cx3="http://schemas.microsoft.com/office/drawing/2016/5/9/chartex" xmlns:cx4="http://schemas.microsoft.com/office/drawing/2016/5/10/chartex" xmlns:cx5="http://schemas.microsoft.com/office/drawing/2016/5/11/chartex" xmlns:cx6="http://schemas.microsoft.com/office/drawing/2016/5/12/chartex" xmlns:cx7="http://schemas.microsoft.com/office/drawing/2016/5/13/chartex" xmlns:cx8="http://schemas.microsoft.com/office/drawing/2016/5/14/chartex" xmlns:mc="http://schemas.openxmlformats.org/markup-compatibility/2006" xmlns:aink="http://schemas.microsoft.com/office/drawing/2016/ink" xmlns:am3d="http://schemas.microsoft.com/office/drawing/2017/model3d" xmlns:o="urn:schemas-microsoft-com:office:office" xmlns:oel="http://schemas.microsoft.com/office/2019/extlst" xmlns:r="http://schemas.openxmlformats.org/officeDocument/2006/relationships" xmlns:m="http://schemas.openxmlformats.org/officeDocument/2006/math" xmlns:v="urn:schemas-microsoft-com:vml" xmlns:wp14="http://schemas.microsoft.com/office/word/2010/wordprocessingDrawing" xmlns:wp="http://schemas.openxmlformats.org/drawingml/2006/wordprocessingDrawing" xmlns:w10="urn:schemas-microsoft-com:office:word" xmlns:w="http://schemas.openxmlformats.org/wordprocessingml/2006/main" xmlns:w14="http://schemas.microsoft.com/office/word/2010/wordml" xmlns:w15="http://schemas.microsoft.com/office/word/2012/wordml" xmlns:w16cex="http://schemas.microsoft.com/office/word/2018/wordml/cex" xmlns:w16cid="http://schemas.microsoft.com/office/word/2016/wordml/cid" xmlns:w16="http://schemas.microsoft.com/office/word/2018/wordml" xmlns:w16du="http://schemas.microsoft.com/office/word/2023/wordml/word16du" xmlns:w16sdtdh="http://schemas.microsoft.com/office/word/2020/wordml/sdtdatahash" xmlns:w16sdtfl="http://schemas.microsoft.com/office/word/2024/wordml/sdtformatlock" xmlns:w16se="http://schemas.microsoft.com/office/word/2015/wordml/symex" xmlns:wpg="http://schemas.microsoft.com/office/word/2010/wordprocessingGroup" xmlns:wpi="http://schemas.microsoft.com/office/word/2010/wordprocessingInk" xmlns:wne="http://schemas.microsoft.com/office/word/2006/wordml" xmlns:wps="http://schemas.microsoft.com/office/word/2010/wordprocessingShape" mc:Ignorable="w14 w15 w16se w16cid w16 w16cex w16sdtdh w16sdtfl w16du wp14">
+  <w16cid:commentId w16cid:paraId="4792B105" w16cid:durableId="4400244E"/>
+  <w16cid:commentId w16cid:paraId="11130303" w16cid:durableId="1EDFC4E6"/>
   <w16cid:commentId w16cid:paraId="4B51C398" w16cid:durableId="2AD47B94"/>
   <w16cid:commentId w16cid:paraId="4B86CEB2" w16cid:durableId="2AFC1434"/>
   <w16cid:commentId w16cid:paraId="7A976B2C" w16cid:durableId="2AFC0CDB"/>
@@ -6777,7 +7192,7 @@
 </file>
 
 <file path=word/endnotes.xml><?xml version="1.0" encoding="utf-8"?>
-<w:endnotes xmlns:wpc="http://schemas.microsoft.com/office/word/2010/wordprocessingCanvas" xmlns:cx="http://schemas.microsoft.com/office/drawing/2014/chartex" xmlns:cx1="http://schemas.microsoft.com/office/drawing/2015/9/8/chartex" xmlns:cx2="http://schemas.microsoft.com/office/drawing/2015/10/21/chartex" xmlns:cx3="http://schemas.microsoft.com/office/drawing/2016/5/9/chartex" xmlns:cx4="http://schemas.microsoft.com/office/drawing/2016/5/10/chartex" xmlns:cx5="http://schemas.microsoft.com/office/drawing/2016/5/11/chartex" xmlns:cx6="http://schemas.microsoft.com/office/drawing/2016/5/12/chartex" xmlns:cx7="http://schemas.microsoft.com/office/drawing/2016/5/13/chartex" xmlns:cx8="http://schemas.microsoft.com/office/drawing/2016/5/14/chartex" xmlns:mc="http://schemas.openxmlformats.org/markup-compatibility/2006" xmlns:aink="http://schemas.microsoft.com/office/drawing/2016/ink" xmlns:am3d="http://schemas.microsoft.com/office/drawing/2017/model3d" xmlns:o="urn:schemas-microsoft-com:office:office" xmlns:r="http://schemas.openxmlformats.org/officeDocument/2006/relationships" xmlns:m="http://schemas.openxmlformats.org/officeDocument/2006/math" xmlns:v="urn:schemas-microsoft-com:vml" xmlns:wp14="http://schemas.microsoft.com/office/word/2010/wordprocessingDrawing" xmlns:wp="http://schemas.openxmlformats.org/drawingml/2006/wordprocessingDrawing" xmlns:w10="urn:schemas-microsoft-com:office:word" xmlns:w="http://schemas.openxmlformats.org/wordprocessingml/2006/main" xmlns:w14="http://schemas.microsoft.com/office/word/2010/wordml" xmlns:w15="http://schemas.microsoft.com/office/word/2012/wordml" xmlns:w16cex="http://schemas.microsoft.com/office/word/2018/wordml/cex" xmlns:w16cid="http://schemas.microsoft.com/office/word/2016/wordml/cid" xmlns:w16="http://schemas.microsoft.com/office/word/2018/wordml" xmlns:w16sdtdh="http://schemas.microsoft.com/office/word/2020/wordml/sdtdatahash" xmlns:w16se="http://schemas.microsoft.com/office/word/2015/wordml/symex" xmlns:wpg="http://schemas.microsoft.com/office/word/2010/wordprocessingGroup" xmlns:wpi="http://schemas.microsoft.com/office/word/2010/wordprocessingInk" xmlns:wne="http://schemas.microsoft.com/office/word/2006/wordml" xmlns:wps="http://schemas.microsoft.com/office/word/2010/wordprocessingShape" mc:Ignorable="w14 w15 w16se w16cid w16 w16cex w16sdtdh wp14">
+<w:endnotes xmlns:wpc="http://schemas.microsoft.com/office/word/2010/wordprocessingCanvas" xmlns:cx="http://schemas.microsoft.com/office/drawing/2014/chartex" xmlns:cx1="http://schemas.microsoft.com/office/drawing/2015/9/8/chartex" xmlns:cx2="http://schemas.microsoft.com/office/drawing/2015/10/21/chartex" xmlns:cx3="http://schemas.microsoft.com/office/drawing/2016/5/9/chartex" xmlns:cx4="http://schemas.microsoft.com/office/drawing/2016/5/10/chartex" xmlns:cx5="http://schemas.microsoft.com/office/drawing/2016/5/11/chartex" xmlns:cx6="http://schemas.microsoft.com/office/drawing/2016/5/12/chartex" xmlns:cx7="http://schemas.microsoft.com/office/drawing/2016/5/13/chartex" xmlns:cx8="http://schemas.microsoft.com/office/drawing/2016/5/14/chartex" xmlns:mc="http://schemas.openxmlformats.org/markup-compatibility/2006" xmlns:aink="http://schemas.microsoft.com/office/drawing/2016/ink" xmlns:am3d="http://schemas.microsoft.com/office/drawing/2017/model3d" xmlns:o="urn:schemas-microsoft-com:office:office" xmlns:oel="http://schemas.microsoft.com/office/2019/extlst" xmlns:r="http://schemas.openxmlformats.org/officeDocument/2006/relationships" xmlns:m="http://schemas.openxmlformats.org/officeDocument/2006/math" xmlns:v="urn:schemas-microsoft-com:vml" xmlns:wp14="http://schemas.microsoft.com/office/word/2010/wordprocessingDrawing" xmlns:wp="http://schemas.openxmlformats.org/drawingml/2006/wordprocessingDrawing" xmlns:w10="urn:schemas-microsoft-com:office:word" xmlns:w="http://schemas.openxmlformats.org/wordprocessingml/2006/main" xmlns:w14="http://schemas.microsoft.com/office/word/2010/wordml" xmlns:w15="http://schemas.microsoft.com/office/word/2012/wordml" xmlns:w16cex="http://schemas.microsoft.com/office/word/2018/wordml/cex" xmlns:w16cid="http://schemas.microsoft.com/office/word/2016/wordml/cid" xmlns:w16="http://schemas.microsoft.com/office/word/2018/wordml" xmlns:w16du="http://schemas.microsoft.com/office/word/2023/wordml/word16du" xmlns:w16sdtdh="http://schemas.microsoft.com/office/word/2020/wordml/sdtdatahash" xmlns:w16sdtfl="http://schemas.microsoft.com/office/word/2024/wordml/sdtformatlock" xmlns:w16se="http://schemas.microsoft.com/office/word/2015/wordml/symex" xmlns:wpg="http://schemas.microsoft.com/office/word/2010/wordprocessingGroup" xmlns:wpi="http://schemas.microsoft.com/office/word/2010/wordprocessingInk" xmlns:wne="http://schemas.microsoft.com/office/word/2006/wordml" xmlns:wps="http://schemas.microsoft.com/office/word/2010/wordprocessingShape" mc:Ignorable="w14 w15 w16se w16cid w16 w16cex w16sdtdh w16sdtfl w16du wp14">
   <w:endnote w:type="separator" w:id="-1">
     <w:p>
       <w:pPr>
@@ -6802,7 +7217,7 @@
 </file>
 
 <file path=word/footer1.xml><?xml version="1.0" encoding="utf-8"?>
-<w:ftr xmlns:wpc="http://schemas.microsoft.com/office/word/2010/wordprocessingCanvas" xmlns:cx="http://schemas.microsoft.com/office/drawing/2014/chartex" xmlns:cx1="http://schemas.microsoft.com/office/drawing/2015/9/8/chartex" xmlns:cx2="http://schemas.microsoft.com/office/drawing/2015/10/21/chartex" xmlns:cx3="http://schemas.microsoft.com/office/drawing/2016/5/9/chartex" xmlns:cx4="http://schemas.microsoft.com/office/drawing/2016/5/10/chartex" xmlns:cx5="http://schemas.microsoft.com/office/drawing/2016/5/11/chartex" xmlns:cx6="http://schemas.microsoft.com/office/drawing/2016/5/12/chartex" xmlns:cx7="http://schemas.microsoft.com/office/drawing/2016/5/13/chartex" xmlns:cx8="http://schemas.microsoft.com/office/drawing/2016/5/14/chartex" xmlns:mc="http://schemas.openxmlformats.org/markup-compatibility/2006" xmlns:aink="http://schemas.microsoft.com/office/drawing/2016/ink" xmlns:am3d="http://schemas.microsoft.com/office/drawing/2017/model3d" xmlns:o="urn:schemas-microsoft-com:office:office" xmlns:r="http://schemas.openxmlformats.org/officeDocument/2006/relationships" xmlns:m="http://schemas.openxmlformats.org/officeDocument/2006/math" xmlns:v="urn:schemas-microsoft-com:vml" xmlns:wp14="http://schemas.microsoft.com/office/word/2010/wordprocessingDrawing" xmlns:wp="http://schemas.openxmlformats.org/drawingml/2006/wordprocessingDrawing" xmlns:w10="urn:schemas-microsoft-com:office:word" xmlns:w="http://schemas.openxmlformats.org/wordprocessingml/2006/main" xmlns:w14="http://schemas.microsoft.com/office/word/2010/wordml" xmlns:w15="http://schemas.microsoft.com/office/word/2012/wordml" xmlns:w16cex="http://schemas.microsoft.com/office/word/2018/wordml/cex" xmlns:w16cid="http://schemas.microsoft.com/office/word/2016/wordml/cid" xmlns:w16="http://schemas.microsoft.com/office/word/2018/wordml" xmlns:w16sdtdh="http://schemas.microsoft.com/office/word/2020/wordml/sdtdatahash" xmlns:w16se="http://schemas.microsoft.com/office/word/2015/wordml/symex" xmlns:wpg="http://schemas.microsoft.com/office/word/2010/wordprocessingGroup" xmlns:wpi="http://schemas.microsoft.com/office/word/2010/wordprocessingInk" xmlns:wne="http://schemas.microsoft.com/office/word/2006/wordml" xmlns:wps="http://schemas.microsoft.com/office/word/2010/wordprocessingShape" mc:Ignorable="w14 w15 w16se w16cid w16 w16cex w16sdtdh wp14">
+<w:ftr xmlns:wpc="http://schemas.microsoft.com/office/word/2010/wordprocessingCanvas" xmlns:cx="http://schemas.microsoft.com/office/drawing/2014/chartex" xmlns:cx1="http://schemas.microsoft.com/office/drawing/2015/9/8/chartex" xmlns:cx2="http://schemas.microsoft.com/office/drawing/2015/10/21/chartex" xmlns:cx3="http://schemas.microsoft.com/office/drawing/2016/5/9/chartex" xmlns:cx4="http://schemas.microsoft.com/office/drawing/2016/5/10/chartex" xmlns:cx5="http://schemas.microsoft.com/office/drawing/2016/5/11/chartex" xmlns:cx6="http://schemas.microsoft.com/office/drawing/2016/5/12/chartex" xmlns:cx7="http://schemas.microsoft.com/office/drawing/2016/5/13/chartex" xmlns:cx8="http://schemas.microsoft.com/office/drawing/2016/5/14/chartex" xmlns:mc="http://schemas.openxmlformats.org/markup-compatibility/2006" xmlns:aink="http://schemas.microsoft.com/office/drawing/2016/ink" xmlns:am3d="http://schemas.microsoft.com/office/drawing/2017/model3d" xmlns:o="urn:schemas-microsoft-com:office:office" xmlns:oel="http://schemas.microsoft.com/office/2019/extlst" xmlns:r="http://schemas.openxmlformats.org/officeDocument/2006/relationships" xmlns:m="http://schemas.openxmlformats.org/officeDocument/2006/math" xmlns:v="urn:schemas-microsoft-com:vml" xmlns:wp14="http://schemas.microsoft.com/office/word/2010/wordprocessingDrawing" xmlns:wp="http://schemas.openxmlformats.org/drawingml/2006/wordprocessingDrawing" xmlns:w10="urn:schemas-microsoft-com:office:word" xmlns:w="http://schemas.openxmlformats.org/wordprocessingml/2006/main" xmlns:w14="http://schemas.microsoft.com/office/word/2010/wordml" xmlns:w15="http://schemas.microsoft.com/office/word/2012/wordml" xmlns:w16cex="http://schemas.microsoft.com/office/word/2018/wordml/cex" xmlns:w16cid="http://schemas.microsoft.com/office/word/2016/wordml/cid" xmlns:w16="http://schemas.microsoft.com/office/word/2018/wordml" xmlns:w16du="http://schemas.microsoft.com/office/word/2023/wordml/word16du" xmlns:w16sdtdh="http://schemas.microsoft.com/office/word/2020/wordml/sdtdatahash" xmlns:w16sdtfl="http://schemas.microsoft.com/office/word/2024/wordml/sdtformatlock" xmlns:w16se="http://schemas.microsoft.com/office/word/2015/wordml/symex" xmlns:wpg="http://schemas.microsoft.com/office/word/2010/wordprocessingGroup" xmlns:wpi="http://schemas.microsoft.com/office/word/2010/wordprocessingInk" xmlns:wne="http://schemas.microsoft.com/office/word/2006/wordml" xmlns:wps="http://schemas.microsoft.com/office/word/2010/wordprocessingShape" mc:Ignorable="w14 w15 w16se w16cid w16 w16cex w16sdtdh w16sdtfl w16du wp14">
   <w:p>
     <w:pPr>
       <w:pStyle w:val="Rodap"/>
@@ -6958,7 +7373,7 @@
 </file>
 
 <file path=word/footnotes.xml><?xml version="1.0" encoding="utf-8"?>
-<w:footnotes xmlns:wpc="http://schemas.microsoft.com/office/word/2010/wordprocessingCanvas" xmlns:cx="http://schemas.microsoft.com/office/drawing/2014/chartex" xmlns:cx1="http://schemas.microsoft.com/office/drawing/2015/9/8/chartex" xmlns:cx2="http://schemas.microsoft.com/office/drawing/2015/10/21/chartex" xmlns:cx3="http://schemas.microsoft.com/office/drawing/2016/5/9/chartex" xmlns:cx4="http://schemas.microsoft.com/office/drawing/2016/5/10/chartex" xmlns:cx5="http://schemas.microsoft.com/office/drawing/2016/5/11/chartex" xmlns:cx6="http://schemas.microsoft.com/office/drawing/2016/5/12/chartex" xmlns:cx7="http://schemas.microsoft.com/office/drawing/2016/5/13/chartex" xmlns:cx8="http://schemas.microsoft.com/office/drawing/2016/5/14/chartex" xmlns:mc="http://schemas.openxmlformats.org/markup-compatibility/2006" xmlns:aink="http://schemas.microsoft.com/office/drawing/2016/ink" xmlns:am3d="http://schemas.microsoft.com/office/drawing/2017/model3d" xmlns:o="urn:schemas-microsoft-com:office:office" xmlns:r="http://schemas.openxmlformats.org/officeDocument/2006/relationships" xmlns:m="http://schemas.openxmlformats.org/officeDocument/2006/math" xmlns:v="urn:schemas-microsoft-com:vml" xmlns:wp14="http://schemas.microsoft.com/office/word/2010/wordprocessingDrawing" xmlns:wp="http://schemas.openxmlformats.org/drawingml/2006/wordprocessingDrawing" xmlns:w10="urn:schemas-microsoft-com:office:word" xmlns:w="http://schemas.openxmlformats.org/wordprocessingml/2006/main" xmlns:w14="http://schemas.microsoft.com/office/word/2010/wordml" xmlns:w15="http://schemas.microsoft.com/office/word/2012/wordml" xmlns:w16cex="http://schemas.microsoft.com/office/word/2018/wordml/cex" xmlns:w16cid="http://schemas.microsoft.com/office/word/2016/wordml/cid" xmlns:w16="http://schemas.microsoft.com/office/word/2018/wordml" xmlns:w16sdtdh="http://schemas.microsoft.com/office/word/2020/wordml/sdtdatahash" xmlns:w16se="http://schemas.microsoft.com/office/word/2015/wordml/symex" xmlns:wpg="http://schemas.microsoft.com/office/word/2010/wordprocessingGroup" xmlns:wpi="http://schemas.microsoft.com/office/word/2010/wordprocessingInk" xmlns:wne="http://schemas.microsoft.com/office/word/2006/wordml" xmlns:wps="http://schemas.microsoft.com/office/word/2010/wordprocessingShape" mc:Ignorable="w14 w15 w16se w16cid w16 w16cex w16sdtdh wp14">
+<w:footnotes xmlns:wpc="http://schemas.microsoft.com/office/word/2010/wordprocessingCanvas" xmlns:cx="http://schemas.microsoft.com/office/drawing/2014/chartex" xmlns:cx1="http://schemas.microsoft.com/office/drawing/2015/9/8/chartex" xmlns:cx2="http://schemas.microsoft.com/office/drawing/2015/10/21/chartex" xmlns:cx3="http://schemas.microsoft.com/office/drawing/2016/5/9/chartex" xmlns:cx4="http://schemas.microsoft.com/office/drawing/2016/5/10/chartex" xmlns:cx5="http://schemas.microsoft.com/office/drawing/2016/5/11/chartex" xmlns:cx6="http://schemas.microsoft.com/office/drawing/2016/5/12/chartex" xmlns:cx7="http://schemas.microsoft.com/office/drawing/2016/5/13/chartex" xmlns:cx8="http://schemas.microsoft.com/office/drawing/2016/5/14/chartex" xmlns:mc="http://schemas.openxmlformats.org/markup-compatibility/2006" xmlns:aink="http://schemas.microsoft.com/office/drawing/2016/ink" xmlns:am3d="http://schemas.microsoft.com/office/drawing/2017/model3d" xmlns:o="urn:schemas-microsoft-com:office:office" xmlns:oel="http://schemas.microsoft.com/office/2019/extlst" xmlns:r="http://schemas.openxmlformats.org/officeDocument/2006/relationships" xmlns:m="http://schemas.openxmlformats.org/officeDocument/2006/math" xmlns:v="urn:schemas-microsoft-com:vml" xmlns:wp14="http://schemas.microsoft.com/office/word/2010/wordprocessingDrawing" xmlns:wp="http://schemas.openxmlformats.org/drawingml/2006/wordprocessingDrawing" xmlns:w10="urn:schemas-microsoft-com:office:word" xmlns:w="http://schemas.openxmlformats.org/wordprocessingml/2006/main" xmlns:w14="http://schemas.microsoft.com/office/word/2010/wordml" xmlns:w15="http://schemas.microsoft.com/office/word/2012/wordml" xmlns:w16cex="http://schemas.microsoft.com/office/word/2018/wordml/cex" xmlns:w16cid="http://schemas.microsoft.com/office/word/2016/wordml/cid" xmlns:w16="http://schemas.microsoft.com/office/word/2018/wordml" xmlns:w16du="http://schemas.microsoft.com/office/word/2023/wordml/word16du" xmlns:w16sdtdh="http://schemas.microsoft.com/office/word/2020/wordml/sdtdatahash" xmlns:w16sdtfl="http://schemas.microsoft.com/office/word/2024/wordml/sdtformatlock" xmlns:w16se="http://schemas.microsoft.com/office/word/2015/wordml/symex" xmlns:wpg="http://schemas.microsoft.com/office/word/2010/wordprocessingGroup" xmlns:wpi="http://schemas.microsoft.com/office/word/2010/wordprocessingInk" xmlns:wne="http://schemas.microsoft.com/office/word/2006/wordml" xmlns:wps="http://schemas.microsoft.com/office/word/2010/wordprocessingShape" mc:Ignorable="w14 w15 w16se w16cid w16 w16cex w16sdtdh w16sdtfl w16du wp14">
   <w:footnote w:type="separator" w:id="-1">
     <w:p>
       <w:pPr>
@@ -6983,7 +7398,7 @@
 </file>
 
 <file path=word/header1.xml><?xml version="1.0" encoding="utf-8"?>
-<w:hdr xmlns:wpc="http://schemas.microsoft.com/office/word/2010/wordprocessingCanvas" xmlns:cx="http://schemas.microsoft.com/office/drawing/2014/chartex" xmlns:cx1="http://schemas.microsoft.com/office/drawing/2015/9/8/chartex" xmlns:cx2="http://schemas.microsoft.com/office/drawing/2015/10/21/chartex" xmlns:cx3="http://schemas.microsoft.com/office/drawing/2016/5/9/chartex" xmlns:cx4="http://schemas.microsoft.com/office/drawing/2016/5/10/chartex" xmlns:cx5="http://schemas.microsoft.com/office/drawing/2016/5/11/chartex" xmlns:cx6="http://schemas.microsoft.com/office/drawing/2016/5/12/chartex" xmlns:cx7="http://schemas.microsoft.com/office/drawing/2016/5/13/chartex" xmlns:cx8="http://schemas.microsoft.com/office/drawing/2016/5/14/chartex" xmlns:mc="http://schemas.openxmlformats.org/markup-compatibility/2006" xmlns:aink="http://schemas.microsoft.com/office/drawing/2016/ink" xmlns:am3d="http://schemas.microsoft.com/office/drawing/2017/model3d" xmlns:o="urn:schemas-microsoft-com:office:office" xmlns:r="http://schemas.openxmlformats.org/officeDocument/2006/relationships" xmlns:m="http://schemas.openxmlformats.org/officeDocument/2006/math" xmlns:v="urn:schemas-microsoft-com:vml" xmlns:wp14="http://schemas.microsoft.com/office/word/2010/wordprocessingDrawing" xmlns:wp="http://schemas.openxmlformats.org/drawingml/2006/wordprocessingDrawing" xmlns:w10="urn:schemas-microsoft-com:office:word" xmlns:w="http://schemas.openxmlformats.org/wordprocessingml/2006/main" xmlns:w14="http://schemas.microsoft.com/office/word/2010/wordml" xmlns:w15="http://schemas.microsoft.com/office/word/2012/wordml" xmlns:w16cex="http://schemas.microsoft.com/office/word/2018/wordml/cex" xmlns:w16cid="http://schemas.microsoft.com/office/word/2016/wordml/cid" xmlns:w16="http://schemas.microsoft.com/office/word/2018/wordml" xmlns:w16sdtdh="http://schemas.microsoft.com/office/word/2020/wordml/sdtdatahash" xmlns:w16se="http://schemas.microsoft.com/office/word/2015/wordml/symex" xmlns:wpg="http://schemas.microsoft.com/office/word/2010/wordprocessingGroup" xmlns:wpi="http://schemas.microsoft.com/office/word/2010/wordprocessingInk" xmlns:wne="http://schemas.microsoft.com/office/word/2006/wordml" xmlns:wps="http://schemas.microsoft.com/office/word/2010/wordprocessingShape" mc:Ignorable="w14 w15 w16se w16cid w16 w16cex w16sdtdh wp14">
+<w:hdr xmlns:wpc="http://schemas.microsoft.com/office/word/2010/wordprocessingCanvas" xmlns:cx="http://schemas.microsoft.com/office/drawing/2014/chartex" xmlns:cx1="http://schemas.microsoft.com/office/drawing/2015/9/8/chartex" xmlns:cx2="http://schemas.microsoft.com/office/drawing/2015/10/21/chartex" xmlns:cx3="http://schemas.microsoft.com/office/drawing/2016/5/9/chartex" xmlns:cx4="http://schemas.microsoft.com/office/drawing/2016/5/10/chartex" xmlns:cx5="http://schemas.microsoft.com/office/drawing/2016/5/11/chartex" xmlns:cx6="http://schemas.microsoft.com/office/drawing/2016/5/12/chartex" xmlns:cx7="http://schemas.microsoft.com/office/drawing/2016/5/13/chartex" xmlns:cx8="http://schemas.microsoft.com/office/drawing/2016/5/14/chartex" xmlns:mc="http://schemas.openxmlformats.org/markup-compatibility/2006" xmlns:aink="http://schemas.microsoft.com/office/drawing/2016/ink" xmlns:am3d="http://schemas.microsoft.com/office/drawing/2017/model3d" xmlns:o="urn:schemas-microsoft-com:office:office" xmlns:oel="http://schemas.microsoft.com/office/2019/extlst" xmlns:r="http://schemas.openxmlformats.org/officeDocument/2006/relationships" xmlns:m="http://schemas.openxmlformats.org/officeDocument/2006/math" xmlns:v="urn:schemas-microsoft-com:vml" xmlns:wp14="http://schemas.microsoft.com/office/word/2010/wordprocessingDrawing" xmlns:wp="http://schemas.openxmlformats.org/drawingml/2006/wordprocessingDrawing" xmlns:w10="urn:schemas-microsoft-com:office:word" xmlns:w="http://schemas.openxmlformats.org/wordprocessingml/2006/main" xmlns:w14="http://schemas.microsoft.com/office/word/2010/wordml" xmlns:w15="http://schemas.microsoft.com/office/word/2012/wordml" xmlns:w16cex="http://schemas.microsoft.com/office/word/2018/wordml/cex" xmlns:w16cid="http://schemas.microsoft.com/office/word/2016/wordml/cid" xmlns:w16="http://schemas.microsoft.com/office/word/2018/wordml" xmlns:w16du="http://schemas.microsoft.com/office/word/2023/wordml/word16du" xmlns:w16sdtdh="http://schemas.microsoft.com/office/word/2020/wordml/sdtdatahash" xmlns:w16sdtfl="http://schemas.microsoft.com/office/word/2024/wordml/sdtformatlock" xmlns:w16se="http://schemas.microsoft.com/office/word/2015/wordml/symex" xmlns:wpg="http://schemas.microsoft.com/office/word/2010/wordprocessingGroup" xmlns:wpi="http://schemas.microsoft.com/office/word/2010/wordprocessingInk" xmlns:wne="http://schemas.microsoft.com/office/word/2006/wordml" xmlns:wps="http://schemas.microsoft.com/office/word/2010/wordprocessingShape" mc:Ignorable="w14 w15 w16se w16cid w16 w16cex w16sdtdh w16sdtfl w16du wp14">
   <w:p>
     <w:pPr>
       <w:pStyle w:val="Cabealho"/>
@@ -7032,7 +7447,7 @@
 </file>
 
 <file path=word/numbering.xml><?xml version="1.0" encoding="utf-8"?>
-<w:numbering xmlns:wpc="http://schemas.microsoft.com/office/word/2010/wordprocessingCanvas" xmlns:cx="http://schemas.microsoft.com/office/drawing/2014/chartex" xmlns:cx1="http://schemas.microsoft.com/office/drawing/2015/9/8/chartex" xmlns:cx2="http://schemas.microsoft.com/office/drawing/2015/10/21/chartex" xmlns:cx3="http://schemas.microsoft.com/office/drawing/2016/5/9/chartex" xmlns:cx4="http://schemas.microsoft.com/office/drawing/2016/5/10/chartex" xmlns:cx5="http://schemas.microsoft.com/office/drawing/2016/5/11/chartex" xmlns:cx6="http://schemas.microsoft.com/office/drawing/2016/5/12/chartex" xmlns:cx7="http://schemas.microsoft.com/office/drawing/2016/5/13/chartex" xmlns:cx8="http://schemas.microsoft.com/office/drawing/2016/5/14/chartex" xmlns:mc="http://schemas.openxmlformats.org/markup-compatibility/2006" xmlns:aink="http://schemas.microsoft.com/office/drawing/2016/ink" xmlns:am3d="http://schemas.microsoft.com/office/drawing/2017/model3d" xmlns:o="urn:schemas-microsoft-com:office:office" xmlns:r="http://schemas.openxmlformats.org/officeDocument/2006/relationships" xmlns:m="http://schemas.openxmlformats.org/officeDocument/2006/math" xmlns:v="urn:schemas-microsoft-com:vml" xmlns:wp14="http://schemas.microsoft.com/office/word/2010/wordprocessingDrawing" xmlns:wp="http://schemas.openxmlformats.org/drawingml/2006/wordprocessingDrawing" xmlns:w10="urn:schemas-microsoft-com:office:word" xmlns:w="http://schemas.openxmlformats.org/wordprocessingml/2006/main" xmlns:w14="http://schemas.microsoft.com/office/word/2010/wordml" xmlns:w15="http://schemas.microsoft.com/office/word/2012/wordml" xmlns:w16cex="http://schemas.microsoft.com/office/word/2018/wordml/cex" xmlns:w16cid="http://schemas.microsoft.com/office/word/2016/wordml/cid" xmlns:w16="http://schemas.microsoft.com/office/word/2018/wordml" xmlns:w16sdtdh="http://schemas.microsoft.com/office/word/2020/wordml/sdtdatahash" xmlns:w16se="http://schemas.microsoft.com/office/word/2015/wordml/symex" xmlns:wpg="http://schemas.microsoft.com/office/word/2010/wordprocessingGroup" xmlns:wpi="http://schemas.microsoft.com/office/word/2010/wordprocessingInk" xmlns:wne="http://schemas.microsoft.com/office/word/2006/wordml" xmlns:wps="http://schemas.microsoft.com/office/word/2010/wordprocessingShape" mc:Ignorable="w14 w15 w16se w16cid w16 w16cex w16sdtdh wp14">
+<w:numbering xmlns:wpc="http://schemas.microsoft.com/office/word/2010/wordprocessingCanvas" xmlns:cx="http://schemas.microsoft.com/office/drawing/2014/chartex" xmlns:cx1="http://schemas.microsoft.com/office/drawing/2015/9/8/chartex" xmlns:cx2="http://schemas.microsoft.com/office/drawing/2015/10/21/chartex" xmlns:cx3="http://schemas.microsoft.com/office/drawing/2016/5/9/chartex" xmlns:cx4="http://schemas.microsoft.com/office/drawing/2016/5/10/chartex" xmlns:cx5="http://schemas.microsoft.com/office/drawing/2016/5/11/chartex" xmlns:cx6="http://schemas.microsoft.com/office/drawing/2016/5/12/chartex" xmlns:cx7="http://schemas.microsoft.com/office/drawing/2016/5/13/chartex" xmlns:cx8="http://schemas.microsoft.com/office/drawing/2016/5/14/chartex" xmlns:mc="http://schemas.openxmlformats.org/markup-compatibility/2006" xmlns:aink="http://schemas.microsoft.com/office/drawing/2016/ink" xmlns:am3d="http://schemas.microsoft.com/office/drawing/2017/model3d" xmlns:o="urn:schemas-microsoft-com:office:office" xmlns:oel="http://schemas.microsoft.com/office/2019/extlst" xmlns:r="http://schemas.openxmlformats.org/officeDocument/2006/relationships" xmlns:m="http://schemas.openxmlformats.org/officeDocument/2006/math" xmlns:v="urn:schemas-microsoft-com:vml" xmlns:wp14="http://schemas.microsoft.com/office/word/2010/wordprocessingDrawing" xmlns:wp="http://schemas.openxmlformats.org/drawingml/2006/wordprocessingDrawing" xmlns:w10="urn:schemas-microsoft-com:office:word" xmlns:w="http://schemas.openxmlformats.org/wordprocessingml/2006/main" xmlns:w14="http://schemas.microsoft.com/office/word/2010/wordml" xmlns:w15="http://schemas.microsoft.com/office/word/2012/wordml" xmlns:w16cex="http://schemas.microsoft.com/office/word/2018/wordml/cex" xmlns:w16cid="http://schemas.microsoft.com/office/word/2016/wordml/cid" xmlns:w16="http://schemas.microsoft.com/office/word/2018/wordml" xmlns:w16du="http://schemas.microsoft.com/office/word/2023/wordml/word16du" xmlns:w16sdtdh="http://schemas.microsoft.com/office/word/2020/wordml/sdtdatahash" xmlns:w16sdtfl="http://schemas.microsoft.com/office/word/2024/wordml/sdtformatlock" xmlns:w16se="http://schemas.microsoft.com/office/word/2015/wordml/symex" xmlns:wpg="http://schemas.microsoft.com/office/word/2010/wordprocessingGroup" xmlns:wpi="http://schemas.microsoft.com/office/word/2010/wordprocessingInk" xmlns:wne="http://schemas.microsoft.com/office/word/2006/wordml" xmlns:wps="http://schemas.microsoft.com/office/word/2010/wordprocessingShape" mc:Ignorable="w14 w15 w16se w16cid w16 w16cex w16sdtdh w16sdtfl w16du wp14">
   <w:abstractNum w:abstractNumId="0" w15:restartNumberingAfterBreak="0">
     <w:nsid w:val="0AF453E4"/>
     <w:multiLevelType w:val="multilevel"/>
@@ -8004,32 +8419,35 @@
       </w:rPr>
     </w:lvl>
   </w:abstractNum>
-  <w:num w:numId="1">
+  <w:num w:numId="1" w16cid:durableId="504327639">
     <w:abstractNumId w:val="6"/>
   </w:num>
-  <w:num w:numId="2">
+  <w:num w:numId="2" w16cid:durableId="2059477857">
     <w:abstractNumId w:val="3"/>
   </w:num>
-  <w:num w:numId="3">
+  <w:num w:numId="3" w16cid:durableId="1802771134">
     <w:abstractNumId w:val="0"/>
   </w:num>
-  <w:num w:numId="4">
+  <w:num w:numId="4" w16cid:durableId="132871675">
     <w:abstractNumId w:val="1"/>
   </w:num>
-  <w:num w:numId="5">
+  <w:num w:numId="5" w16cid:durableId="1115637521">
     <w:abstractNumId w:val="2"/>
   </w:num>
-  <w:num w:numId="6">
+  <w:num w:numId="6" w16cid:durableId="526017580">
     <w:abstractNumId w:val="4"/>
   </w:num>
-  <w:num w:numId="7">
+  <w:num w:numId="7" w16cid:durableId="80881125">
     <w:abstractNumId w:val="5"/>
   </w:num>
 </w:numbering>
 </file>
 
 <file path=word/people.xml><?xml version="1.0" encoding="utf-8"?>
-<w15:people xmlns:wpc="http://schemas.microsoft.com/office/word/2010/wordprocessingCanvas" xmlns:cx="http://schemas.microsoft.com/office/drawing/2014/chartex" xmlns:cx1="http://schemas.microsoft.com/office/drawing/2015/9/8/chartex" xmlns:cx2="http://schemas.microsoft.com/office/drawing/2015/10/21/chartex" xmlns:cx3="http://schemas.microsoft.com/office/drawing/2016/5/9/chartex" xmlns:cx4="http://schemas.microsoft.com/office/drawing/2016/5/10/chartex" xmlns:cx5="http://schemas.microsoft.com/office/drawing/2016/5/11/chartex" xmlns:cx6="http://schemas.microsoft.com/office/drawing/2016/5/12/chartex" xmlns:cx7="http://schemas.microsoft.com/office/drawing/2016/5/13/chartex" xmlns:cx8="http://schemas.microsoft.com/office/drawing/2016/5/14/chartex" xmlns:mc="http://schemas.openxmlformats.org/markup-compatibility/2006" xmlns:aink="http://schemas.microsoft.com/office/drawing/2016/ink" xmlns:am3d="http://schemas.microsoft.com/office/drawing/2017/model3d" xmlns:o="urn:schemas-microsoft-com:office:office" xmlns:r="http://schemas.openxmlformats.org/officeDocument/2006/relationships" xmlns:m="http://schemas.openxmlformats.org/officeDocument/2006/math" xmlns:v="urn:schemas-microsoft-com:vml" xmlns:wp14="http://schemas.microsoft.com/office/word/2010/wordprocessingDrawing" xmlns:wp="http://schemas.openxmlformats.org/drawingml/2006/wordprocessingDrawing" xmlns:w10="urn:schemas-microsoft-com:office:word" xmlns:w="http://schemas.openxmlformats.org/wordprocessingml/2006/main" xmlns:w14="http://schemas.microsoft.com/office/word/2010/wordml" xmlns:w15="http://schemas.microsoft.com/office/word/2012/wordml" xmlns:w16cex="http://schemas.microsoft.com/office/word/2018/wordml/cex" xmlns:w16cid="http://schemas.microsoft.com/office/word/2016/wordml/cid" xmlns:w16="http://schemas.microsoft.com/office/word/2018/wordml" xmlns:w16sdtdh="http://schemas.microsoft.com/office/word/2020/wordml/sdtdatahash" xmlns:w16se="http://schemas.microsoft.com/office/word/2015/wordml/symex" xmlns:wpg="http://schemas.microsoft.com/office/word/2010/wordprocessingGroup" xmlns:wpi="http://schemas.microsoft.com/office/word/2010/wordprocessingInk" xmlns:wne="http://schemas.microsoft.com/office/word/2006/wordml" xmlns:wps="http://schemas.microsoft.com/office/word/2010/wordprocessingShape" mc:Ignorable="w14 w15 w16se w16cid w16 w16cex w16sdtdh wp14">
+<w15:people xmlns:wpc="http://schemas.microsoft.com/office/word/2010/wordprocessingCanvas" xmlns:cx="http://schemas.microsoft.com/office/drawing/2014/chartex" xmlns:cx1="http://schemas.microsoft.com/office/drawing/2015/9/8/chartex" xmlns:cx2="http://schemas.microsoft.com/office/drawing/2015/10/21/chartex" xmlns:cx3="http://schemas.microsoft.com/office/drawing/2016/5/9/chartex" xmlns:cx4="http://schemas.microsoft.com/office/drawing/2016/5/10/chartex" xmlns:cx5="http://schemas.microsoft.com/office/drawing/2016/5/11/chartex" xmlns:cx6="http://schemas.microsoft.com/office/drawing/2016/5/12/chartex" xmlns:cx7="http://schemas.microsoft.com/office/drawing/2016/5/13/chartex" xmlns:cx8="http://schemas.microsoft.com/office/drawing/2016/5/14/chartex" xmlns:mc="http://schemas.openxmlformats.org/markup-compatibility/2006" xmlns:aink="http://schemas.microsoft.com/office/drawing/2016/ink" xmlns:am3d="http://schemas.microsoft.com/office/drawing/2017/model3d" xmlns:o="urn:schemas-microsoft-com:office:office" xmlns:oel="http://schemas.microsoft.com/office/2019/extlst" xmlns:r="http://schemas.openxmlformats.org/officeDocument/2006/relationships" xmlns:m="http://schemas.openxmlformats.org/officeDocument/2006/math" xmlns:v="urn:schemas-microsoft-com:vml" xmlns:wp14="http://schemas.microsoft.com/office/word/2010/wordprocessingDrawing" xmlns:wp="http://schemas.openxmlformats.org/drawingml/2006/wordprocessingDrawing" xmlns:w10="urn:schemas-microsoft-com:office:word" xmlns:w="http://schemas.openxmlformats.org/wordprocessingml/2006/main" xmlns:w14="http://schemas.microsoft.com/office/word/2010/wordml" xmlns:w15="http://schemas.microsoft.com/office/word/2012/wordml" xmlns:w16cex="http://schemas.microsoft.com/office/word/2018/wordml/cex" xmlns:w16cid="http://schemas.microsoft.com/office/word/2016/wordml/cid" xmlns:w16="http://schemas.microsoft.com/office/word/2018/wordml" xmlns:w16du="http://schemas.microsoft.com/office/word/2023/wordml/word16du" xmlns:w16sdtdh="http://schemas.microsoft.com/office/word/2020/wordml/sdtdatahash" xmlns:w16sdtfl="http://schemas.microsoft.com/office/word/2024/wordml/sdtformatlock" xmlns:w16se="http://schemas.microsoft.com/office/word/2015/wordml/symex" xmlns:wpg="http://schemas.microsoft.com/office/word/2010/wordprocessingGroup" xmlns:wpi="http://schemas.microsoft.com/office/word/2010/wordprocessingInk" xmlns:wne="http://schemas.microsoft.com/office/word/2006/wordml" xmlns:wps="http://schemas.microsoft.com/office/word/2010/wordprocessingShape" mc:Ignorable="w14 w15 w16se w16cid w16 w16cex w16sdtdh w16sdtfl w16du wp14">
+  <w15:person w15:author="Érika Aquino">
+    <w15:presenceInfo w15:providerId="None" w15:userId="Érika Aquino"/>
+  </w15:person>
   <w15:person w15:author="Daniel Pagotto">
     <w15:presenceInfo w15:providerId="Windows Live" w15:userId="39ffc30baf637d13"/>
   </w15:person>
@@ -8040,7 +8458,7 @@
 </file>
 
 <file path=word/styles.xml><?xml version="1.0" encoding="utf-8"?>
-<w:styles xmlns:mc="http://schemas.openxmlformats.org/markup-compatibility/2006" xmlns:r="http://schemas.openxmlformats.org/officeDocument/2006/relationships" xmlns:w="http://schemas.openxmlformats.org/wordprocessingml/2006/main" xmlns:w14="http://schemas.microsoft.com/office/word/2010/wordml" xmlns:w15="http://schemas.microsoft.com/office/word/2012/wordml" xmlns:w16cex="http://schemas.microsoft.com/office/word/2018/wordml/cex" xmlns:w16cid="http://schemas.microsoft.com/office/word/2016/wordml/cid" xmlns:w16="http://schemas.microsoft.com/office/word/2018/wordml" xmlns:w16sdtdh="http://schemas.microsoft.com/office/word/2020/wordml/sdtdatahash" xmlns:w16se="http://schemas.microsoft.com/office/word/2015/wordml/symex" mc:Ignorable="w14 w15 w16se w16cid w16 w16cex w16sdtdh">
+<w:styles xmlns:mc="http://schemas.openxmlformats.org/markup-compatibility/2006" xmlns:r="http://schemas.openxmlformats.org/officeDocument/2006/relationships" xmlns:w="http://schemas.openxmlformats.org/wordprocessingml/2006/main" xmlns:w14="http://schemas.microsoft.com/office/word/2010/wordml" xmlns:w15="http://schemas.microsoft.com/office/word/2012/wordml" xmlns:w16cex="http://schemas.microsoft.com/office/word/2018/wordml/cex" xmlns:w16cid="http://schemas.microsoft.com/office/word/2016/wordml/cid" xmlns:w16="http://schemas.microsoft.com/office/word/2018/wordml" xmlns:w16du="http://schemas.microsoft.com/office/word/2023/wordml/word16du" xmlns:w16sdtdh="http://schemas.microsoft.com/office/word/2020/wordml/sdtdatahash" xmlns:w16sdtfl="http://schemas.microsoft.com/office/word/2024/wordml/sdtformatlock" xmlns:w16se="http://schemas.microsoft.com/office/word/2015/wordml/symex" mc:Ignorable="w14 w15 w16se w16cid w16 w16cex w16sdtdh w16sdtfl w16du">
   <w:docDefaults>
     <w:rPrDefault>
       <w:rPr>
@@ -8464,7 +8882,6 @@
   <w:style w:type="character" w:default="1" w:styleId="Fontepargpadro">
     <w:name w:val="Default Paragraph Font"/>
     <w:uiPriority w:val="1"/>
-    <w:semiHidden/>
     <w:unhideWhenUsed/>
   </w:style>
   <w:style w:type="table" w:default="1" w:styleId="Tabelanormal">
@@ -8790,7 +9207,6 @@
     <w:basedOn w:val="Normal"/>
     <w:link w:val="TextodecomentrioChar"/>
     <w:uiPriority w:val="99"/>
-    <w:semiHidden/>
     <w:unhideWhenUsed/>
     <w:rsid w:val="00E47210"/>
     <w:pPr>
@@ -8806,7 +9222,6 @@
     <w:basedOn w:val="Fontepargpadro"/>
     <w:link w:val="Textodecomentrio"/>
     <w:uiPriority w:val="99"/>
-    <w:semiHidden/>
     <w:rsid w:val="00E47210"/>
     <w:rPr>
       <w:sz w:val="20"/>
@@ -8894,6 +9309,16 @@
       <w:color w:val="954F72" w:themeColor="followedHyperlink"/>
       <w:u w:val="single"/>
     </w:rPr>
+  </w:style>
+  <w:style w:type="paragraph" w:styleId="Reviso">
+    <w:name w:val="Revision"/>
+    <w:hidden/>
+    <w:uiPriority w:val="99"/>
+    <w:semiHidden/>
+    <w:rsid w:val="00D33E59"/>
+    <w:pPr>
+      <w:spacing w:after="0" w:line="240" w:lineRule="auto"/>
+    </w:pPr>
   </w:style>
 </w:styles>
 </file>
@@ -11652,7 +12077,7 @@
 </file>
 
 <file path=word/glossary/document.xml><?xml version="1.0" encoding="utf-8"?>
-<w:glossaryDocument xmlns:wpc="http://schemas.microsoft.com/office/word/2010/wordprocessingCanvas" xmlns:cx="http://schemas.microsoft.com/office/drawing/2014/chartex" xmlns:cx1="http://schemas.microsoft.com/office/drawing/2015/9/8/chartex" xmlns:cx2="http://schemas.microsoft.com/office/drawing/2015/10/21/chartex" xmlns:cx3="http://schemas.microsoft.com/office/drawing/2016/5/9/chartex" xmlns:cx4="http://schemas.microsoft.com/office/drawing/2016/5/10/chartex" xmlns:cx5="http://schemas.microsoft.com/office/drawing/2016/5/11/chartex" xmlns:cx6="http://schemas.microsoft.com/office/drawing/2016/5/12/chartex" xmlns:cx7="http://schemas.microsoft.com/office/drawing/2016/5/13/chartex" xmlns:cx8="http://schemas.microsoft.com/office/drawing/2016/5/14/chartex" xmlns:mc="http://schemas.openxmlformats.org/markup-compatibility/2006" xmlns:aink="http://schemas.microsoft.com/office/drawing/2016/ink" xmlns:am3d="http://schemas.microsoft.com/office/drawing/2017/model3d" xmlns:o="urn:schemas-microsoft-com:office:office" xmlns:r="http://schemas.openxmlformats.org/officeDocument/2006/relationships" xmlns:m="http://schemas.openxmlformats.org/officeDocument/2006/math" xmlns:v="urn:schemas-microsoft-com:vml" xmlns:wp14="http://schemas.microsoft.com/office/word/2010/wordprocessingDrawing" xmlns:wp="http://schemas.openxmlformats.org/drawingml/2006/wordprocessingDrawing" xmlns:w10="urn:schemas-microsoft-com:office:word" xmlns:w="http://schemas.openxmlformats.org/wordprocessingml/2006/main" xmlns:w14="http://schemas.microsoft.com/office/word/2010/wordml" xmlns:w15="http://schemas.microsoft.com/office/word/2012/wordml" xmlns:w16cex="http://schemas.microsoft.com/office/word/2018/wordml/cex" xmlns:w16cid="http://schemas.microsoft.com/office/word/2016/wordml/cid" xmlns:w16="http://schemas.microsoft.com/office/word/2018/wordml" xmlns:w16sdtdh="http://schemas.microsoft.com/office/word/2020/wordml/sdtdatahash" xmlns:w16se="http://schemas.microsoft.com/office/word/2015/wordml/symex" xmlns:wpg="http://schemas.microsoft.com/office/word/2010/wordprocessingGroup" xmlns:wpi="http://schemas.microsoft.com/office/word/2010/wordprocessingInk" xmlns:wne="http://schemas.microsoft.com/office/word/2006/wordml" xmlns:wps="http://schemas.microsoft.com/office/word/2010/wordprocessingShape" mc:Ignorable="w14 w15 w16se w16cid w16 w16cex w16sdtdh wp14">
+<w:glossaryDocument xmlns:wpc="http://schemas.microsoft.com/office/word/2010/wordprocessingCanvas" xmlns:cx="http://schemas.microsoft.com/office/drawing/2014/chartex" xmlns:cx1="http://schemas.microsoft.com/office/drawing/2015/9/8/chartex" xmlns:cx2="http://schemas.microsoft.com/office/drawing/2015/10/21/chartex" xmlns:cx3="http://schemas.microsoft.com/office/drawing/2016/5/9/chartex" xmlns:cx4="http://schemas.microsoft.com/office/drawing/2016/5/10/chartex" xmlns:cx5="http://schemas.microsoft.com/office/drawing/2016/5/11/chartex" xmlns:cx6="http://schemas.microsoft.com/office/drawing/2016/5/12/chartex" xmlns:cx7="http://schemas.microsoft.com/office/drawing/2016/5/13/chartex" xmlns:cx8="http://schemas.microsoft.com/office/drawing/2016/5/14/chartex" xmlns:mc="http://schemas.openxmlformats.org/markup-compatibility/2006" xmlns:aink="http://schemas.microsoft.com/office/drawing/2016/ink" xmlns:am3d="http://schemas.microsoft.com/office/drawing/2017/model3d" xmlns:o="urn:schemas-microsoft-com:office:office" xmlns:oel="http://schemas.microsoft.com/office/2019/extlst" xmlns:r="http://schemas.openxmlformats.org/officeDocument/2006/relationships" xmlns:m="http://schemas.openxmlformats.org/officeDocument/2006/math" xmlns:v="urn:schemas-microsoft-com:vml" xmlns:wp14="http://schemas.microsoft.com/office/word/2010/wordprocessingDrawing" xmlns:wp="http://schemas.openxmlformats.org/drawingml/2006/wordprocessingDrawing" xmlns:w10="urn:schemas-microsoft-com:office:word" xmlns:w="http://schemas.openxmlformats.org/wordprocessingml/2006/main" xmlns:w14="http://schemas.microsoft.com/office/word/2010/wordml" xmlns:w15="http://schemas.microsoft.com/office/word/2012/wordml" xmlns:w16cex="http://schemas.microsoft.com/office/word/2018/wordml/cex" xmlns:w16cid="http://schemas.microsoft.com/office/word/2016/wordml/cid" xmlns:w16="http://schemas.microsoft.com/office/word/2018/wordml" xmlns:w16du="http://schemas.microsoft.com/office/word/2023/wordml/word16du" xmlns:w16sdtdh="http://schemas.microsoft.com/office/word/2020/wordml/sdtdatahash" xmlns:w16sdtfl="http://schemas.microsoft.com/office/word/2024/wordml/sdtformatlock" xmlns:w16se="http://schemas.microsoft.com/office/word/2015/wordml/symex" xmlns:wpg="http://schemas.microsoft.com/office/word/2010/wordprocessingGroup" xmlns:wpi="http://schemas.microsoft.com/office/word/2010/wordprocessingInk" xmlns:wne="http://schemas.microsoft.com/office/word/2006/wordml" xmlns:wps="http://schemas.microsoft.com/office/word/2010/wordprocessingShape" mc:Ignorable="w14 w15 w16se w16cid w16 w16cex w16sdtdh w16sdtfl w16du wp14">
   <w:docParts>
     <w:docPart>
       <w:docPartPr>
@@ -11685,7 +12110,7 @@
 </file>
 
 <file path=word/glossary/fontTable.xml><?xml version="1.0" encoding="utf-8"?>
-<w:fonts xmlns:mc="http://schemas.openxmlformats.org/markup-compatibility/2006" xmlns:r="http://schemas.openxmlformats.org/officeDocument/2006/relationships" xmlns:w="http://schemas.openxmlformats.org/wordprocessingml/2006/main" xmlns:w14="http://schemas.microsoft.com/office/word/2010/wordml" xmlns:w15="http://schemas.microsoft.com/office/word/2012/wordml" xmlns:w16cex="http://schemas.microsoft.com/office/word/2018/wordml/cex" xmlns:w16cid="http://schemas.microsoft.com/office/word/2016/wordml/cid" xmlns:w16="http://schemas.microsoft.com/office/word/2018/wordml" xmlns:w16sdtdh="http://schemas.microsoft.com/office/word/2020/wordml/sdtdatahash" xmlns:w16se="http://schemas.microsoft.com/office/word/2015/wordml/symex" mc:Ignorable="w14 w15 w16se w16cid w16 w16cex w16sdtdh">
+<w:fonts xmlns:mc="http://schemas.openxmlformats.org/markup-compatibility/2006" xmlns:r="http://schemas.openxmlformats.org/officeDocument/2006/relationships" xmlns:w="http://schemas.openxmlformats.org/wordprocessingml/2006/main" xmlns:w14="http://schemas.microsoft.com/office/word/2010/wordml" xmlns:w15="http://schemas.microsoft.com/office/word/2012/wordml" xmlns:w16cex="http://schemas.microsoft.com/office/word/2018/wordml/cex" xmlns:w16cid="http://schemas.microsoft.com/office/word/2016/wordml/cid" xmlns:w16="http://schemas.microsoft.com/office/word/2018/wordml" xmlns:w16du="http://schemas.microsoft.com/office/word/2023/wordml/word16du" xmlns:w16sdtdh="http://schemas.microsoft.com/office/word/2020/wordml/sdtdatahash" xmlns:w16sdtfl="http://schemas.microsoft.com/office/word/2024/wordml/sdtformatlock" xmlns:w16se="http://schemas.microsoft.com/office/word/2015/wordml/symex" mc:Ignorable="w14 w15 w16se w16cid w16 w16cex w16sdtdh w16sdtfl w16du">
   <w:font w:name="Symbol">
     <w:panose1 w:val="05050102010706020507"/>
     <w:charset w:val="02"/>
@@ -11719,14 +12144,14 @@
     <w:charset w:val="00"/>
     <w:family w:val="swiss"/>
     <w:pitch w:val="variable"/>
-    <w:sig w:usb0="E4002EFF" w:usb1="C200247B" w:usb2="00000009" w:usb3="00000000" w:csb0="000001FF" w:csb1="00000000"/>
+    <w:sig w:usb0="E4002EFF" w:usb1="C000247B" w:usb2="00000009" w:usb3="00000000" w:csb0="000001FF" w:csb1="00000000"/>
   </w:font>
   <w:font w:name="Calibri Light">
     <w:panose1 w:val="020F0302020204030204"/>
     <w:charset w:val="00"/>
     <w:family w:val="swiss"/>
     <w:pitch w:val="variable"/>
-    <w:sig w:usb0="E4002EFF" w:usb1="C200247B" w:usb2="00000009" w:usb3="00000000" w:csb0="000001FF" w:csb1="00000000"/>
+    <w:sig w:usb0="E4002EFF" w:usb1="C000247B" w:usb2="00000009" w:usb3="00000000" w:csb0="000001FF" w:csb1="00000000"/>
   </w:font>
   <w:font w:name="Exo">
     <w:altName w:val="Calibri"/>
@@ -11763,11 +12188,23 @@
     <w:pitch w:val="variable"/>
     <w:sig w:usb0="E00006FF" w:usb1="420024FF" w:usb2="02000000" w:usb3="00000000" w:csb0="0000019F" w:csb1="00000000"/>
   </w:font>
+  <w:font w:name="Aptos">
+    <w:charset w:val="00"/>
+    <w:family w:val="swiss"/>
+    <w:pitch w:val="variable"/>
+    <w:sig w:usb0="20000287" w:usb1="00000003" w:usb2="00000000" w:usb3="00000000" w:csb0="0000019F" w:csb1="00000000"/>
+  </w:font>
+  <w:font w:name="Aptos Display">
+    <w:charset w:val="00"/>
+    <w:family w:val="swiss"/>
+    <w:pitch w:val="variable"/>
+    <w:sig w:usb0="20000287" w:usb1="00000003" w:usb2="00000000" w:usb3="00000000" w:csb0="0000019F" w:csb1="00000000"/>
+  </w:font>
 </w:fonts>
 </file>
 
 <file path=word/glossary/settings.xml><?xml version="1.0" encoding="utf-8"?>
-<w:settings xmlns:mc="http://schemas.openxmlformats.org/markup-compatibility/2006" xmlns:o="urn:schemas-microsoft-com:office:office" xmlns:r="http://schemas.openxmlformats.org/officeDocument/2006/relationships" xmlns:m="http://schemas.openxmlformats.org/officeDocument/2006/math" xmlns:v="urn:schemas-microsoft-com:vml" xmlns:w10="urn:schemas-microsoft-com:office:word" xmlns:w="http://schemas.openxmlformats.org/wordprocessingml/2006/main" xmlns:w14="http://schemas.microsoft.com/office/word/2010/wordml" xmlns:w15="http://schemas.microsoft.com/office/word/2012/wordml" xmlns:w16cex="http://schemas.microsoft.com/office/word/2018/wordml/cex" xmlns:w16cid="http://schemas.microsoft.com/office/word/2016/wordml/cid" xmlns:w16="http://schemas.microsoft.com/office/word/2018/wordml" xmlns:w16sdtdh="http://schemas.microsoft.com/office/word/2020/wordml/sdtdatahash" xmlns:w16se="http://schemas.microsoft.com/office/word/2015/wordml/symex" xmlns:sl="http://schemas.openxmlformats.org/schemaLibrary/2006/main" mc:Ignorable="w14 w15 w16se w16cid w16 w16cex w16sdtdh">
+<w:settings xmlns:mc="http://schemas.openxmlformats.org/markup-compatibility/2006" xmlns:o="urn:schemas-microsoft-com:office:office" xmlns:r="http://schemas.openxmlformats.org/officeDocument/2006/relationships" xmlns:m="http://schemas.openxmlformats.org/officeDocument/2006/math" xmlns:v="urn:schemas-microsoft-com:vml" xmlns:w10="urn:schemas-microsoft-com:office:word" xmlns:w="http://schemas.openxmlformats.org/wordprocessingml/2006/main" xmlns:w14="http://schemas.microsoft.com/office/word/2010/wordml" xmlns:w15="http://schemas.microsoft.com/office/word/2012/wordml" xmlns:w16cex="http://schemas.microsoft.com/office/word/2018/wordml/cex" xmlns:w16cid="http://schemas.microsoft.com/office/word/2016/wordml/cid" xmlns:w16="http://schemas.microsoft.com/office/word/2018/wordml" xmlns:w16du="http://schemas.microsoft.com/office/word/2023/wordml/word16du" xmlns:w16sdtdh="http://schemas.microsoft.com/office/word/2020/wordml/sdtdatahash" xmlns:w16sdtfl="http://schemas.microsoft.com/office/word/2024/wordml/sdtformatlock" xmlns:w16se="http://schemas.microsoft.com/office/word/2015/wordml/symex" xmlns:sl="http://schemas.openxmlformats.org/schemaLibrary/2006/main" mc:Ignorable="w14 w15 w16se w16cid w16 w16cex w16sdtdh w16sdtfl w16du">
   <w:view w:val="normal"/>
   <w:defaultTabStop w:val="708"/>
   <w:hyphenationZone w:val="425"/>
@@ -11783,9 +12220,13 @@
   </w:compat>
   <w:rsids>
     <w:rsidRoot w:val="009A2513"/>
+    <w:rsid w:val="000650E4"/>
     <w:rsid w:val="00201B4E"/>
+    <w:rsid w:val="00217576"/>
+    <w:rsid w:val="00307D38"/>
     <w:rsid w:val="004C34A1"/>
     <w:rsid w:val="00577D77"/>
+    <w:rsid w:val="00596BA9"/>
     <w:rsid w:val="0070186E"/>
     <w:rsid w:val="00825482"/>
     <w:rsid w:val="009A2513"/>
@@ -11809,14 +12250,14 @@
   </m:mathPr>
   <w:themeFontLang w:val="pt-BR"/>
   <w:clrSchemeMapping w:bg1="light1" w:t1="dark1" w:bg2="light2" w:t2="dark2" w:accent1="accent1" w:accent2="accent2" w:accent3="accent3" w:accent4="accent4" w:accent5="accent5" w:accent6="accent6" w:hyperlink="hyperlink" w:followedHyperlink="followedHyperlink"/>
-  <w:decimalSymbol w:val=","/>
+  <w:decimalSymbol w:val="."/>
   <w:listSeparator w:val=";"/>
   <w15:chartTrackingRefBased/>
 </w:settings>
 </file>
 
 <file path=word/glossary/styles.xml><?xml version="1.0" encoding="utf-8"?>
-<w:styles xmlns:mc="http://schemas.openxmlformats.org/markup-compatibility/2006" xmlns:r="http://schemas.openxmlformats.org/officeDocument/2006/relationships" xmlns:w="http://schemas.openxmlformats.org/wordprocessingml/2006/main" xmlns:w14="http://schemas.microsoft.com/office/word/2010/wordml" xmlns:w15="http://schemas.microsoft.com/office/word/2012/wordml" xmlns:w16cex="http://schemas.microsoft.com/office/word/2018/wordml/cex" xmlns:w16cid="http://schemas.microsoft.com/office/word/2016/wordml/cid" xmlns:w16="http://schemas.microsoft.com/office/word/2018/wordml" xmlns:w16sdtdh="http://schemas.microsoft.com/office/word/2020/wordml/sdtdatahash" xmlns:w16se="http://schemas.microsoft.com/office/word/2015/wordml/symex" mc:Ignorable="w14 w15 w16se w16cid w16 w16cex w16sdtdh">
+<w:styles xmlns:mc="http://schemas.openxmlformats.org/markup-compatibility/2006" xmlns:r="http://schemas.openxmlformats.org/officeDocument/2006/relationships" xmlns:w="http://schemas.openxmlformats.org/wordprocessingml/2006/main" xmlns:w14="http://schemas.microsoft.com/office/word/2010/wordml" xmlns:w15="http://schemas.microsoft.com/office/word/2012/wordml" xmlns:w16cex="http://schemas.microsoft.com/office/word/2018/wordml/cex" xmlns:w16cid="http://schemas.microsoft.com/office/word/2016/wordml/cid" xmlns:w16="http://schemas.microsoft.com/office/word/2018/wordml" xmlns:w16du="http://schemas.microsoft.com/office/word/2023/wordml/word16du" xmlns:w16sdtdh="http://schemas.microsoft.com/office/word/2020/wordml/sdtdatahash" xmlns:w16sdtfl="http://schemas.microsoft.com/office/word/2024/wordml/sdtformatlock" xmlns:w16se="http://schemas.microsoft.com/office/word/2015/wordml/symex" mc:Ignorable="w14 w15 w16se w16cid w16 w16cex w16sdtdh w16sdtfl w16du">
   <w:docDefaults>
     <w:rPrDefault>
       <w:rPr>
@@ -12255,7 +12696,7 @@
 </file>
 
 <file path=word/glossary/webSettings.xml><?xml version="1.0" encoding="utf-8"?>
-<w:webSettings xmlns:mc="http://schemas.openxmlformats.org/markup-compatibility/2006" xmlns:r="http://schemas.openxmlformats.org/officeDocument/2006/relationships" xmlns:w="http://schemas.openxmlformats.org/wordprocessingml/2006/main" xmlns:w14="http://schemas.microsoft.com/office/word/2010/wordml" xmlns:w15="http://schemas.microsoft.com/office/word/2012/wordml" xmlns:w16cex="http://schemas.microsoft.com/office/word/2018/wordml/cex" xmlns:w16cid="http://schemas.microsoft.com/office/word/2016/wordml/cid" xmlns:w16="http://schemas.microsoft.com/office/word/2018/wordml" xmlns:w16sdtdh="http://schemas.microsoft.com/office/word/2020/wordml/sdtdatahash" xmlns:w16se="http://schemas.microsoft.com/office/word/2015/wordml/symex" mc:Ignorable="w14 w15 w16se w16cid w16 w16cex w16sdtdh">
+<w:webSettings xmlns:mc="http://schemas.openxmlformats.org/markup-compatibility/2006" xmlns:r="http://schemas.openxmlformats.org/officeDocument/2006/relationships" xmlns:w="http://schemas.openxmlformats.org/wordprocessingml/2006/main" xmlns:w14="http://schemas.microsoft.com/office/word/2010/wordml" xmlns:w15="http://schemas.microsoft.com/office/word/2012/wordml" xmlns:w16cex="http://schemas.microsoft.com/office/word/2018/wordml/cex" xmlns:w16cid="http://schemas.microsoft.com/office/word/2016/wordml/cid" xmlns:w16="http://schemas.microsoft.com/office/word/2018/wordml" xmlns:w16du="http://schemas.microsoft.com/office/word/2023/wordml/word16du" xmlns:w16sdtdh="http://schemas.microsoft.com/office/word/2020/wordml/sdtdatahash" xmlns:w16sdtfl="http://schemas.microsoft.com/office/word/2024/wordml/sdtformatlock" xmlns:w16se="http://schemas.microsoft.com/office/word/2015/wordml/symex" mc:Ignorable="w14 w15 w16se w16cid w16 w16cex w16sdtdh w16sdtfl w16du">
   <w:optimizeForBrowser/>
   <w:allowPNG/>
 </w:webSettings>

</xml_diff>